<commit_message>
module 2 hw fix
</commit_message>
<xml_diff>
--- a/Module2/Module2_Homework_with_review.docx
+++ b/Module2/Module2_Homework_with_review.docx
@@ -1,10 +1,11 @@
 
 <file path=word/document.xml><?xml version="1.0" encoding="utf-8"?>
-<w:document xmlns:wpc="http://schemas.microsoft.com/office/word/2010/wordprocessingCanvas" xmlns:cx="http://schemas.microsoft.com/office/drawing/2014/chartex" xmlns:cx1="http://schemas.microsoft.com/office/drawing/2015/9/8/chartex" xmlns:mc="http://schemas.openxmlformats.org/markup-compatibility/2006" xmlns:o="urn:schemas-microsoft-com:office:office" xmlns:r="http://schemas.openxmlformats.org/officeDocument/2006/relationships" xmlns:m="http://schemas.openxmlformats.org/officeDocument/2006/math" xmlns:v="urn:schemas-microsoft-com:vml" xmlns:wp14="http://schemas.microsoft.com/office/word/2010/wordprocessingDrawing" xmlns:wp="http://schemas.openxmlformats.org/drawingml/2006/wordprocessingDrawing" xmlns:w10="urn:schemas-microsoft-com:office:word" xmlns:w="http://schemas.openxmlformats.org/wordprocessingml/2006/main" xmlns:w14="http://schemas.microsoft.com/office/word/2010/wordml" xmlns:w15="http://schemas.microsoft.com/office/word/2012/wordml" xmlns:w16se="http://schemas.microsoft.com/office/word/2015/wordml/symex" xmlns:wpg="http://schemas.microsoft.com/office/word/2010/wordprocessingGroup" xmlns:wpi="http://schemas.microsoft.com/office/word/2010/wordprocessingInk" xmlns:wne="http://schemas.microsoft.com/office/word/2006/wordml" xmlns:wps="http://schemas.microsoft.com/office/word/2010/wordprocessingShape" mc:Ignorable="w14 w15 w16se wp14">
+<w:document xmlns:wpc="http://schemas.microsoft.com/office/word/2010/wordprocessingCanvas" xmlns:mo="http://schemas.microsoft.com/office/mac/office/2008/main" xmlns:mc="http://schemas.openxmlformats.org/markup-compatibility/2006" xmlns:mv="urn:schemas-microsoft-com:mac:vml" xmlns:o="urn:schemas-microsoft-com:office:office" xmlns:r="http://schemas.openxmlformats.org/officeDocument/2006/relationships" xmlns:m="http://schemas.openxmlformats.org/officeDocument/2006/math" xmlns:v="urn:schemas-microsoft-com:vml" xmlns:wp14="http://schemas.microsoft.com/office/word/2010/wordprocessingDrawing" xmlns:wp="http://schemas.openxmlformats.org/drawingml/2006/wordprocessingDrawing" xmlns:w10="urn:schemas-microsoft-com:office:word" xmlns:w="http://schemas.openxmlformats.org/wordprocessingml/2006/main" xmlns:w14="http://schemas.microsoft.com/office/word/2010/wordml" xmlns:w15="http://schemas.microsoft.com/office/word/2012/wordml" xmlns:wpg="http://schemas.microsoft.com/office/word/2010/wordprocessingGroup" xmlns:wpi="http://schemas.microsoft.com/office/word/2010/wordprocessingInk" xmlns:wne="http://schemas.microsoft.com/office/word/2006/wordml" xmlns:wps="http://schemas.microsoft.com/office/word/2010/wordprocessingShape" mc:Ignorable="w14 w15 wp14">
   <w:body>
     <w:p>
       <w:pPr>
         <w:ind w:left="-851"/>
+        <w:outlineLvl w:val="0"/>
         <w:rPr>
           <w:sz w:val="32"/>
           <w:u w:val="single"/>
@@ -28,11 +29,22 @@
       </w:tblPr>
       <w:tblGrid>
         <w:gridCol w:w="2168"/>
-        <w:gridCol w:w="2371"/>
-        <w:gridCol w:w="4064"/>
-        <w:gridCol w:w="2171"/>
+        <w:gridCol w:w="1900"/>
+        <w:gridCol w:w="3698"/>
+        <w:gridCol w:w="3008"/>
+        <w:tblGridChange w:id="0">
+          <w:tblGrid>
+            <w:gridCol w:w="2168"/>
+            <w:gridCol w:w="1900"/>
+            <w:gridCol w:w="3698"/>
+            <w:gridCol w:w="3008"/>
+          </w:tblGrid>
+        </w:tblGridChange>
       </w:tblGrid>
       <w:tr>
+        <w:trPr>
+          <w:trHeight w:val="372"/>
+        </w:trPr>
         <w:tc>
           <w:tcPr>
             <w:tcW w:w="2168" w:type="dxa"/>
@@ -53,7 +65,7 @@
         </w:tc>
         <w:tc>
           <w:tcPr>
-            <w:tcW w:w="2371" w:type="dxa"/>
+            <w:tcW w:w="1900" w:type="dxa"/>
           </w:tcPr>
           <w:p>
             <w:pPr>
@@ -71,7 +83,7 @@
         </w:tc>
         <w:tc>
           <w:tcPr>
-            <w:tcW w:w="4064" w:type="dxa"/>
+            <w:tcW w:w="3698" w:type="dxa"/>
           </w:tcPr>
           <w:p>
             <w:pPr>
@@ -89,7 +101,7 @@
         </w:tc>
         <w:tc>
           <w:tcPr>
-            <w:tcW w:w="2171" w:type="dxa"/>
+            <w:tcW w:w="3008" w:type="dxa"/>
           </w:tcPr>
           <w:p>
             <w:pPr>
@@ -119,43 +131,357 @@
         </w:tc>
         <w:tc>
           <w:tcPr>
-            <w:tcW w:w="2371" w:type="dxa"/>
-          </w:tcPr>
-          <w:p>
-            <w:commentRangeStart w:id="0"/>
-            <w:r>
-              <w:t>Project Managers</w:t>
-            </w:r>
-            <w:commentRangeEnd w:id="0"/>
+            <w:tcW w:w="1900" w:type="dxa"/>
+          </w:tcPr>
+          <w:p>
+            <w:ins w:id="1" w:author="Sergey Krasnov1" w:date="2017-11-07T14:23:00Z">
+              <w:r>
+                <w:t>Project Team</w:t>
+              </w:r>
+            </w:ins>
+            <w:commentRangeStart w:id="2"/>
+            <w:del w:id="3" w:author="Sergey Krasnov1" w:date="2017-11-07T14:23:00Z">
+              <w:r>
+                <w:delText>Project Managers</w:delText>
+              </w:r>
+              <w:commentRangeEnd w:id="2"/>
+              <w:r>
+                <w:rPr>
+                  <w:rStyle w:val="CommentReference"/>
+                </w:rPr>
+                <w:commentReference w:id="2"/>
+              </w:r>
+            </w:del>
+          </w:p>
+        </w:tc>
+        <w:tc>
+          <w:tcPr>
+            <w:tcW w:w="3698" w:type="dxa"/>
+          </w:tcPr>
+          <w:p>
+            <w:r>
+              <w:t xml:space="preserve">Keep to schedule; </w:t>
+            </w:r>
+            <w:r>
+              <w:t>Project Success</w:t>
+            </w:r>
+          </w:p>
+        </w:tc>
+        <w:tc>
+          <w:tcPr>
+            <w:tcW w:w="3008" w:type="dxa"/>
+          </w:tcPr>
+          <w:p>
+            <w:r>
+              <w:t>Project plan</w:t>
+            </w:r>
+          </w:p>
+        </w:tc>
+      </w:tr>
+      <w:tr>
+        <w:tc>
+          <w:tcPr>
+            <w:tcW w:w="2168" w:type="dxa"/>
+          </w:tcPr>
+          <w:p>
+            <w:r>
+              <w:t>Program Sponsor</w:t>
+            </w:r>
+          </w:p>
+        </w:tc>
+        <w:tc>
+          <w:tcPr>
+            <w:tcW w:w="1900" w:type="dxa"/>
+          </w:tcPr>
+          <w:p>
+            <w:r>
+              <w:t>Sponsors</w:t>
+            </w:r>
+          </w:p>
+        </w:tc>
+        <w:tc>
+          <w:tcPr>
+            <w:tcW w:w="3698" w:type="dxa"/>
+          </w:tcPr>
+          <w:p>
+            <w:r>
+              <w:t>Project Value</w:t>
+            </w:r>
+            <w:r>
+              <w:t xml:space="preserve"> ($, Time, Quality)</w:t>
+            </w:r>
+          </w:p>
+        </w:tc>
+        <w:tc>
+          <w:tcPr>
+            <w:tcW w:w="3008" w:type="dxa"/>
+          </w:tcPr>
+          <w:p>
+            <w:r>
+              <w:t>Project plan</w:t>
+            </w:r>
+          </w:p>
+        </w:tc>
+      </w:tr>
+      <w:tr>
+        <w:tc>
+          <w:tcPr>
+            <w:tcW w:w="2168" w:type="dxa"/>
+          </w:tcPr>
+          <w:p>
+            <w:r>
+              <w:t xml:space="preserve">Product Owner </w:t>
+            </w:r>
+          </w:p>
+        </w:tc>
+        <w:tc>
+          <w:tcPr>
+            <w:tcW w:w="1900" w:type="dxa"/>
+          </w:tcPr>
+          <w:p>
+            <w:r>
+              <w:t>Product Owners</w:t>
+            </w:r>
+          </w:p>
+        </w:tc>
+        <w:tc>
+          <w:tcPr>
+            <w:tcW w:w="3698" w:type="dxa"/>
+          </w:tcPr>
+          <w:p>
+            <w:r>
+              <w:t>Achieving consensus among all stakeholders, constantly aligning customer’s requirements</w:t>
+            </w:r>
+          </w:p>
+        </w:tc>
+        <w:tc>
+          <w:tcPr>
+            <w:tcW w:w="3008" w:type="dxa"/>
+          </w:tcPr>
+          <w:p>
+            <w:r>
+              <w:t>Project plan</w:t>
+            </w:r>
+          </w:p>
+        </w:tc>
+      </w:tr>
+      <w:tr>
+        <w:tc>
+          <w:tcPr>
+            <w:tcW w:w="2168" w:type="dxa"/>
+          </w:tcPr>
+          <w:p>
+            <w:r>
+              <w:t>Enterprise Architect</w:t>
+            </w:r>
+          </w:p>
+        </w:tc>
+        <w:tc>
+          <w:tcPr>
+            <w:tcW w:w="1900" w:type="dxa"/>
+          </w:tcPr>
+          <w:p>
+            <w:r>
+              <w:t>Architects</w:t>
+            </w:r>
+          </w:p>
+        </w:tc>
+        <w:tc>
+          <w:tcPr>
+            <w:tcW w:w="3698" w:type="dxa"/>
+          </w:tcPr>
+          <w:p>
+            <w:r>
+              <w:t>Overall enterprise and segment architecture</w:t>
+            </w:r>
+          </w:p>
+        </w:tc>
+        <w:tc>
+          <w:tcPr>
+            <w:tcW w:w="3008" w:type="dxa"/>
+          </w:tcPr>
+          <w:p>
+            <w:pPr>
+              <w:rPr>
+                <w:ins w:id="4" w:author="Sergey Krasnov1" w:date="2017-11-07T14:39:00Z"/>
+              </w:rPr>
+            </w:pPr>
+            <w:r>
+              <w:t>Infrastructure diagram</w:t>
+            </w:r>
+            <w:ins w:id="5" w:author="Sergey Krasnov1" w:date="2017-11-07T14:39:00Z">
+              <w:r>
+                <w:t>, Business Service/Information diagram,</w:t>
+              </w:r>
+            </w:ins>
+          </w:p>
+          <w:p>
+            <w:ins w:id="6" w:author="Sergey Krasnov1" w:date="2017-11-07T14:40:00Z">
+              <w:r>
+                <w:t>Business Footprint diagram</w:t>
+              </w:r>
+            </w:ins>
+          </w:p>
+        </w:tc>
+      </w:tr>
+      <w:tr>
+        <w:tc>
+          <w:tcPr>
+            <w:tcW w:w="2168" w:type="dxa"/>
+          </w:tcPr>
+          <w:p>
+            <w:r>
+              <w:t>Solution Architect</w:t>
+            </w:r>
+          </w:p>
+        </w:tc>
+        <w:tc>
+          <w:tcPr>
+            <w:tcW w:w="1900" w:type="dxa"/>
+          </w:tcPr>
+          <w:p>
+            <w:r>
+              <w:t>Architects</w:t>
+            </w:r>
+          </w:p>
+        </w:tc>
+        <w:tc>
+          <w:tcPr>
+            <w:tcW w:w="3698" w:type="dxa"/>
+          </w:tcPr>
+          <w:p>
+            <w:r>
+              <w:t xml:space="preserve">Design of particular system components, component </w:t>
+            </w:r>
+            <w:commentRangeStart w:id="7"/>
+            <w:r>
+              <w:t>compatibility</w:t>
+            </w:r>
+            <w:commentRangeEnd w:id="7"/>
             <w:r>
               <w:rPr>
                 <w:rStyle w:val="CommentReference"/>
               </w:rPr>
-              <w:commentReference w:id="0"/>
-            </w:r>
-          </w:p>
-        </w:tc>
-        <w:tc>
-          <w:tcPr>
-            <w:tcW w:w="4064" w:type="dxa"/>
-          </w:tcPr>
-          <w:p>
-            <w:r>
-              <w:t xml:space="preserve">Keep to schedule; </w:t>
-            </w:r>
-            <w:r>
-              <w:t>Project Success</w:t>
-            </w:r>
-          </w:p>
-        </w:tc>
-        <w:tc>
-          <w:tcPr>
-            <w:tcW w:w="2171" w:type="dxa"/>
-          </w:tcPr>
-          <w:p>
-            <w:r>
-              <w:t>Project plan</w:t>
-            </w:r>
+              <w:commentReference w:id="7"/>
+            </w:r>
+          </w:p>
+        </w:tc>
+        <w:tc>
+          <w:tcPr>
+            <w:tcW w:w="3008" w:type="dxa"/>
+          </w:tcPr>
+          <w:p>
+            <w:pPr>
+              <w:rPr>
+                <w:ins w:id="8" w:author="Sergey Krasnov1" w:date="2017-11-07T14:30:00Z"/>
+              </w:rPr>
+            </w:pPr>
+            <w:ins w:id="9" w:author="Sergey Krasnov1" w:date="2017-11-07T14:30:00Z">
+              <w:r>
+                <w:t>Application components</w:t>
+              </w:r>
+            </w:ins>
+            <w:ins w:id="10" w:author="Sergey Krasnov1" w:date="2017-11-07T14:32:00Z">
+              <w:r>
+                <w:t xml:space="preserve"> integration diagram</w:t>
+              </w:r>
+            </w:ins>
+            <w:ins w:id="11" w:author="Sergey Krasnov1" w:date="2017-11-07T14:35:00Z">
+              <w:r>
+                <w:t>,</w:t>
+              </w:r>
+            </w:ins>
+          </w:p>
+          <w:p>
+            <w:pPr>
+              <w:rPr>
+                <w:ins w:id="12" w:author="Sergey Krasnov1" w:date="2017-11-07T14:30:00Z"/>
+              </w:rPr>
+            </w:pPr>
+            <w:ins w:id="13" w:author="Sergey Krasnov1" w:date="2017-11-07T14:30:00Z">
+              <w:r>
+                <w:t>Application Migration diagram</w:t>
+              </w:r>
+            </w:ins>
+            <w:ins w:id="14" w:author="Sergey Krasnov1" w:date="2017-11-07T14:35:00Z">
+              <w:r>
+                <w:t>,</w:t>
+              </w:r>
+            </w:ins>
+          </w:p>
+          <w:p>
+            <w:pPr>
+              <w:rPr>
+                <w:ins w:id="15" w:author="Sergey Krasnov1" w:date="2017-11-07T14:30:00Z"/>
+              </w:rPr>
+            </w:pPr>
+            <w:ins w:id="16" w:author="Sergey Krasnov1" w:date="2017-11-07T14:37:00Z">
+              <w:r>
+                <w:t>Functional</w:t>
+              </w:r>
+            </w:ins>
+            <w:ins w:id="17" w:author="Sergey Krasnov1" w:date="2017-11-07T14:30:00Z">
+              <w:r>
+                <w:t xml:space="preserve"> decomposition d</w:t>
+              </w:r>
+              <w:r>
+                <w:t>iagram</w:t>
+              </w:r>
+            </w:ins>
+            <w:ins w:id="18" w:author="Sergey Krasnov1" w:date="2017-11-07T14:35:00Z">
+              <w:r>
+                <w:t>,</w:t>
+              </w:r>
+            </w:ins>
+          </w:p>
+          <w:p>
+            <w:pPr>
+              <w:rPr>
+                <w:ins w:id="19" w:author="Sergey Krasnov1" w:date="2017-11-07T14:30:00Z"/>
+              </w:rPr>
+            </w:pPr>
+            <w:ins w:id="20" w:author="Sergey Krasnov1" w:date="2017-11-07T14:32:00Z">
+              <w:r>
+                <w:t xml:space="preserve">Infrastructure </w:t>
+              </w:r>
+            </w:ins>
+            <w:ins w:id="21" w:author="Sergey Krasnov1" w:date="2017-11-07T14:30:00Z">
+              <w:r>
+                <w:t>diagram</w:t>
+              </w:r>
+            </w:ins>
+            <w:ins w:id="22" w:author="Sergey Krasnov1" w:date="2017-11-07T14:35:00Z">
+              <w:r>
+                <w:t>,</w:t>
+              </w:r>
+            </w:ins>
+          </w:p>
+          <w:p>
+            <w:pPr>
+              <w:rPr>
+                <w:ins w:id="23" w:author="Sergey Krasnov1" w:date="2017-11-07T14:36:00Z"/>
+              </w:rPr>
+            </w:pPr>
+            <w:ins w:id="24" w:author="Sergey Krasnov1" w:date="2017-11-07T14:30:00Z">
+              <w:r>
+                <w:t>Software distribution d</w:t>
+              </w:r>
+              <w:r>
+                <w:t>iagram</w:t>
+              </w:r>
+            </w:ins>
+            <w:ins w:id="25" w:author="Sergey Krasnov1" w:date="2017-11-07T14:36:00Z">
+              <w:r>
+                <w:t>,</w:t>
+              </w:r>
+            </w:ins>
+          </w:p>
+          <w:p>
+            <w:ins w:id="26" w:author="Sergey Krasnov1" w:date="2017-11-07T14:36:00Z">
+              <w:r>
+                <w:t>Data security diagram</w:t>
+              </w:r>
+            </w:ins>
           </w:p>
         </w:tc>
       </w:tr>
@@ -166,41 +492,79 @@
           </w:tcPr>
           <w:p>
             <w:r>
-              <w:t>Program Sponsor</w:t>
-            </w:r>
-          </w:p>
-        </w:tc>
-        <w:tc>
-          <w:tcPr>
-            <w:tcW w:w="2371" w:type="dxa"/>
-          </w:tcPr>
-          <w:p>
-            <w:r>
-              <w:t>Sponsors</w:t>
-            </w:r>
-          </w:p>
-        </w:tc>
-        <w:tc>
-          <w:tcPr>
-            <w:tcW w:w="4064" w:type="dxa"/>
-          </w:tcPr>
-          <w:p>
-            <w:r>
-              <w:t>Project Value</w:t>
-            </w:r>
-            <w:r>
-              <w:t xml:space="preserve"> ($, Time, Quality)</w:t>
-            </w:r>
-          </w:p>
-        </w:tc>
-        <w:tc>
-          <w:tcPr>
-            <w:tcW w:w="2171" w:type="dxa"/>
-          </w:tcPr>
-          <w:p>
-            <w:r>
-              <w:t>Project plan</w:t>
-            </w:r>
+              <w:t>Team Lead</w:t>
+            </w:r>
+          </w:p>
+        </w:tc>
+        <w:tc>
+          <w:tcPr>
+            <w:tcW w:w="1900" w:type="dxa"/>
+          </w:tcPr>
+          <w:p>
+            <w:r>
+              <w:t>Project Team</w:t>
+            </w:r>
+          </w:p>
+        </w:tc>
+        <w:tc>
+          <w:tcPr>
+            <w:tcW w:w="3698" w:type="dxa"/>
+          </w:tcPr>
+          <w:p>
+            <w:r>
+              <w:t xml:space="preserve">Project coordination; Strong tech skills and wide-view to </w:t>
+            </w:r>
+            <w:r>
+              <w:t>construct</w:t>
+            </w:r>
+            <w:r>
+              <w:t xml:space="preserve"> high-level implementation </w:t>
+            </w:r>
+            <w:r>
+              <w:t>plan</w:t>
+            </w:r>
+          </w:p>
+        </w:tc>
+        <w:tc>
+          <w:tcPr>
+            <w:tcW w:w="3008" w:type="dxa"/>
+          </w:tcPr>
+          <w:p>
+            <w:pPr>
+              <w:rPr>
+                <w:ins w:id="27" w:author="Sergey Krasnov1" w:date="2017-11-07T14:45:00Z"/>
+              </w:rPr>
+            </w:pPr>
+            <w:r>
+              <w:t>Application components integration diagram</w:t>
+            </w:r>
+            <w:ins w:id="28" w:author="Sergey Krasnov1" w:date="2017-11-07T14:45:00Z">
+              <w:r>
+                <w:t>,</w:t>
+              </w:r>
+            </w:ins>
+          </w:p>
+          <w:p>
+            <w:pPr>
+              <w:rPr>
+                <w:ins w:id="29" w:author="Sergey Krasnov1" w:date="2017-11-07T14:45:00Z"/>
+              </w:rPr>
+            </w:pPr>
+            <w:ins w:id="30" w:author="Sergey Krasnov1" w:date="2017-11-07T14:45:00Z">
+              <w:r>
+                <w:t>Software Engineering diagram</w:t>
+              </w:r>
+              <w:r>
+                <w:t>,</w:t>
+              </w:r>
+            </w:ins>
+          </w:p>
+          <w:p>
+            <w:ins w:id="31" w:author="Sergey Krasnov1" w:date="2017-11-07T14:46:00Z">
+              <w:r>
+                <w:t>Process flow diagram</w:t>
+              </w:r>
+            </w:ins>
           </w:p>
         </w:tc>
       </w:tr>
@@ -210,131 +574,74 @@
             <w:tcW w:w="2168" w:type="dxa"/>
           </w:tcPr>
           <w:p>
-            <w:r>
-              <w:t xml:space="preserve">Product Owner </w:t>
-            </w:r>
-          </w:p>
-        </w:tc>
-        <w:tc>
-          <w:tcPr>
-            <w:tcW w:w="2371" w:type="dxa"/>
-          </w:tcPr>
-          <w:p>
-            <w:r>
-              <w:t>Product Owners</w:t>
-            </w:r>
-          </w:p>
-        </w:tc>
-        <w:tc>
-          <w:tcPr>
-            <w:tcW w:w="4064" w:type="dxa"/>
-          </w:tcPr>
-          <w:p>
-            <w:r>
-              <w:t>Achieving consensus among all stakeholders, constantly aligning customer’s requirements</w:t>
-            </w:r>
-          </w:p>
-        </w:tc>
-        <w:tc>
-          <w:tcPr>
-            <w:tcW w:w="2171" w:type="dxa"/>
-          </w:tcPr>
-          <w:p>
-            <w:r>
-              <w:t>Project plan</w:t>
-            </w:r>
-          </w:p>
-        </w:tc>
-      </w:tr>
-      <w:tr>
-        <w:tc>
-          <w:tcPr>
-            <w:tcW w:w="2168" w:type="dxa"/>
-          </w:tcPr>
-          <w:p>
-            <w:r>
-              <w:t>Enterprise Architect</w:t>
-            </w:r>
-          </w:p>
-        </w:tc>
-        <w:tc>
-          <w:tcPr>
-            <w:tcW w:w="2371" w:type="dxa"/>
-          </w:tcPr>
-          <w:p>
-            <w:r>
-              <w:t>Architects</w:t>
-            </w:r>
-          </w:p>
-        </w:tc>
-        <w:tc>
-          <w:tcPr>
-            <w:tcW w:w="4064" w:type="dxa"/>
-          </w:tcPr>
-          <w:p>
-            <w:r>
-              <w:t>Overall enterprise and segment architecture</w:t>
-            </w:r>
-          </w:p>
-        </w:tc>
-        <w:tc>
-          <w:tcPr>
-            <w:tcW w:w="2171" w:type="dxa"/>
-          </w:tcPr>
-          <w:p>
-            <w:r>
-              <w:t>Infrastructure diagram</w:t>
-            </w:r>
-          </w:p>
-        </w:tc>
-      </w:tr>
-      <w:tr>
-        <w:tc>
-          <w:tcPr>
-            <w:tcW w:w="2168" w:type="dxa"/>
-          </w:tcPr>
-          <w:p>
-            <w:r>
-              <w:t>Solution Architect</w:t>
-            </w:r>
-          </w:p>
-        </w:tc>
-        <w:tc>
-          <w:tcPr>
-            <w:tcW w:w="2371" w:type="dxa"/>
-          </w:tcPr>
-          <w:p>
-            <w:r>
-              <w:t>Architects</w:t>
-            </w:r>
-          </w:p>
-        </w:tc>
-        <w:tc>
-          <w:tcPr>
-            <w:tcW w:w="4064" w:type="dxa"/>
-          </w:tcPr>
-          <w:p>
-            <w:r>
-              <w:t xml:space="preserve">Design of particular system components, component </w:t>
-            </w:r>
-            <w:commentRangeStart w:id="1"/>
-            <w:r>
-              <w:t>compatibility</w:t>
-            </w:r>
-            <w:commentRangeEnd w:id="1"/>
+            <w:commentRangeStart w:id="32"/>
+            <w:r>
+              <w:t>Developer</w:t>
+            </w:r>
+            <w:commentRangeEnd w:id="32"/>
             <w:r>
               <w:rPr>
                 <w:rStyle w:val="CommentReference"/>
               </w:rPr>
-              <w:commentReference w:id="1"/>
-            </w:r>
-          </w:p>
-        </w:tc>
-        <w:tc>
-          <w:tcPr>
-            <w:tcW w:w="2171" w:type="dxa"/>
-          </w:tcPr>
-          <w:p/>
+              <w:commentReference w:id="32"/>
+            </w:r>
+          </w:p>
+        </w:tc>
+        <w:tc>
+          <w:tcPr>
+            <w:tcW w:w="1900" w:type="dxa"/>
+          </w:tcPr>
+          <w:p>
+            <w:r>
+              <w:t>Project Team</w:t>
+            </w:r>
+          </w:p>
+        </w:tc>
+        <w:tc>
+          <w:tcPr>
+            <w:tcW w:w="3698" w:type="dxa"/>
+          </w:tcPr>
+          <w:p>
+            <w:r>
+              <w:t>Clear tasks description and implementation details</w:t>
+            </w:r>
+          </w:p>
+        </w:tc>
+        <w:tc>
+          <w:tcPr>
+            <w:tcW w:w="3008" w:type="dxa"/>
+          </w:tcPr>
+          <w:p>
+            <w:pPr>
+              <w:rPr>
+                <w:ins w:id="33" w:author="Sergey Krasnov1" w:date="2017-11-07T14:35:00Z"/>
+              </w:rPr>
+            </w:pPr>
+            <w:ins w:id="34" w:author="Sergey Krasnov1" w:date="2017-11-07T14:34:00Z">
+              <w:r>
+                <w:t>Application Use-Case diagram,</w:t>
+              </w:r>
+            </w:ins>
+          </w:p>
+          <w:p>
+            <w:pPr>
+              <w:rPr>
+                <w:ins w:id="35" w:author="Sergey Krasnov1" w:date="2017-11-07T14:35:00Z"/>
+              </w:rPr>
+            </w:pPr>
+            <w:ins w:id="36" w:author="Sergey Krasnov1" w:date="2017-11-07T14:35:00Z">
+              <w:r>
+                <w:t>Software Engineering diagram,</w:t>
+              </w:r>
+            </w:ins>
+          </w:p>
+          <w:p>
+            <w:ins w:id="37" w:author="Sergey Krasnov1" w:date="2017-11-07T14:38:00Z">
+              <w:r>
+                <w:t>Software distribution diagram</w:t>
+              </w:r>
+            </w:ins>
+          </w:p>
         </w:tc>
       </w:tr>
       <w:tr>
@@ -344,13 +651,13 @@
           </w:tcPr>
           <w:p>
             <w:r>
-              <w:t>Team Lead</w:t>
-            </w:r>
-          </w:p>
-        </w:tc>
-        <w:tc>
-          <w:tcPr>
-            <w:tcW w:w="2371" w:type="dxa"/>
+              <w:t>QA Engineer</w:t>
+            </w:r>
+          </w:p>
+        </w:tc>
+        <w:tc>
+          <w:tcPr>
+            <w:tcW w:w="1900" w:type="dxa"/>
           </w:tcPr>
           <w:p>
             <w:r>
@@ -360,30 +667,21 @@
         </w:tc>
         <w:tc>
           <w:tcPr>
-            <w:tcW w:w="4064" w:type="dxa"/>
-          </w:tcPr>
-          <w:p>
-            <w:r>
-              <w:t xml:space="preserve">Project coordination; Strong tech skills and wide-view to </w:t>
-            </w:r>
-            <w:r>
-              <w:t>construct</w:t>
-            </w:r>
-            <w:r>
-              <w:t xml:space="preserve"> high-level implementation </w:t>
-            </w:r>
-            <w:r>
-              <w:t>plan</w:t>
-            </w:r>
-          </w:p>
-        </w:tc>
-        <w:tc>
-          <w:tcPr>
-            <w:tcW w:w="2171" w:type="dxa"/>
-          </w:tcPr>
-          <w:p>
-            <w:r>
-              <w:t>Application components integration diagram</w:t>
+            <w:tcW w:w="3698" w:type="dxa"/>
+          </w:tcPr>
+          <w:p>
+            <w:r>
+              <w:t>Clear business requirements and use cases</w:t>
+            </w:r>
+          </w:p>
+        </w:tc>
+        <w:tc>
+          <w:tcPr>
+            <w:tcW w:w="3008" w:type="dxa"/>
+          </w:tcPr>
+          <w:p>
+            <w:r>
+              <w:t>Business requirements document</w:t>
             </w:r>
           </w:p>
         </w:tc>
@@ -394,44 +692,394 @@
             <w:tcW w:w="2168" w:type="dxa"/>
           </w:tcPr>
           <w:p>
-            <w:commentRangeStart w:id="2"/>
-            <w:r>
-              <w:t>Developer</w:t>
-            </w:r>
-            <w:commentRangeEnd w:id="2"/>
+            <w:r>
+              <w:t>Business Analyst</w:t>
+            </w:r>
+          </w:p>
+        </w:tc>
+        <w:tc>
+          <w:tcPr>
+            <w:tcW w:w="1900" w:type="dxa"/>
+          </w:tcPr>
+          <w:p>
+            <w:r>
+              <w:t>Project Team</w:t>
+            </w:r>
+          </w:p>
+        </w:tc>
+        <w:tc>
+          <w:tcPr>
+            <w:tcW w:w="3698" w:type="dxa"/>
+          </w:tcPr>
+          <w:p>
+            <w:r>
+              <w:t>Requirements traceability; Stakeholders availability</w:t>
+            </w:r>
+          </w:p>
+        </w:tc>
+        <w:tc>
+          <w:tcPr>
+            <w:tcW w:w="3008" w:type="dxa"/>
+          </w:tcPr>
+          <w:p>
+            <w:pPr>
+              <w:rPr>
+                <w:ins w:id="38" w:author="Sergey Krasnov1" w:date="2017-11-07T14:43:00Z"/>
+              </w:rPr>
+            </w:pPr>
+            <w:ins w:id="39" w:author="Sergey Krasnov1" w:date="2017-11-07T14:43:00Z">
+              <w:r>
+                <w:t>Application Use-Case diagram,</w:t>
+              </w:r>
+            </w:ins>
+          </w:p>
+          <w:p>
+            <w:pPr>
+              <w:rPr>
+                <w:ins w:id="40" w:author="Sergey Krasnov1" w:date="2017-11-07T14:43:00Z"/>
+              </w:rPr>
+            </w:pPr>
+            <w:ins w:id="41" w:author="Sergey Krasnov1" w:date="2017-11-07T14:43:00Z">
+              <w:r>
+                <w:t>Process flow diagram,</w:t>
+              </w:r>
+            </w:ins>
+          </w:p>
+          <w:p>
+            <w:ins w:id="42" w:author="Sergey Krasnov1" w:date="2017-11-07T14:43:00Z">
+              <w:r>
+                <w:t>Business requirements</w:t>
+              </w:r>
+            </w:ins>
+          </w:p>
+        </w:tc>
+      </w:tr>
+      <w:tr>
+        <w:tc>
+          <w:tcPr>
+            <w:tcW w:w="2168" w:type="dxa"/>
+          </w:tcPr>
+          <w:p>
+            <w:r>
+              <w:t>System</w:t>
+            </w:r>
+            <w:r>
+              <w:t xml:space="preserve"> Engineer</w:t>
+            </w:r>
+          </w:p>
+        </w:tc>
+        <w:tc>
+          <w:tcPr>
+            <w:tcW w:w="1900" w:type="dxa"/>
+          </w:tcPr>
+          <w:p>
+            <w:r>
+              <w:t>Project Team</w:t>
+            </w:r>
+          </w:p>
+        </w:tc>
+        <w:tc>
+          <w:tcPr>
+            <w:tcW w:w="3698" w:type="dxa"/>
+          </w:tcPr>
+          <w:p>
+            <w:r>
+              <w:t>Maintain up-to-date deployment diagram</w:t>
+            </w:r>
+          </w:p>
+        </w:tc>
+        <w:tc>
+          <w:tcPr>
+            <w:tcW w:w="3008" w:type="dxa"/>
+          </w:tcPr>
+          <w:p>
+            <w:r>
+              <w:t>Deployment diagram, Infrastructure diagram</w:t>
+            </w:r>
+          </w:p>
+        </w:tc>
+      </w:tr>
+      <w:tr>
+        <w:tc>
+          <w:tcPr>
+            <w:tcW w:w="2168" w:type="dxa"/>
+          </w:tcPr>
+          <w:p>
+            <w:r>
+              <w:t>Customer</w:t>
+            </w:r>
+          </w:p>
+        </w:tc>
+        <w:tc>
+          <w:tcPr>
+            <w:tcW w:w="1900" w:type="dxa"/>
+          </w:tcPr>
+          <w:p>
+            <w:r>
+              <w:t>End Users</w:t>
+            </w:r>
+          </w:p>
+        </w:tc>
+        <w:tc>
+          <w:tcPr>
+            <w:tcW w:w="3698" w:type="dxa"/>
+          </w:tcPr>
+          <w:p>
+            <w:r>
+              <w:t xml:space="preserve">Cost reduce; Time-to-market; </w:t>
+            </w:r>
+            <w:r>
+              <w:t>Usability; Performance</w:t>
+            </w:r>
+            <w:r>
+              <w:t>;</w:t>
+            </w:r>
+          </w:p>
+        </w:tc>
+        <w:tc>
+          <w:tcPr>
+            <w:tcW w:w="3008" w:type="dxa"/>
+          </w:tcPr>
+          <w:p>
+            <w:ins w:id="43" w:author="Sergey Krasnov1" w:date="2017-11-07T15:16:00Z">
+              <w:r>
+                <w:t>Project plan, Deployment diagram</w:t>
+              </w:r>
+            </w:ins>
+          </w:p>
+        </w:tc>
+      </w:tr>
+      <w:tr>
+        <w:trPr>
+          <w:ins w:id="44" w:author="Sergey Krasnov1" w:date="2017-11-07T15:02:00Z"/>
+        </w:trPr>
+        <w:tc>
+          <w:tcPr>
+            <w:tcW w:w="2168" w:type="dxa"/>
+          </w:tcPr>
+          <w:p>
+            <w:pPr>
+              <w:rPr>
+                <w:ins w:id="45" w:author="Sergey Krasnov1" w:date="2017-11-07T15:02:00Z"/>
+              </w:rPr>
+            </w:pPr>
+            <w:ins w:id="46" w:author="Sergey Krasnov1" w:date="2017-11-07T15:23:00Z">
+              <w:r>
+                <w:lastRenderedPageBreak/>
+                <w:t xml:space="preserve">Hotel Booking </w:t>
+              </w:r>
+            </w:ins>
+            <w:commentRangeStart w:id="47"/>
+            <w:ins w:id="48" w:author="Sergey Krasnov1" w:date="2017-11-07T15:02:00Z">
+              <w:r>
+                <w:rPr>
+                  <w:rPrChange w:id="49" w:author="Sergey Krasnov1" w:date="2017-11-07T15:22:00Z">
+                    <w:rPr>
+                      <w:strike/>
+                    </w:rPr>
+                  </w:rPrChange>
+                </w:rPr>
+                <w:t>Supplier</w:t>
+              </w:r>
+              <w:commentRangeEnd w:id="47"/>
+              <w:r>
+                <w:rPr>
+                  <w:rStyle w:val="CommentReference"/>
+                  <w:rPrChange w:id="50" w:author="Sergey Krasnov1" w:date="2017-11-07T15:22:00Z">
+                    <w:rPr>
+                      <w:rStyle w:val="CommentReference"/>
+                      <w:strike/>
+                    </w:rPr>
+                  </w:rPrChange>
+                </w:rPr>
+                <w:commentReference w:id="47"/>
+              </w:r>
+            </w:ins>
+          </w:p>
+        </w:tc>
+        <w:tc>
+          <w:tcPr>
+            <w:tcW w:w="1900" w:type="dxa"/>
+          </w:tcPr>
+          <w:p>
+            <w:pPr>
+              <w:rPr>
+                <w:ins w:id="51" w:author="Sergey Krasnov1" w:date="2017-11-07T15:02:00Z"/>
+              </w:rPr>
+            </w:pPr>
+            <w:ins w:id="52" w:author="Sergey Krasnov1" w:date="2017-11-07T15:02:00Z">
+              <w:r>
+                <w:t>Suppliers</w:t>
+              </w:r>
+            </w:ins>
+          </w:p>
+        </w:tc>
+        <w:tc>
+          <w:tcPr>
+            <w:tcW w:w="3698" w:type="dxa"/>
+          </w:tcPr>
+          <w:p>
+            <w:pPr>
+              <w:rPr>
+                <w:ins w:id="53" w:author="Sergey Krasnov1" w:date="2017-11-07T15:02:00Z"/>
+              </w:rPr>
+            </w:pPr>
+            <w:ins w:id="54" w:author="Sergey Krasnov1" w:date="2017-11-07T15:07:00Z">
+              <w:r>
+                <w:t>To h</w:t>
+              </w:r>
+              <w:r>
+                <w:t xml:space="preserve">ave ability to </w:t>
+              </w:r>
+            </w:ins>
+            <w:ins w:id="55" w:author="Sergey Krasnov1" w:date="2017-11-07T15:17:00Z">
+              <w:r>
+                <w:t xml:space="preserve">integrate with </w:t>
+              </w:r>
+            </w:ins>
+            <w:ins w:id="56" w:author="Sergey Krasnov1" w:date="2017-11-07T15:18:00Z">
+              <w:r>
+                <w:t>booking system</w:t>
+              </w:r>
+            </w:ins>
+          </w:p>
+        </w:tc>
+        <w:tc>
+          <w:tcPr>
+            <w:tcW w:w="3008" w:type="dxa"/>
+          </w:tcPr>
+          <w:p>
+            <w:pPr>
+              <w:rPr>
+                <w:ins w:id="57" w:author="Sergey Krasnov1" w:date="2017-11-07T15:02:00Z"/>
+              </w:rPr>
+            </w:pPr>
+            <w:ins w:id="58" w:author="Sergey Krasnov1" w:date="2017-11-07T15:17:00Z">
+              <w:r>
+                <w:t>Deployment diagram (integration endpoints)</w:t>
+              </w:r>
+            </w:ins>
+          </w:p>
+        </w:tc>
+      </w:tr>
+      <w:tr>
+        <w:tc>
+          <w:tcPr>
+            <w:tcW w:w="2168" w:type="dxa"/>
+          </w:tcPr>
+          <w:p>
+            <w:ins w:id="59" w:author="Sergey Krasnov1" w:date="2017-11-07T15:05:00Z">
+              <w:r>
+                <w:t>Transport Management</w:t>
+              </w:r>
+            </w:ins>
+            <w:ins w:id="60" w:author="Sergey Krasnov1" w:date="2017-11-07T15:23:00Z">
+              <w:r>
+                <w:t xml:space="preserve"> Supplier</w:t>
+              </w:r>
+            </w:ins>
+          </w:p>
+        </w:tc>
+        <w:tc>
+          <w:tcPr>
+            <w:tcW w:w="1900" w:type="dxa"/>
+          </w:tcPr>
+          <w:p>
+            <w:r>
+              <w:t>Suppliers</w:t>
+            </w:r>
+          </w:p>
+        </w:tc>
+        <w:tc>
+          <w:tcPr>
+            <w:tcW w:w="3698" w:type="dxa"/>
+          </w:tcPr>
+          <w:p>
+            <w:ins w:id="61" w:author="Sergey Krasnov1" w:date="2017-11-07T15:18:00Z">
+              <w:r>
+                <w:t>To h</w:t>
+              </w:r>
+              <w:r>
+                <w:t>ave ability to integrate with booking system</w:t>
+              </w:r>
+            </w:ins>
+          </w:p>
+        </w:tc>
+        <w:tc>
+          <w:tcPr>
+            <w:tcW w:w="3008" w:type="dxa"/>
+          </w:tcPr>
+          <w:p>
+            <w:ins w:id="62" w:author="Sergey Krasnov1" w:date="2017-11-07T15:17:00Z">
+              <w:r>
+                <w:t>Deployment diagram (integration endpoints)</w:t>
+              </w:r>
+            </w:ins>
+          </w:p>
+        </w:tc>
+      </w:tr>
+      <w:tr>
+        <w:tc>
+          <w:tcPr>
+            <w:tcW w:w="2168" w:type="dxa"/>
+          </w:tcPr>
+          <w:p>
+            <w:r>
+              <w:t>Domain Expert</w:t>
+            </w:r>
+          </w:p>
+        </w:tc>
+        <w:tc>
+          <w:tcPr>
+            <w:tcW w:w="1900" w:type="dxa"/>
+          </w:tcPr>
+          <w:p>
+            <w:r>
+              <w:t>SME</w:t>
+            </w:r>
+          </w:p>
+        </w:tc>
+        <w:tc>
+          <w:tcPr>
+            <w:tcW w:w="3698" w:type="dxa"/>
+          </w:tcPr>
+          <w:p>
             <w:r>
               <w:rPr>
                 <w:rStyle w:val="CommentReference"/>
               </w:rPr>
-              <w:commentReference w:id="2"/>
-            </w:r>
-          </w:p>
-        </w:tc>
-        <w:tc>
-          <w:tcPr>
-            <w:tcW w:w="2371" w:type="dxa"/>
-          </w:tcPr>
-          <w:p>
-            <w:r>
-              <w:t>Project Team</w:t>
-            </w:r>
-          </w:p>
-        </w:tc>
-        <w:tc>
-          <w:tcPr>
-            <w:tcW w:w="4064" w:type="dxa"/>
-          </w:tcPr>
-          <w:p>
-            <w:r>
-              <w:t>Clear tasks description and implementation details</w:t>
-            </w:r>
-          </w:p>
-        </w:tc>
-        <w:tc>
-          <w:tcPr>
-            <w:tcW w:w="2171" w:type="dxa"/>
-          </w:tcPr>
-          <w:p/>
+              <w:commentReference w:id="63"/>
+            </w:r>
+            <w:ins w:id="64" w:author="Sergey Krasnov1" w:date="2017-11-07T15:14:00Z">
+              <w:r>
+                <w:t xml:space="preserve"> Clear tasks description and requirements traceability</w:t>
+              </w:r>
+            </w:ins>
+          </w:p>
+        </w:tc>
+        <w:tc>
+          <w:tcPr>
+            <w:tcW w:w="3008" w:type="dxa"/>
+          </w:tcPr>
+          <w:p>
+            <w:pPr>
+              <w:rPr>
+                <w:ins w:id="65" w:author="Sergey Krasnov1" w:date="2017-11-07T15:15:00Z"/>
+              </w:rPr>
+            </w:pPr>
+            <w:ins w:id="66" w:author="Sergey Krasnov1" w:date="2017-11-07T15:15:00Z">
+              <w:r>
+                <w:t>Application Use-Case diagram,</w:t>
+              </w:r>
+            </w:ins>
+          </w:p>
+          <w:p>
+            <w:ins w:id="67" w:author="Sergey Krasnov1" w:date="2017-11-07T15:15:00Z">
+              <w:r>
+                <w:t>Functional decomposition diagram</w:t>
+              </w:r>
+            </w:ins>
+          </w:p>
         </w:tc>
       </w:tr>
       <w:tr>
@@ -441,265 +1089,13 @@
           </w:tcPr>
           <w:p>
             <w:r>
-              <w:t>QA Engineer</w:t>
-            </w:r>
-          </w:p>
-        </w:tc>
-        <w:tc>
-          <w:tcPr>
-            <w:tcW w:w="2371" w:type="dxa"/>
-          </w:tcPr>
-          <w:p>
-            <w:r>
-              <w:t>Project Team</w:t>
-            </w:r>
-          </w:p>
-        </w:tc>
-        <w:tc>
-          <w:tcPr>
-            <w:tcW w:w="4064" w:type="dxa"/>
-          </w:tcPr>
-          <w:p>
-            <w:r>
-              <w:t>Clear business requirements and use cases</w:t>
-            </w:r>
-          </w:p>
-        </w:tc>
-        <w:tc>
-          <w:tcPr>
-            <w:tcW w:w="2171" w:type="dxa"/>
-          </w:tcPr>
-          <w:p>
-            <w:r>
-              <w:t>Business requirements document</w:t>
-            </w:r>
-          </w:p>
-        </w:tc>
-      </w:tr>
-      <w:tr>
-        <w:tc>
-          <w:tcPr>
-            <w:tcW w:w="2168" w:type="dxa"/>
-          </w:tcPr>
-          <w:p>
-            <w:r>
-              <w:t>Business Analyst</w:t>
-            </w:r>
-          </w:p>
-        </w:tc>
-        <w:tc>
-          <w:tcPr>
-            <w:tcW w:w="2371" w:type="dxa"/>
-          </w:tcPr>
-          <w:p>
-            <w:r>
-              <w:t>Project Team</w:t>
-            </w:r>
-          </w:p>
-        </w:tc>
-        <w:tc>
-          <w:tcPr>
-            <w:tcW w:w="4064" w:type="dxa"/>
-          </w:tcPr>
-          <w:p>
-            <w:r>
-              <w:t>Requirements traceability; Stakeholders availability</w:t>
-            </w:r>
-          </w:p>
-        </w:tc>
-        <w:tc>
-          <w:tcPr>
-            <w:tcW w:w="2171" w:type="dxa"/>
-          </w:tcPr>
-          <w:p/>
-        </w:tc>
-      </w:tr>
-      <w:tr>
-        <w:tc>
-          <w:tcPr>
-            <w:tcW w:w="2168" w:type="dxa"/>
-          </w:tcPr>
-          <w:p>
-            <w:r>
-              <w:t>System</w:t>
-            </w:r>
-            <w:r>
-              <w:t xml:space="preserve"> Engineer</w:t>
-            </w:r>
-          </w:p>
-        </w:tc>
-        <w:tc>
-          <w:tcPr>
-            <w:tcW w:w="2371" w:type="dxa"/>
-          </w:tcPr>
-          <w:p>
-            <w:r>
-              <w:t>Project Team</w:t>
-            </w:r>
-          </w:p>
-        </w:tc>
-        <w:tc>
-          <w:tcPr>
-            <w:tcW w:w="4064" w:type="dxa"/>
-          </w:tcPr>
-          <w:p>
-            <w:r>
-              <w:t>Maintain up-to-date deployment diagram</w:t>
-            </w:r>
-          </w:p>
-        </w:tc>
-        <w:tc>
-          <w:tcPr>
-            <w:tcW w:w="2171" w:type="dxa"/>
-          </w:tcPr>
-          <w:p>
-            <w:r>
-              <w:t>Deployment diagram, Infrastructure diagram</w:t>
-            </w:r>
-          </w:p>
-        </w:tc>
-      </w:tr>
-      <w:tr>
-        <w:tc>
-          <w:tcPr>
-            <w:tcW w:w="2168" w:type="dxa"/>
-          </w:tcPr>
-          <w:p>
-            <w:r>
-              <w:t>Customer</w:t>
-            </w:r>
-          </w:p>
-        </w:tc>
-        <w:tc>
-          <w:tcPr>
-            <w:tcW w:w="2371" w:type="dxa"/>
-          </w:tcPr>
-          <w:p>
-            <w:r>
-              <w:t>End Users</w:t>
-            </w:r>
-          </w:p>
-        </w:tc>
-        <w:tc>
-          <w:tcPr>
-            <w:tcW w:w="4064" w:type="dxa"/>
-          </w:tcPr>
-          <w:p>
-            <w:r>
-              <w:t xml:space="preserve">Cost reduce; Time-to-market; </w:t>
-            </w:r>
-            <w:r>
-              <w:t>Usability; Performance</w:t>
-            </w:r>
-            <w:r>
-              <w:t>;</w:t>
-            </w:r>
-          </w:p>
-        </w:tc>
-        <w:tc>
-          <w:tcPr>
-            <w:tcW w:w="2171" w:type="dxa"/>
-          </w:tcPr>
-          <w:p/>
-        </w:tc>
-      </w:tr>
-      <w:tr>
-        <w:tc>
-          <w:tcPr>
-            <w:tcW w:w="2168" w:type="dxa"/>
-          </w:tcPr>
-          <w:p>
-            <w:commentRangeStart w:id="3"/>
-            <w:r>
-              <w:t>Supplier</w:t>
-            </w:r>
-            <w:commentRangeEnd w:id="3"/>
-            <w:r>
-              <w:rPr>
-                <w:rStyle w:val="CommentReference"/>
-              </w:rPr>
-              <w:commentReference w:id="3"/>
-            </w:r>
-          </w:p>
-        </w:tc>
-        <w:tc>
-          <w:tcPr>
-            <w:tcW w:w="2371" w:type="dxa"/>
-          </w:tcPr>
-          <w:p>
-            <w:r>
-              <w:t>Suppliers</w:t>
-            </w:r>
-          </w:p>
-        </w:tc>
-        <w:tc>
-          <w:tcPr>
-            <w:tcW w:w="4064" w:type="dxa"/>
-          </w:tcPr>
-          <w:p/>
-        </w:tc>
-        <w:tc>
-          <w:tcPr>
-            <w:tcW w:w="2171" w:type="dxa"/>
-          </w:tcPr>
-          <w:p/>
-        </w:tc>
-      </w:tr>
-      <w:tr>
-        <w:tc>
-          <w:tcPr>
-            <w:tcW w:w="2168" w:type="dxa"/>
-          </w:tcPr>
-          <w:p>
-            <w:r>
-              <w:t>Domain Expert</w:t>
-            </w:r>
-          </w:p>
-        </w:tc>
-        <w:tc>
-          <w:tcPr>
-            <w:tcW w:w="2371" w:type="dxa"/>
-          </w:tcPr>
-          <w:p>
-            <w:r>
-              <w:t>SME</w:t>
-            </w:r>
-          </w:p>
-        </w:tc>
-        <w:tc>
-          <w:tcPr>
-            <w:tcW w:w="4064" w:type="dxa"/>
-          </w:tcPr>
-          <w:p>
-            <w:r>
-              <w:rPr>
-                <w:rStyle w:val="CommentReference"/>
-              </w:rPr>
-              <w:commentReference w:id="4"/>
-            </w:r>
-          </w:p>
-        </w:tc>
-        <w:tc>
-          <w:tcPr>
-            <w:tcW w:w="2171" w:type="dxa"/>
-          </w:tcPr>
-          <w:p/>
-        </w:tc>
-      </w:tr>
-      <w:tr>
-        <w:tc>
-          <w:tcPr>
-            <w:tcW w:w="2168" w:type="dxa"/>
-          </w:tcPr>
-          <w:p>
-            <w:r>
               <w:t>Inhibitor</w:t>
             </w:r>
           </w:p>
         </w:tc>
         <w:tc>
           <w:tcPr>
-            <w:tcW w:w="2371" w:type="dxa"/>
+            <w:tcW w:w="1900" w:type="dxa"/>
           </w:tcPr>
           <w:p>
             <w:r>
@@ -709,7 +1105,7 @@
         </w:tc>
         <w:tc>
           <w:tcPr>
-            <w:tcW w:w="4064" w:type="dxa"/>
+            <w:tcW w:w="3698" w:type="dxa"/>
           </w:tcPr>
           <w:p>
             <w:r>
@@ -725,9 +1121,15 @@
         </w:tc>
         <w:tc>
           <w:tcPr>
-            <w:tcW w:w="2171" w:type="dxa"/>
-          </w:tcPr>
-          <w:p/>
+            <w:tcW w:w="3008" w:type="dxa"/>
+          </w:tcPr>
+          <w:p>
+            <w:ins w:id="68" w:author="Sergey Krasnov1" w:date="2017-11-07T15:16:00Z">
+              <w:r>
+                <w:t>Project plan</w:t>
+              </w:r>
+            </w:ins>
+          </w:p>
         </w:tc>
       </w:tr>
     </w:tbl>
@@ -745,12 +1147,13 @@
     <w:p>
       <w:pPr>
         <w:ind w:left="-851"/>
+        <w:outlineLvl w:val="0"/>
         <w:rPr>
           <w:sz w:val="32"/>
           <w:u w:val="single"/>
         </w:rPr>
       </w:pPr>
-      <w:commentRangeStart w:id="5"/>
+      <w:commentRangeStart w:id="69"/>
       <w:r>
         <w:rPr>
           <w:sz w:val="32"/>
@@ -759,12 +1162,12 @@
         <w:lastRenderedPageBreak/>
         <w:t>Power/Interest matrix</w:t>
       </w:r>
-      <w:commentRangeEnd w:id="5"/>
+      <w:commentRangeEnd w:id="69"/>
       <w:r>
         <w:rPr>
           <w:rStyle w:val="CommentReference"/>
         </w:rPr>
-        <w:commentReference w:id="5"/>
+        <w:commentReference w:id="69"/>
       </w:r>
     </w:p>
     <w:p>
@@ -842,7 +1245,7 @@
               </wp:anchor>
             </w:drawing>
           </mc:Choice>
-          <mc:Fallback>
+          <mc:Fallback xmlns:w16se="http://schemas.microsoft.com/office/word/2015/wordml/symex" xmlns:cx1="http://schemas.microsoft.com/office/drawing/2015/9/8/chartex" xmlns:cx="http://schemas.microsoft.com/office/drawing/2014/chartex">
             <w:pict>
               <v:shapetype w14:anchorId="308AB1A5" id="_x0000_t32" coordsize="21600,21600" o:spt="32" o:oned="t" path="m,l21600,21600e" filled="f">
                 <v:path arrowok="t" fillok="f" o:connecttype="none"/>
@@ -863,6 +1266,7 @@
           <w:tab w:val="left" w:pos="5790"/>
         </w:tabs>
         <w:ind w:left="-709"/>
+        <w:outlineLvl w:val="0"/>
       </w:pPr>
       <w:r>
         <w:rPr>
@@ -929,7 +1333,7 @@
               </wp:anchor>
             </w:drawing>
           </mc:Choice>
-          <mc:Fallback>
+          <mc:Fallback xmlns:w16se="http://schemas.microsoft.com/office/word/2015/wordml/symex" xmlns:cx1="http://schemas.microsoft.com/office/drawing/2015/9/8/chartex" xmlns:cx="http://schemas.microsoft.com/office/drawing/2014/chartex">
             <w:pict>
               <v:shape w14:anchorId="3B981608" id="Прямая со стрелкой 4" o:spid="_x0000_s1026" type="#_x0000_t32" style="position:absolute;margin-left:-.75pt;margin-top:6.1pt;width:0;height:324.75pt;flip:y;z-index:251659264;visibility:visible;mso-wrap-style:square;mso-width-percent:0;mso-height-percent:0;mso-wrap-distance-left:9pt;mso-wrap-distance-top:0;mso-wrap-distance-right:9pt;mso-wrap-distance-bottom:0;mso-position-horizontal:absolute;mso-position-horizontal-relative:text;mso-position-vertical:absolute;mso-position-vertical-relative:text;mso-width-percent:0;mso-height-percent:0;mso-width-relative:margin;mso-height-relative:margin" o:gfxdata="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" strokecolor="#5b9bd5 [3204]" strokeweight=".5pt">
                 <v:stroke endarrow="open" joinstyle="miter"/>
@@ -961,16 +1365,16 @@
         <mc:AlternateContent>
           <mc:Choice Requires="wps">
             <w:drawing>
-              <wp:anchor distT="0" distB="0" distL="114300" distR="114300" simplePos="0" relativeHeight="251662336" behindDoc="0" locked="0" layoutInCell="1" allowOverlap="1" wp14:anchorId="3697CEC4" wp14:editId="3837014D">
+              <wp:anchor distT="0" distB="0" distL="114300" distR="114300" simplePos="0" relativeHeight="251662336" behindDoc="0" locked="0" layoutInCell="1" allowOverlap="1" wp14:anchorId="3697CEC4" wp14:editId="37FD2DC9">
                 <wp:simplePos x="0" y="0"/>
                 <wp:positionH relativeFrom="column">
-                  <wp:posOffset>2714625</wp:posOffset>
+                  <wp:posOffset>2680335</wp:posOffset>
                 </wp:positionH>
                 <wp:positionV relativeFrom="paragraph">
-                  <wp:posOffset>24765</wp:posOffset>
+                  <wp:posOffset>25971</wp:posOffset>
                 </wp:positionV>
-                <wp:extent cx="46990" cy="3990975"/>
-                <wp:effectExtent l="0" t="0" r="29210" b="28575"/>
+                <wp:extent cx="39716" cy="3982784"/>
+                <wp:effectExtent l="0" t="0" r="36830" b="30480"/>
                 <wp:wrapNone/>
                 <wp:docPr id="6" name="Прямая соединительная линия 6"/>
                 <wp:cNvGraphicFramePr/>
@@ -979,9 +1383,9 @@
                     <wps:wsp>
                       <wps:cNvCnPr/>
                       <wps:spPr>
-                        <a:xfrm flipH="1" flipV="1">
+                        <a:xfrm flipV="1">
                           <a:off x="0" y="0"/>
-                          <a:ext cx="46990" cy="3990975"/>
+                          <a:ext cx="39716" cy="3982784"/>
                         </a:xfrm>
                         <a:prstGeom prst="line">
                           <a:avLst/>
@@ -1016,7 +1420,7 @@
           </mc:Choice>
           <mc:Fallback>
             <w:pict>
-              <v:line w14:anchorId="4386C8F2" id="Прямая соединительная линия 6" o:spid="_x0000_s1026" style="position:absolute;flip:x y;z-index:251662336;visibility:visible;mso-wrap-style:square;mso-width-percent:0;mso-height-percent:0;mso-wrap-distance-left:9pt;mso-wrap-distance-top:0;mso-wrap-distance-right:9pt;mso-wrap-distance-bottom:0;mso-position-horizontal:absolute;mso-position-horizontal-relative:text;mso-position-vertical:absolute;mso-position-vertical-relative:text;mso-width-percent:0;mso-height-percent:0;mso-width-relative:margin;mso-height-relative:margin" from="213.75pt,1.95pt" to="217.45pt,316.2pt" o:gfxdata="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" strokecolor="#5b9bd5 [3204]" strokeweight=".5pt">
+              <v:line w14:anchorId="555D35AB" id="Прямая соединительная линия 6" o:spid="_x0000_s1026" style="position:absolute;flip:y;z-index:251662336;visibility:visible;mso-wrap-style:square;mso-width-percent:0;mso-height-percent:0;mso-wrap-distance-left:9pt;mso-wrap-distance-top:0;mso-wrap-distance-right:9pt;mso-wrap-distance-bottom:0;mso-position-horizontal:absolute;mso-position-horizontal-relative:text;mso-position-vertical:absolute;mso-position-vertical-relative:text;mso-width-percent:0;mso-height-percent:0;mso-width-relative:margin;mso-height-relative:margin" from="211.05pt,2.05pt" to="214.2pt,315.65pt" o:gfxdata="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" strokecolor="#5b9bd5 [3204]" strokeweight=".5pt">
                 <v:stroke joinstyle="miter"/>
               </v:line>
             </w:pict>
@@ -1052,6 +1456,7 @@
           <w:tab w:val="center" w:pos="5040"/>
         </w:tabs>
         <w:ind w:firstLine="720"/>
+        <w:outlineLvl w:val="0"/>
       </w:pPr>
       <w:r>
         <w:tab/>
@@ -1059,8 +1464,14 @@
       </w:r>
       <w:r>
         <w:tab/>
-        <w:t>PM</w:t>
-      </w:r>
+      </w:r>
+      <w:ins w:id="70" w:author="Sergey Krasnov1" w:date="2017-11-07T15:25:00Z">
+        <w:r>
+          <w:t>Product Owner</w:t>
+        </w:r>
+      </w:ins>
+      <w:bookmarkStart w:id="71" w:name="_GoBack"/>
+      <w:bookmarkEnd w:id="71"/>
     </w:p>
     <w:p>
       <w:pPr>
@@ -1084,6 +1495,32 @@
       </w:pPr>
       <w:r>
         <w:t xml:space="preserve">                       Some SMEs</w:t>
+      </w:r>
+    </w:p>
+    <w:p>
+      <w:pPr>
+        <w:tabs>
+          <w:tab w:val="left" w:pos="1035"/>
+          <w:tab w:val="center" w:pos="5040"/>
+        </w:tabs>
+        <w:ind w:firstLine="720"/>
+      </w:pPr>
+    </w:p>
+    <w:p>
+      <w:pPr>
+        <w:tabs>
+          <w:tab w:val="left" w:pos="1035"/>
+          <w:tab w:val="left" w:pos="4815"/>
+          <w:tab w:val="center" w:pos="5040"/>
+        </w:tabs>
+        <w:ind w:firstLine="720"/>
+        <w:outlineLvl w:val="0"/>
+      </w:pPr>
+      <w:r>
+        <w:tab/>
+      </w:r>
+      <w:r>
+        <w:tab/>
       </w:r>
     </w:p>
     <w:p/>
@@ -1092,6 +1529,7 @@
     <w:p>
       <w:pPr>
         <w:ind w:left="-993"/>
+        <w:outlineLvl w:val="0"/>
         <w:rPr>
           <w:b/>
         </w:rPr>
@@ -1156,7 +1594,7 @@
               </wp:anchor>
             </w:drawing>
           </mc:Choice>
-          <mc:Fallback>
+          <mc:Fallback xmlns:w16se="http://schemas.microsoft.com/office/word/2015/wordml/symex" xmlns:cx1="http://schemas.microsoft.com/office/drawing/2015/9/8/chartex" xmlns:cx="http://schemas.microsoft.com/office/drawing/2014/chartex">
             <w:pict>
               <v:line w14:anchorId="3A1A280D" id="Прямая соединительная линия 7" o:spid="_x0000_s1026" style="position:absolute;flip:x;z-index:251664384;visibility:visible;mso-wrap-style:square;mso-width-percent:0;mso-height-percent:0;mso-wrap-distance-left:9pt;mso-wrap-distance-top:0;mso-wrap-distance-right:9pt;mso-wrap-distance-bottom:0;mso-position-horizontal:absolute;mso-position-horizontal-relative:text;mso-position-vertical:absolute;mso-position-vertical-relative:text;mso-width-percent:0;mso-height-percent:0;mso-width-relative:margin;mso-height-relative:margin" from="-.75pt,2.1pt" to="414pt,2.1pt" o:gfxdata="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" strokecolor="#5b9bd5 [3204]" strokeweight=".5pt">
                 <v:stroke joinstyle="miter"/>
@@ -1263,6 +1701,7 @@
     <w:p>
       <w:pPr>
         <w:ind w:left="-709"/>
+        <w:outlineLvl w:val="0"/>
       </w:pPr>
       <w:r>
         <w:t>Low</w:t>
@@ -1304,6 +1743,7 @@
     </w:p>
     <w:p>
       <w:pPr>
+        <w:outlineLvl w:val="0"/>
         <w:rPr>
           <w:sz w:val="32"/>
           <w:u w:val="single"/>
@@ -1342,6 +1782,7 @@
     </w:p>
     <w:p>
       <w:pPr>
+        <w:outlineLvl w:val="0"/>
         <w:rPr>
           <w:b/>
           <w:sz w:val="28"/>
@@ -1554,8 +1995,8 @@
           <w:u w:val="single"/>
         </w:rPr>
       </w:pPr>
-      <w:commentRangeStart w:id="6"/>
-      <w:commentRangeStart w:id="7"/>
+      <w:commentRangeStart w:id="72"/>
+      <w:commentRangeStart w:id="73"/>
       <w:r>
         <w:rPr>
           <w:noProof/>
@@ -1611,19 +2052,19 @@
           </wp:inline>
         </w:drawing>
       </w:r>
-      <w:commentRangeEnd w:id="6"/>
-      <w:commentRangeEnd w:id="7"/>
+      <w:commentRangeEnd w:id="72"/>
+      <w:commentRangeEnd w:id="73"/>
       <w:r>
         <w:rPr>
           <w:rStyle w:val="CommentReference"/>
         </w:rPr>
-        <w:commentReference w:id="7"/>
+        <w:commentReference w:id="72"/>
       </w:r>
       <w:r>
         <w:rPr>
           <w:rStyle w:val="CommentReference"/>
         </w:rPr>
-        <w:commentReference w:id="6"/>
+        <w:commentReference w:id="73"/>
       </w:r>
     </w:p>
     <w:p>
@@ -1692,6 +2133,7 @@
     </w:p>
     <w:p>
       <w:pPr>
+        <w:outlineLvl w:val="0"/>
         <w:rPr>
           <w:sz w:val="32"/>
           <w:u w:val="single"/>
@@ -1736,7 +2178,7 @@
                 <w:b/>
               </w:rPr>
             </w:pPr>
-            <w:commentRangeStart w:id="8"/>
+            <w:commentRangeStart w:id="74"/>
             <w:r>
               <w:rPr>
                 <w:b/>
@@ -1869,8 +2311,6 @@
             </w:r>
           </w:p>
         </w:tc>
-        <w:bookmarkStart w:id="9" w:name="_GoBack"/>
-        <w:bookmarkEnd w:id="9"/>
       </w:tr>
       <w:tr>
         <w:tc>
@@ -1995,7 +2435,7 @@
           </w:tcPr>
           <w:p/>
         </w:tc>
-        <w:commentRangeEnd w:id="8"/>
+        <w:commentRangeEnd w:id="74"/>
         <w:tc>
           <w:tcPr>
             <w:tcW w:w="3192" w:type="dxa"/>
@@ -2005,7 +2445,7 @@
               <w:rPr>
                 <w:rStyle w:val="CommentReference"/>
               </w:rPr>
-              <w:commentReference w:id="8"/>
+              <w:commentReference w:id="74"/>
             </w:r>
           </w:p>
         </w:tc>
@@ -2025,6 +2465,7 @@
     </w:p>
     <w:p>
       <w:pPr>
+        <w:outlineLvl w:val="0"/>
         <w:rPr>
           <w:sz w:val="32"/>
           <w:u w:val="single"/>
@@ -2117,8 +2558,8 @@
 </file>
 
 <file path=word/comments.xml><?xml version="1.0" encoding="utf-8"?>
-<w:comments xmlns:wpc="http://schemas.microsoft.com/office/word/2010/wordprocessingCanvas" xmlns:cx="http://schemas.microsoft.com/office/drawing/2014/chartex" xmlns:cx1="http://schemas.microsoft.com/office/drawing/2015/9/8/chartex" xmlns:mc="http://schemas.openxmlformats.org/markup-compatibility/2006" xmlns:o="urn:schemas-microsoft-com:office:office" xmlns:r="http://schemas.openxmlformats.org/officeDocument/2006/relationships" xmlns:m="http://schemas.openxmlformats.org/officeDocument/2006/math" xmlns:v="urn:schemas-microsoft-com:vml" xmlns:wp14="http://schemas.microsoft.com/office/word/2010/wordprocessingDrawing" xmlns:wp="http://schemas.openxmlformats.org/drawingml/2006/wordprocessingDrawing" xmlns:w10="urn:schemas-microsoft-com:office:word" xmlns:w="http://schemas.openxmlformats.org/wordprocessingml/2006/main" xmlns:w14="http://schemas.microsoft.com/office/word/2010/wordml" xmlns:w15="http://schemas.microsoft.com/office/word/2012/wordml" xmlns:w16se="http://schemas.microsoft.com/office/word/2015/wordml/symex" xmlns:wpg="http://schemas.microsoft.com/office/word/2010/wordprocessingGroup" xmlns:wpi="http://schemas.microsoft.com/office/word/2010/wordprocessingInk" xmlns:wne="http://schemas.microsoft.com/office/word/2006/wordml" xmlns:wps="http://schemas.microsoft.com/office/word/2010/wordprocessingShape" mc:Ignorable="w14 w15 w16se wp14">
-  <w:comment w:id="0" w:author="Stanislav Zaluzhskii" w:date="2017-10-22T20:36:00Z" w:initials="SZ">
+<w:comments xmlns:wpc="http://schemas.microsoft.com/office/word/2010/wordprocessingCanvas" xmlns:mo="http://schemas.microsoft.com/office/mac/office/2008/main" xmlns:mc="http://schemas.openxmlformats.org/markup-compatibility/2006" xmlns:mv="urn:schemas-microsoft-com:mac:vml" xmlns:o="urn:schemas-microsoft-com:office:office" xmlns:r="http://schemas.openxmlformats.org/officeDocument/2006/relationships" xmlns:m="http://schemas.openxmlformats.org/officeDocument/2006/math" xmlns:v="urn:schemas-microsoft-com:vml" xmlns:wp14="http://schemas.microsoft.com/office/word/2010/wordprocessingDrawing" xmlns:wp="http://schemas.openxmlformats.org/drawingml/2006/wordprocessingDrawing" xmlns:w10="urn:schemas-microsoft-com:office:word" xmlns:w="http://schemas.openxmlformats.org/wordprocessingml/2006/main" xmlns:w14="http://schemas.microsoft.com/office/word/2010/wordml" xmlns:w15="http://schemas.microsoft.com/office/word/2012/wordml" xmlns:wpg="http://schemas.microsoft.com/office/word/2010/wordprocessingGroup" xmlns:wpi="http://schemas.microsoft.com/office/word/2010/wordprocessingInk" xmlns:wne="http://schemas.microsoft.com/office/word/2006/wordml" xmlns:wps="http://schemas.microsoft.com/office/word/2010/wordprocessingShape" mc:Ignorable="w14 w15 wp14">
+  <w:comment w:id="2" w:author="Stanislav Zaluzhskii" w:date="2017-10-22T20:36:00Z" w:initials="SZ">
     <w:p>
       <w:pPr>
         <w:pStyle w:val="CommentText"/>
@@ -2152,7 +2593,7 @@
       </w:r>
     </w:p>
   </w:comment>
-  <w:comment w:id="1" w:author="Stanislav Zaluzhskii" w:date="2017-10-22T20:38:00Z" w:initials="SZ">
+  <w:comment w:id="7" w:author="Stanislav Zaluzhskii" w:date="2017-10-22T20:38:00Z" w:initials="SZ">
     <w:p>
       <w:pPr>
         <w:pStyle w:val="CommentText"/>
@@ -2177,7 +2618,7 @@
       </w:r>
     </w:p>
   </w:comment>
-  <w:comment w:id="2" w:author="Stanislav Zaluzhskii" w:date="2017-10-22T20:40:00Z" w:initials="SZ">
+  <w:comment w:id="32" w:author="Stanislav Zaluzhskii" w:date="2017-10-22T20:40:00Z" w:initials="SZ">
     <w:p>
       <w:pPr>
         <w:pStyle w:val="CommentText"/>
@@ -2202,7 +2643,7 @@
       </w:r>
     </w:p>
   </w:comment>
-  <w:comment w:id="3" w:author="Stanislav Zaluzhskii" w:date="2017-10-22T20:43:00Z" w:initials="SZ">
+  <w:comment w:id="47" w:author="Stanislav Zaluzhskii" w:date="2017-10-22T20:43:00Z" w:initials="SZ">
     <w:p>
       <w:pPr>
         <w:pStyle w:val="CommentText"/>
@@ -2281,7 +2722,7 @@
       </w:r>
     </w:p>
   </w:comment>
-  <w:comment w:id="4" w:author="Stanislav Zaluzhskii" w:date="2017-10-25T13:04:00Z" w:initials="SZ">
+  <w:comment w:id="63" w:author="Stanislav Zaluzhskii" w:date="2017-10-25T13:04:00Z" w:initials="SZ">
     <w:p>
       <w:pPr>
         <w:pStyle w:val="CommentText"/>
@@ -2303,7 +2744,7 @@
       </w:r>
     </w:p>
   </w:comment>
-  <w:comment w:id="5" w:author="Stanislav Zaluzhskii" w:date="2017-10-22T21:19:00Z" w:initials="SZ">
+  <w:comment w:id="69" w:author="Stanislav Zaluzhskii" w:date="2017-10-22T21:19:00Z" w:initials="SZ">
     <w:p>
       <w:pPr>
         <w:pStyle w:val="CommentText"/>
@@ -2334,7 +2775,7 @@
       </w:r>
     </w:p>
   </w:comment>
-  <w:comment w:id="7" w:author="Stanislav Zaluzhskii" w:date="2017-10-25T13:05:00Z" w:initials="SZ">
+  <w:comment w:id="72" w:author="Stanislav Zaluzhskii" w:date="2017-10-25T13:05:00Z" w:initials="SZ">
     <w:p>
       <w:pPr>
         <w:pStyle w:val="CommentText"/>
@@ -2387,7 +2828,7 @@
       </w:r>
     </w:p>
   </w:comment>
-  <w:comment w:id="6" w:author="Stanislav Zaluzhskii" w:date="2017-10-22T20:46:00Z" w:initials="SZ">
+  <w:comment w:id="73" w:author="Stanislav Zaluzhskii" w:date="2017-10-22T20:46:00Z" w:initials="SZ">
     <w:p>
       <w:pPr>
         <w:pStyle w:val="CommentText"/>
@@ -2429,11 +2870,25 @@
         <w:rPr>
           <w:lang w:val="ru-RU"/>
         </w:rPr>
-        <w:t>обычно не отвественны на конечный результат, хотя их обычно активно привлекают к процессу.</w:t>
+        <w:t xml:space="preserve">обычно не </w:t>
+      </w:r>
+      <w:proofErr w:type="spellStart"/>
+      <w:r>
+        <w:rPr>
+          <w:lang w:val="ru-RU"/>
+        </w:rPr>
+        <w:t>отвественны</w:t>
+      </w:r>
+      <w:proofErr w:type="spellEnd"/>
+      <w:r>
+        <w:rPr>
+          <w:lang w:val="ru-RU"/>
+        </w:rPr>
+        <w:t xml:space="preserve"> на конечный результат, хотя их обычно активно привлекают к процессу.</w:t>
       </w:r>
     </w:p>
   </w:comment>
-  <w:comment w:id="8" w:author="Stanislav Zaluzhskii" w:date="2017-10-25T13:06:00Z" w:initials="SZ">
+  <w:comment w:id="74" w:author="Stanislav Zaluzhskii" w:date="2017-10-25T13:06:00Z" w:initials="SZ">
     <w:p>
       <w:pPr>
         <w:pStyle w:val="CommentText"/>
@@ -2508,11 +2963,11 @@
 </file>
 
 <file path=word/commentsExtended.xml><?xml version="1.0" encoding="utf-8"?>
-<w15:commentsEx xmlns:wpc="http://schemas.microsoft.com/office/word/2010/wordprocessingCanvas" xmlns:cx="http://schemas.microsoft.com/office/drawing/2014/chartex" xmlns:cx1="http://schemas.microsoft.com/office/drawing/2015/9/8/chartex" xmlns:mc="http://schemas.openxmlformats.org/markup-compatibility/2006" xmlns:o="urn:schemas-microsoft-com:office:office" xmlns:r="http://schemas.openxmlformats.org/officeDocument/2006/relationships" xmlns:m="http://schemas.openxmlformats.org/officeDocument/2006/math" xmlns:v="urn:schemas-microsoft-com:vml" xmlns:wp14="http://schemas.microsoft.com/office/word/2010/wordprocessingDrawing" xmlns:wp="http://schemas.openxmlformats.org/drawingml/2006/wordprocessingDrawing" xmlns:w10="urn:schemas-microsoft-com:office:word" xmlns:w="http://schemas.openxmlformats.org/wordprocessingml/2006/main" xmlns:w14="http://schemas.microsoft.com/office/word/2010/wordml" xmlns:w15="http://schemas.microsoft.com/office/word/2012/wordml" xmlns:w16se="http://schemas.microsoft.com/office/word/2015/wordml/symex" xmlns:wpg="http://schemas.microsoft.com/office/word/2010/wordprocessingGroup" xmlns:wpi="http://schemas.microsoft.com/office/word/2010/wordprocessingInk" xmlns:wne="http://schemas.microsoft.com/office/word/2006/wordml" xmlns:wps="http://schemas.microsoft.com/office/word/2010/wordprocessingShape" mc:Ignorable="w14 w15 w16se wp14">
+<w15:commentsEx xmlns:wpc="http://schemas.microsoft.com/office/word/2010/wordprocessingCanvas" xmlns:mo="http://schemas.microsoft.com/office/mac/office/2008/main" xmlns:mc="http://schemas.openxmlformats.org/markup-compatibility/2006" xmlns:mv="urn:schemas-microsoft-com:mac:vml" xmlns:o="urn:schemas-microsoft-com:office:office" xmlns:r="http://schemas.openxmlformats.org/officeDocument/2006/relationships" xmlns:m="http://schemas.openxmlformats.org/officeDocument/2006/math" xmlns:v="urn:schemas-microsoft-com:vml" xmlns:wp14="http://schemas.microsoft.com/office/word/2010/wordprocessingDrawing" xmlns:wp="http://schemas.openxmlformats.org/drawingml/2006/wordprocessingDrawing" xmlns:w10="urn:schemas-microsoft-com:office:word" xmlns:w="http://schemas.openxmlformats.org/wordprocessingml/2006/main" xmlns:w14="http://schemas.microsoft.com/office/word/2010/wordml" xmlns:w15="http://schemas.microsoft.com/office/word/2012/wordml" xmlns:wpg="http://schemas.microsoft.com/office/word/2010/wordprocessingGroup" xmlns:wpi="http://schemas.microsoft.com/office/word/2010/wordprocessingInk" xmlns:wne="http://schemas.microsoft.com/office/word/2006/wordml" xmlns:wps="http://schemas.microsoft.com/office/word/2010/wordprocessingShape" mc:Ignorable="w14 w15 wp14">
   <w15:commentEx w15:paraId="127F2A28" w15:done="0"/>
   <w15:commentEx w15:paraId="2A515215" w15:done="0"/>
   <w15:commentEx w15:paraId="1AEF291B" w15:done="0"/>
-  <w15:commentEx w15:paraId="4DB9B056" w15:done="0"/>
+  <w15:commentEx w15:paraId="1ADFB8AF" w15:done="0"/>
   <w15:commentEx w15:paraId="1720B1CE" w15:done="0"/>
   <w15:commentEx w15:paraId="202C5A8D" w15:done="0"/>
   <w15:commentEx w15:paraId="3260F9C3" w15:done="0"/>
@@ -2522,7 +2977,7 @@
 </file>
 
 <file path=word/endnotes.xml><?xml version="1.0" encoding="utf-8"?>
-<w:endnotes xmlns:wpc="http://schemas.microsoft.com/office/word/2010/wordprocessingCanvas" xmlns:cx="http://schemas.microsoft.com/office/drawing/2014/chartex" xmlns:cx1="http://schemas.microsoft.com/office/drawing/2015/9/8/chartex" xmlns:mc="http://schemas.openxmlformats.org/markup-compatibility/2006" xmlns:o="urn:schemas-microsoft-com:office:office" xmlns:r="http://schemas.openxmlformats.org/officeDocument/2006/relationships" xmlns:m="http://schemas.openxmlformats.org/officeDocument/2006/math" xmlns:v="urn:schemas-microsoft-com:vml" xmlns:wp14="http://schemas.microsoft.com/office/word/2010/wordprocessingDrawing" xmlns:wp="http://schemas.openxmlformats.org/drawingml/2006/wordprocessingDrawing" xmlns:w10="urn:schemas-microsoft-com:office:word" xmlns:w="http://schemas.openxmlformats.org/wordprocessingml/2006/main" xmlns:w14="http://schemas.microsoft.com/office/word/2010/wordml" xmlns:w15="http://schemas.microsoft.com/office/word/2012/wordml" xmlns:w16se="http://schemas.microsoft.com/office/word/2015/wordml/symex" xmlns:wpg="http://schemas.microsoft.com/office/word/2010/wordprocessingGroup" xmlns:wpi="http://schemas.microsoft.com/office/word/2010/wordprocessingInk" xmlns:wne="http://schemas.microsoft.com/office/word/2006/wordml" xmlns:wps="http://schemas.microsoft.com/office/word/2010/wordprocessingShape" mc:Ignorable="w14 w15 w16se wp14">
+<w:endnotes xmlns:wpc="http://schemas.microsoft.com/office/word/2010/wordprocessingCanvas" xmlns:mo="http://schemas.microsoft.com/office/mac/office/2008/main" xmlns:mc="http://schemas.openxmlformats.org/markup-compatibility/2006" xmlns:mv="urn:schemas-microsoft-com:mac:vml" xmlns:o="urn:schemas-microsoft-com:office:office" xmlns:r="http://schemas.openxmlformats.org/officeDocument/2006/relationships" xmlns:m="http://schemas.openxmlformats.org/officeDocument/2006/math" xmlns:v="urn:schemas-microsoft-com:vml" xmlns:wp14="http://schemas.microsoft.com/office/word/2010/wordprocessingDrawing" xmlns:wp="http://schemas.openxmlformats.org/drawingml/2006/wordprocessingDrawing" xmlns:w10="urn:schemas-microsoft-com:office:word" xmlns:w="http://schemas.openxmlformats.org/wordprocessingml/2006/main" xmlns:w14="http://schemas.microsoft.com/office/word/2010/wordml" xmlns:w15="http://schemas.microsoft.com/office/word/2012/wordml" xmlns:wpg="http://schemas.microsoft.com/office/word/2010/wordprocessingGroup" xmlns:wpi="http://schemas.microsoft.com/office/word/2010/wordprocessingInk" xmlns:wne="http://schemas.microsoft.com/office/word/2006/wordml" xmlns:wps="http://schemas.microsoft.com/office/word/2010/wordprocessingShape" mc:Ignorable="w14 w15 wp14">
   <w:endnote w:type="separator" w:id="-1">
     <w:p>
       <w:r>
@@ -2541,7 +2996,7 @@
 </file>
 
 <file path=word/footnotes.xml><?xml version="1.0" encoding="utf-8"?>
-<w:footnotes xmlns:wpc="http://schemas.microsoft.com/office/word/2010/wordprocessingCanvas" xmlns:cx="http://schemas.microsoft.com/office/drawing/2014/chartex" xmlns:cx1="http://schemas.microsoft.com/office/drawing/2015/9/8/chartex" xmlns:mc="http://schemas.openxmlformats.org/markup-compatibility/2006" xmlns:o="urn:schemas-microsoft-com:office:office" xmlns:r="http://schemas.openxmlformats.org/officeDocument/2006/relationships" xmlns:m="http://schemas.openxmlformats.org/officeDocument/2006/math" xmlns:v="urn:schemas-microsoft-com:vml" xmlns:wp14="http://schemas.microsoft.com/office/word/2010/wordprocessingDrawing" xmlns:wp="http://schemas.openxmlformats.org/drawingml/2006/wordprocessingDrawing" xmlns:w10="urn:schemas-microsoft-com:office:word" xmlns:w="http://schemas.openxmlformats.org/wordprocessingml/2006/main" xmlns:w14="http://schemas.microsoft.com/office/word/2010/wordml" xmlns:w15="http://schemas.microsoft.com/office/word/2012/wordml" xmlns:w16se="http://schemas.microsoft.com/office/word/2015/wordml/symex" xmlns:wpg="http://schemas.microsoft.com/office/word/2010/wordprocessingGroup" xmlns:wpi="http://schemas.microsoft.com/office/word/2010/wordprocessingInk" xmlns:wne="http://schemas.microsoft.com/office/word/2006/wordml" xmlns:wps="http://schemas.microsoft.com/office/word/2010/wordprocessingShape" mc:Ignorable="w14 w15 w16se wp14">
+<w:footnotes xmlns:wpc="http://schemas.microsoft.com/office/word/2010/wordprocessingCanvas" xmlns:mo="http://schemas.microsoft.com/office/mac/office/2008/main" xmlns:mc="http://schemas.openxmlformats.org/markup-compatibility/2006" xmlns:mv="urn:schemas-microsoft-com:mac:vml" xmlns:o="urn:schemas-microsoft-com:office:office" xmlns:r="http://schemas.openxmlformats.org/officeDocument/2006/relationships" xmlns:m="http://schemas.openxmlformats.org/officeDocument/2006/math" xmlns:v="urn:schemas-microsoft-com:vml" xmlns:wp14="http://schemas.microsoft.com/office/word/2010/wordprocessingDrawing" xmlns:wp="http://schemas.openxmlformats.org/drawingml/2006/wordprocessingDrawing" xmlns:w10="urn:schemas-microsoft-com:office:word" xmlns:w="http://schemas.openxmlformats.org/wordprocessingml/2006/main" xmlns:w14="http://schemas.microsoft.com/office/word/2010/wordml" xmlns:w15="http://schemas.microsoft.com/office/word/2012/wordml" xmlns:wpg="http://schemas.microsoft.com/office/word/2010/wordprocessingGroup" xmlns:wpi="http://schemas.microsoft.com/office/word/2010/wordprocessingInk" xmlns:wne="http://schemas.microsoft.com/office/word/2006/wordml" xmlns:wps="http://schemas.microsoft.com/office/word/2010/wordprocessingShape" mc:Ignorable="w14 w15 wp14">
   <w:footnote w:type="separator" w:id="-1">
     <w:p>
       <w:r>
@@ -2560,8 +3015,8 @@
 </file>
 
 <file path=word/numbering.xml><?xml version="1.0" encoding="utf-8"?>
-<w:numbering xmlns:wpc="http://schemas.microsoft.com/office/word/2010/wordprocessingCanvas" xmlns:cx="http://schemas.microsoft.com/office/drawing/2014/chartex" xmlns:cx1="http://schemas.microsoft.com/office/drawing/2015/9/8/chartex" xmlns:mc="http://schemas.openxmlformats.org/markup-compatibility/2006" xmlns:o="urn:schemas-microsoft-com:office:office" xmlns:r="http://schemas.openxmlformats.org/officeDocument/2006/relationships" xmlns:m="http://schemas.openxmlformats.org/officeDocument/2006/math" xmlns:v="urn:schemas-microsoft-com:vml" xmlns:wp14="http://schemas.microsoft.com/office/word/2010/wordprocessingDrawing" xmlns:wp="http://schemas.openxmlformats.org/drawingml/2006/wordprocessingDrawing" xmlns:w10="urn:schemas-microsoft-com:office:word" xmlns:w="http://schemas.openxmlformats.org/wordprocessingml/2006/main" xmlns:w14="http://schemas.microsoft.com/office/word/2010/wordml" xmlns:w15="http://schemas.microsoft.com/office/word/2012/wordml" xmlns:w16se="http://schemas.microsoft.com/office/word/2015/wordml/symex" xmlns:wpg="http://schemas.microsoft.com/office/word/2010/wordprocessingGroup" xmlns:wpi="http://schemas.microsoft.com/office/word/2010/wordprocessingInk" xmlns:wne="http://schemas.microsoft.com/office/word/2006/wordml" xmlns:wps="http://schemas.microsoft.com/office/word/2010/wordprocessingShape" mc:Ignorable="w14 w15 w16se wp14">
-  <w:abstractNum w:abstractNumId="0" w15:restartNumberingAfterBreak="0">
+<w:numbering xmlns:wpc="http://schemas.microsoft.com/office/word/2010/wordprocessingCanvas" xmlns:mo="http://schemas.microsoft.com/office/mac/office/2008/main" xmlns:mc="http://schemas.openxmlformats.org/markup-compatibility/2006" xmlns:mv="urn:schemas-microsoft-com:mac:vml" xmlns:o="urn:schemas-microsoft-com:office:office" xmlns:r="http://schemas.openxmlformats.org/officeDocument/2006/relationships" xmlns:m="http://schemas.openxmlformats.org/officeDocument/2006/math" xmlns:v="urn:schemas-microsoft-com:vml" xmlns:wp14="http://schemas.microsoft.com/office/word/2010/wordprocessingDrawing" xmlns:wp="http://schemas.openxmlformats.org/drawingml/2006/wordprocessingDrawing" xmlns:w10="urn:schemas-microsoft-com:office:word" xmlns:w="http://schemas.openxmlformats.org/wordprocessingml/2006/main" xmlns:w14="http://schemas.microsoft.com/office/word/2010/wordml" xmlns:w15="http://schemas.microsoft.com/office/word/2012/wordml" xmlns:wpg="http://schemas.microsoft.com/office/word/2010/wordprocessingGroup" xmlns:wpi="http://schemas.microsoft.com/office/word/2010/wordprocessingInk" xmlns:wne="http://schemas.microsoft.com/office/word/2006/wordml" xmlns:wps="http://schemas.microsoft.com/office/word/2010/wordprocessingShape" mc:Ignorable="w14 w15 wp14">
+  <w:abstractNum w:abstractNumId="0">
     <w:nsid w:val="1CCA3663"/>
     <w:multiLevelType w:val="hybridMultilevel"/>
     <w:tmpl w:val="B5C4C522"/>
@@ -2650,7 +3105,7 @@
       </w:pPr>
     </w:lvl>
   </w:abstractNum>
-  <w:abstractNum w:abstractNumId="1" w15:restartNumberingAfterBreak="0">
+  <w:abstractNum w:abstractNumId="1">
     <w:nsid w:val="63AF7EC5"/>
     <w:multiLevelType w:val="multilevel"/>
     <w:tmpl w:val="4DC272AC"/>
@@ -2799,7 +3254,7 @@
       </w:rPr>
     </w:lvl>
   </w:abstractNum>
-  <w:abstractNum w:abstractNumId="2" w15:restartNumberingAfterBreak="0">
+  <w:abstractNum w:abstractNumId="2">
     <w:nsid w:val="6C623651"/>
     <w:multiLevelType w:val="hybridMultilevel"/>
     <w:tmpl w:val="0D04C024"/>
@@ -2901,7 +3356,10 @@
 </file>
 
 <file path=word/people.xml><?xml version="1.0" encoding="utf-8"?>
-<w15:people xmlns:wpc="http://schemas.microsoft.com/office/word/2010/wordprocessingCanvas" xmlns:cx="http://schemas.microsoft.com/office/drawing/2014/chartex" xmlns:cx1="http://schemas.microsoft.com/office/drawing/2015/9/8/chartex" xmlns:mc="http://schemas.openxmlformats.org/markup-compatibility/2006" xmlns:o="urn:schemas-microsoft-com:office:office" xmlns:r="http://schemas.openxmlformats.org/officeDocument/2006/relationships" xmlns:m="http://schemas.openxmlformats.org/officeDocument/2006/math" xmlns:v="urn:schemas-microsoft-com:vml" xmlns:wp14="http://schemas.microsoft.com/office/word/2010/wordprocessingDrawing" xmlns:wp="http://schemas.openxmlformats.org/drawingml/2006/wordprocessingDrawing" xmlns:w10="urn:schemas-microsoft-com:office:word" xmlns:w="http://schemas.openxmlformats.org/wordprocessingml/2006/main" xmlns:w14="http://schemas.microsoft.com/office/word/2010/wordml" xmlns:w15="http://schemas.microsoft.com/office/word/2012/wordml" xmlns:w16se="http://schemas.microsoft.com/office/word/2015/wordml/symex" xmlns:wpg="http://schemas.microsoft.com/office/word/2010/wordprocessingGroup" xmlns:wpi="http://schemas.microsoft.com/office/word/2010/wordprocessingInk" xmlns:wne="http://schemas.microsoft.com/office/word/2006/wordml" xmlns:wps="http://schemas.microsoft.com/office/word/2010/wordprocessingShape" mc:Ignorable="w14 w15 w16se wp14">
+<w15:people xmlns:wpc="http://schemas.microsoft.com/office/word/2010/wordprocessingCanvas" xmlns:mo="http://schemas.microsoft.com/office/mac/office/2008/main" xmlns:mc="http://schemas.openxmlformats.org/markup-compatibility/2006" xmlns:mv="urn:schemas-microsoft-com:mac:vml" xmlns:o="urn:schemas-microsoft-com:office:office" xmlns:r="http://schemas.openxmlformats.org/officeDocument/2006/relationships" xmlns:m="http://schemas.openxmlformats.org/officeDocument/2006/math" xmlns:v="urn:schemas-microsoft-com:vml" xmlns:wp14="http://schemas.microsoft.com/office/word/2010/wordprocessingDrawing" xmlns:wp="http://schemas.openxmlformats.org/drawingml/2006/wordprocessingDrawing" xmlns:w10="urn:schemas-microsoft-com:office:word" xmlns:w="http://schemas.openxmlformats.org/wordprocessingml/2006/main" xmlns:w14="http://schemas.microsoft.com/office/word/2010/wordml" xmlns:w15="http://schemas.microsoft.com/office/word/2012/wordml" xmlns:wpg="http://schemas.microsoft.com/office/word/2010/wordprocessingGroup" xmlns:wpi="http://schemas.microsoft.com/office/word/2010/wordprocessingInk" xmlns:wne="http://schemas.microsoft.com/office/word/2006/wordml" xmlns:wps="http://schemas.microsoft.com/office/word/2010/wordprocessingShape" mc:Ignorable="w14 w15 wp14">
+  <w15:person w15:author="Sergey Krasnov1">
+    <w15:presenceInfo w15:providerId="None" w15:userId="Sergey Krasnov1"/>
+  </w15:person>
   <w15:person w15:author="Stanislav Zaluzhskii">
     <w15:presenceInfo w15:providerId="AD" w15:userId="S-1-5-21-2772791249-4056421456-3424103388-41152"/>
   </w15:person>
@@ -2909,7 +3367,7 @@
 </file>
 
 <file path=word/styles.xml><?xml version="1.0" encoding="utf-8"?>
-<w:styles xmlns:mc="http://schemas.openxmlformats.org/markup-compatibility/2006" xmlns:r="http://schemas.openxmlformats.org/officeDocument/2006/relationships" xmlns:w="http://schemas.openxmlformats.org/wordprocessingml/2006/main" xmlns:w14="http://schemas.microsoft.com/office/word/2010/wordml" xmlns:w15="http://schemas.microsoft.com/office/word/2012/wordml" xmlns:w16se="http://schemas.microsoft.com/office/word/2015/wordml/symex" mc:Ignorable="w14 w15 w16se">
+<w:styles xmlns:mc="http://schemas.openxmlformats.org/markup-compatibility/2006" xmlns:r="http://schemas.openxmlformats.org/officeDocument/2006/relationships" xmlns:w="http://schemas.openxmlformats.org/wordprocessingml/2006/main" xmlns:w14="http://schemas.microsoft.com/office/word/2010/wordml" xmlns:w15="http://schemas.microsoft.com/office/word/2012/wordml" mc:Ignorable="w14 w15">
   <w:docDefaults>
     <w:rPrDefault>
       <w:rPr>
@@ -2921,7 +3379,7 @@
     </w:rPrDefault>
     <w:pPrDefault/>
   </w:docDefaults>
-  <w:latentStyles w:defLockedState="0" w:defUIPriority="99" w:defSemiHidden="0" w:defUnhideWhenUsed="0" w:defQFormat="0" w:count="371">
+  <w:latentStyles w:defLockedState="0" w:defUIPriority="99" w:defSemiHidden="0" w:defUnhideWhenUsed="0" w:defQFormat="0" w:count="382">
     <w:lsdException w:name="Normal" w:uiPriority="0" w:qFormat="1"/>
     <w:lsdException w:name="heading 1" w:uiPriority="9" w:qFormat="1"/>
     <w:lsdException w:name="heading 2" w:semiHidden="1" w:uiPriority="9" w:unhideWhenUsed="1" w:qFormat="1"/>
@@ -3027,7 +3485,6 @@
     <w:lsdException w:name="HTML Sample" w:semiHidden="1" w:unhideWhenUsed="1"/>
     <w:lsdException w:name="HTML Typewriter" w:semiHidden="1" w:unhideWhenUsed="1"/>
     <w:lsdException w:name="HTML Variable" w:semiHidden="1" w:unhideWhenUsed="1"/>
-    <w:lsdException w:name="Normal Table" w:semiHidden="1" w:unhideWhenUsed="1"/>
     <w:lsdException w:name="annotation subject" w:semiHidden="1" w:unhideWhenUsed="1"/>
     <w:lsdException w:name="No List" w:semiHidden="1" w:unhideWhenUsed="1"/>
     <w:lsdException w:name="Outline List 1" w:semiHidden="1" w:unhideWhenUsed="1"/>
@@ -3073,11 +3530,9 @@
     <w:lsdException w:name="Table Subtle 1" w:semiHidden="1" w:unhideWhenUsed="1"/>
     <w:lsdException w:name="Table Subtle 2" w:semiHidden="1" w:unhideWhenUsed="1"/>
     <w:lsdException w:name="Table Web 1" w:semiHidden="1" w:unhideWhenUsed="1"/>
-    <w:lsdException w:name="Table Web 2" w:semiHidden="1" w:unhideWhenUsed="1"/>
     <w:lsdException w:name="Table Web 3" w:semiHidden="1" w:unhideWhenUsed="1"/>
     <w:lsdException w:name="Balloon Text" w:semiHidden="1" w:unhideWhenUsed="1"/>
     <w:lsdException w:name="Table Grid" w:uiPriority="39"/>
-    <w:lsdException w:name="Table Theme" w:semiHidden="1" w:unhideWhenUsed="1"/>
     <w:lsdException w:name="Placeholder Text" w:semiHidden="1"/>
     <w:lsdException w:name="No Spacing" w:uiPriority="1" w:qFormat="1"/>
     <w:lsdException w:name="Light Shading" w:uiPriority="60"/>
@@ -3293,6 +3748,8 @@
     <w:lsdException w:name="List Table 5 Dark Accent 6" w:uiPriority="50"/>
     <w:lsdException w:name="List Table 6 Colorful Accent 6" w:uiPriority="51"/>
     <w:lsdException w:name="List Table 7 Colorful Accent 6" w:uiPriority="52"/>
+    <w:lsdException w:name="Mention" w:semiHidden="1" w:unhideWhenUsed="1"/>
+    <w:lsdException w:name="Smart Hyperlink" w:semiHidden="1" w:unhideWhenUsed="1"/>
   </w:latentStyles>
   <w:style w:type="paragraph" w:default="1" w:styleId="Normal">
     <w:name w:val="Normal"/>
@@ -3331,6 +3788,7 @@
     <w:uiPriority w:val="39"/>
     <w:rsid w:val="00DD459B"/>
     <w:tblPr>
+      <w:tblInd w:w="0" w:type="dxa"/>
       <w:tblBorders>
         <w:top w:val="single" w:sz="4" w:space="0" w:color="auto"/>
         <w:left w:val="single" w:sz="4" w:space="0" w:color="auto"/>
@@ -3339,6 +3797,12 @@
         <w:insideH w:val="single" w:sz="4" w:space="0" w:color="auto"/>
         <w:insideV w:val="single" w:sz="4" w:space="0" w:color="auto"/>
       </w:tblBorders>
+      <w:tblCellMar>
+        <w:top w:w="0" w:type="dxa"/>
+        <w:left w:w="108" w:type="dxa"/>
+        <w:bottom w:w="0" w:type="dxa"/>
+        <w:right w:w="108" w:type="dxa"/>
+      </w:tblCellMar>
     </w:tblPr>
   </w:style>
   <w:style w:type="paragraph" w:styleId="BalloonText">
@@ -3755,7 +4219,7 @@
 </file>
 
 <file path=customXml/itemProps1.xml><?xml version="1.0" encoding="utf-8"?>
-<ds:datastoreItem xmlns:ds="http://schemas.openxmlformats.org/officeDocument/2006/customXml" ds:itemID="{57303E56-DECD-4FEF-ABBD-C1372FB79B99}">
+<ds:datastoreItem xmlns:ds="http://schemas.openxmlformats.org/officeDocument/2006/customXml" ds:itemID="{BC36442E-CAAA-644E-8DD4-ACFD6CFA8948}">
   <ds:schemaRefs>
     <ds:schemaRef ds:uri="http://schemas.openxmlformats.org/officeDocument/2006/bibliography"/>
   </ds:schemaRefs>

</xml_diff>

<commit_message>
module 2 hw fix (except raci)
</commit_message>
<xml_diff>
--- a/Module2/Module2_Homework_with_review.docx
+++ b/Module2/Module2_Homework_with_review.docx
@@ -1420,7 +1420,7 @@
           </mc:Choice>
           <mc:Fallback>
             <w:pict>
-              <v:line w14:anchorId="555D35AB" id="Прямая соединительная линия 6" o:spid="_x0000_s1026" style="position:absolute;flip:y;z-index:251662336;visibility:visible;mso-wrap-style:square;mso-width-percent:0;mso-height-percent:0;mso-wrap-distance-left:9pt;mso-wrap-distance-top:0;mso-wrap-distance-right:9pt;mso-wrap-distance-bottom:0;mso-position-horizontal:absolute;mso-position-horizontal-relative:text;mso-position-vertical:absolute;mso-position-vertical-relative:text;mso-width-percent:0;mso-height-percent:0;mso-width-relative:margin;mso-height-relative:margin" from="211.05pt,2.05pt" to="214.2pt,315.65pt" o:gfxdata="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" strokecolor="#5b9bd5 [3204]" strokeweight=".5pt">
+              <v:line w14:anchorId="33663B79" id="Прямая соединительная линия 6" o:spid="_x0000_s1026" style="position:absolute;flip:y;z-index:251662336;visibility:visible;mso-wrap-style:square;mso-width-percent:0;mso-height-percent:0;mso-wrap-distance-left:9pt;mso-wrap-distance-top:0;mso-wrap-distance-right:9pt;mso-wrap-distance-bottom:0;mso-position-horizontal:absolute;mso-position-horizontal-relative:text;mso-position-vertical:absolute;mso-position-vertical-relative:text;mso-width-percent:0;mso-height-percent:0;mso-width-relative:margin;mso-height-relative:margin" from="211.05pt,2.05pt" to="214.2pt,315.65pt" o:gfxdata="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" strokecolor="#5b9bd5 [3204]" strokeweight=".5pt">
                 <v:stroke joinstyle="miter"/>
               </v:line>
             </w:pict>
@@ -1470,8 +1470,11 @@
           <w:t>Product Owner</w:t>
         </w:r>
       </w:ins>
-      <w:bookmarkStart w:id="71" w:name="_GoBack"/>
-      <w:bookmarkEnd w:id="71"/>
+      <w:ins w:id="71" w:author="Sergey Krasnov1" w:date="2017-11-07T19:22:00Z">
+        <w:r>
+          <w:t>s</w:t>
+        </w:r>
+      </w:ins>
     </w:p>
     <w:p>
       <w:pPr>
@@ -2159,18 +2162,25 @@
     <w:tbl>
       <w:tblPr>
         <w:tblStyle w:val="TableGrid"/>
-        <w:tblW w:w="0" w:type="auto"/>
+        <w:tblW w:w="10345" w:type="dxa"/>
         <w:tblLook w:val="04A0" w:firstRow="1" w:lastRow="0" w:firstColumn="1" w:lastColumn="0" w:noHBand="0" w:noVBand="1"/>
       </w:tblPr>
       <w:tblGrid>
         <w:gridCol w:w="3113"/>
         <w:gridCol w:w="3122"/>
-        <w:gridCol w:w="3115"/>
+        <w:gridCol w:w="4110"/>
+        <w:tblGridChange w:id="74">
+          <w:tblGrid>
+            <w:gridCol w:w="3113"/>
+            <w:gridCol w:w="3122"/>
+            <w:gridCol w:w="4110"/>
+          </w:tblGrid>
+        </w:tblGridChange>
       </w:tblGrid>
       <w:tr>
         <w:tc>
           <w:tcPr>
-            <w:tcW w:w="3192" w:type="dxa"/>
+            <w:tcW w:w="3113" w:type="dxa"/>
           </w:tcPr>
           <w:p>
             <w:pPr>
@@ -2178,7 +2188,7 @@
                 <w:b/>
               </w:rPr>
             </w:pPr>
-            <w:commentRangeStart w:id="74"/>
+            <w:commentRangeStart w:id="75"/>
             <w:r>
               <w:rPr>
                 <w:b/>
@@ -2189,7 +2199,7 @@
         </w:tc>
         <w:tc>
           <w:tcPr>
-            <w:tcW w:w="3192" w:type="dxa"/>
+            <w:tcW w:w="3122" w:type="dxa"/>
           </w:tcPr>
           <w:p>
             <w:pPr>
@@ -2207,7 +2217,7 @@
         </w:tc>
         <w:tc>
           <w:tcPr>
-            <w:tcW w:w="3192" w:type="dxa"/>
+            <w:tcW w:w="4110" w:type="dxa"/>
           </w:tcPr>
           <w:p>
             <w:pPr>
@@ -2227,9 +2237,10 @@
       <w:tr>
         <w:tc>
           <w:tcPr>
-            <w:tcW w:w="3192" w:type="dxa"/>
-          </w:tcPr>
-          <w:p>
+            <w:tcW w:w="3113" w:type="dxa"/>
+          </w:tcPr>
+          <w:p>
+            <w:bookmarkStart w:id="76" w:name="_GoBack" w:colFirst="0" w:colLast="3"/>
             <w:r>
               <w:t>B</w:t>
             </w:r>
@@ -2246,7 +2257,7 @@
         </w:tc>
         <w:tc>
           <w:tcPr>
-            <w:tcW w:w="3192" w:type="dxa"/>
+            <w:tcW w:w="3122" w:type="dxa"/>
           </w:tcPr>
           <w:p>
             <w:r>
@@ -2259,29 +2270,201 @@
         </w:tc>
         <w:tc>
           <w:tcPr>
-            <w:tcW w:w="3192" w:type="dxa"/>
-          </w:tcPr>
-          <w:p>
-            <w:r>
-              <w:t>Provide</w:t>
-            </w:r>
-            <w:r>
-              <w:t xml:space="preserve"> centralized syste</w:t>
-            </w:r>
-            <w:r>
-              <w:t>m with ability to choose the best option from the several.</w:t>
-            </w:r>
+            <w:tcW w:w="4110" w:type="dxa"/>
+          </w:tcPr>
+          <w:p>
+            <w:pPr>
+              <w:pStyle w:val="ListParagraph"/>
+              <w:numPr>
+                <w:ilvl w:val="0"/>
+                <w:numId w:val="7"/>
+              </w:numPr>
+              <w:rPr>
+                <w:ins w:id="77" w:author="Sergey Krasnov1" w:date="2017-11-07T19:45:00Z"/>
+              </w:rPr>
+            </w:pPr>
+            <w:ins w:id="78" w:author="Sergey Krasnov1" w:date="2017-11-07T19:47:00Z">
+              <w:r>
+                <w:t>provide</w:t>
+              </w:r>
+            </w:ins>
+            <w:ins w:id="79" w:author="Sergey Krasnov1" w:date="2017-11-07T19:44:00Z">
+              <w:r>
+                <w:t xml:space="preserve"> centralized reporting </w:t>
+              </w:r>
+            </w:ins>
+            <w:ins w:id="80" w:author="Sergey Krasnov1" w:date="2017-11-07T19:47:00Z">
+              <w:r>
+                <w:t xml:space="preserve">and hotel </w:t>
+              </w:r>
+            </w:ins>
+            <w:ins w:id="81" w:author="Sergey Krasnov1" w:date="2017-11-07T19:44:00Z">
+              <w:r>
+                <w:t>management</w:t>
+              </w:r>
+            </w:ins>
+            <w:ins w:id="82" w:author="Sergey Krasnov1" w:date="2017-11-07T19:46:00Z">
+              <w:r>
+                <w:t xml:space="preserve"> system</w:t>
+              </w:r>
+            </w:ins>
+          </w:p>
+          <w:p>
+            <w:pPr>
+              <w:pStyle w:val="ListParagraph"/>
+              <w:numPr>
+                <w:ilvl w:val="0"/>
+                <w:numId w:val="7"/>
+              </w:numPr>
+            </w:pPr>
+            <w:ins w:id="83" w:author="Sergey Krasnov1" w:date="2017-11-07T19:45:00Z">
+              <w:r>
+                <w:t>provide ability to choose the best from the several booking options</w:t>
+              </w:r>
+            </w:ins>
+            <w:del w:id="84" w:author="Sergey Krasnov1" w:date="2017-11-07T19:45:00Z">
+              <w:r>
+                <w:delText>Provide</w:delText>
+              </w:r>
+              <w:r>
+                <w:delText xml:space="preserve"> centralized syste</w:delText>
+              </w:r>
+              <w:r>
+                <w:delText>m with ability to choose the best option from the several.</w:delText>
+              </w:r>
+            </w:del>
+          </w:p>
+        </w:tc>
+      </w:tr>
+      <w:bookmarkEnd w:id="76"/>
+      <w:tr>
+        <w:tc>
+          <w:tcPr>
+            <w:tcW w:w="3113" w:type="dxa"/>
+          </w:tcPr>
+          <w:p>
+            <w:r>
+              <w:t>Booking management process is completely manual now and takes too much time</w:t>
+            </w:r>
+            <w:r>
+              <w:t>.</w:t>
+            </w:r>
+          </w:p>
+        </w:tc>
+        <w:tc>
+          <w:tcPr>
+            <w:tcW w:w="3122" w:type="dxa"/>
+          </w:tcPr>
+          <w:p>
+            <w:r>
+              <w:t>Automation to reduce a number of manual processes</w:t>
+            </w:r>
+            <w:r>
+              <w:t>.</w:t>
+            </w:r>
+          </w:p>
+        </w:tc>
+        <w:tc>
+          <w:tcPr>
+            <w:tcW w:w="4110" w:type="dxa"/>
+          </w:tcPr>
+          <w:p>
+            <w:pPr>
+              <w:pStyle w:val="ListParagraph"/>
+              <w:numPr>
+                <w:ilvl w:val="0"/>
+                <w:numId w:val="6"/>
+              </w:numPr>
+              <w:rPr>
+                <w:ins w:id="85" w:author="Sergey Krasnov1" w:date="2017-11-07T19:37:00Z"/>
+              </w:rPr>
+            </w:pPr>
+            <w:del w:id="86" w:author="Sergey Krasnov1" w:date="2017-11-07T19:37:00Z">
+              <w:r>
+                <w:delText xml:space="preserve">Minimize a number of manual processes </w:delText>
+              </w:r>
+            </w:del>
+            <w:r>
+              <w:t>leav</w:t>
+            </w:r>
+            <w:ins w:id="87" w:author="Sergey Krasnov1" w:date="2017-11-07T19:37:00Z">
+              <w:r>
+                <w:t>e</w:t>
+              </w:r>
+            </w:ins>
+            <w:r>
+              <w:t xml:space="preserve"> only critical things for manual verification</w:t>
+            </w:r>
+          </w:p>
+          <w:p>
+            <w:pPr>
+              <w:pStyle w:val="ListParagraph"/>
+              <w:numPr>
+                <w:ilvl w:val="0"/>
+                <w:numId w:val="6"/>
+              </w:numPr>
+              <w:rPr>
+                <w:ins w:id="88" w:author="Sergey Krasnov1" w:date="2017-11-07T19:38:00Z"/>
+              </w:rPr>
+            </w:pPr>
+            <w:del w:id="89" w:author="Sergey Krasnov1" w:date="2017-11-07T19:37:00Z">
+              <w:r>
+                <w:delText xml:space="preserve"> </w:delText>
+              </w:r>
+            </w:del>
+            <w:del w:id="90" w:author="Sergey Krasnov1" w:date="2017-11-07T19:38:00Z">
+              <w:r>
+                <w:delText>Other operations should be done automatically when</w:delText>
+              </w:r>
+            </w:del>
+            <w:ins w:id="91" w:author="Sergey Krasnov1" w:date="2017-11-07T19:38:00Z">
+              <w:r>
+                <w:t>automate operations when</w:t>
+              </w:r>
+            </w:ins>
+            <w:r>
+              <w:t xml:space="preserve"> possible (change statuses, sending confirmation e-mails, etc.)</w:t>
+            </w:r>
+          </w:p>
+          <w:p>
+            <w:pPr>
+              <w:pStyle w:val="ListParagraph"/>
+              <w:numPr>
+                <w:ilvl w:val="0"/>
+                <w:numId w:val="6"/>
+              </w:numPr>
+            </w:pPr>
+            <w:ins w:id="92" w:author="Sergey Krasnov1" w:date="2017-11-07T19:42:00Z">
+              <w:r>
+                <w:t>provide a</w:t>
+              </w:r>
+            </w:ins>
+            <w:ins w:id="93" w:author="Sergey Krasnov1" w:date="2017-11-07T19:38:00Z">
+              <w:r>
+                <w:t xml:space="preserve"> pipeline </w:t>
+              </w:r>
+            </w:ins>
+            <w:ins w:id="94" w:author="Sergey Krasnov1" w:date="2017-11-07T19:41:00Z">
+              <w:r>
+                <w:t xml:space="preserve">for </w:t>
+              </w:r>
+            </w:ins>
+            <w:ins w:id="95" w:author="Sergey Krasnov1" w:date="2017-11-07T19:42:00Z">
+              <w:r>
+                <w:t>automated operations composing them into chains</w:t>
+              </w:r>
+            </w:ins>
           </w:p>
         </w:tc>
       </w:tr>
       <w:tr>
         <w:tc>
           <w:tcPr>
-            <w:tcW w:w="3192" w:type="dxa"/>
-          </w:tcPr>
-          <w:p>
-            <w:r>
-              <w:t>Booking management process is completely manual now and takes too much time</w:t>
+            <w:tcW w:w="3113" w:type="dxa"/>
+          </w:tcPr>
+          <w:p>
+            <w:r>
+              <w:t>Booking management process is poorly incorporated into existing EPAM systems</w:t>
             </w:r>
             <w:r>
               <w:t>.</w:t>
@@ -2290,11 +2473,11 @@
         </w:tc>
         <w:tc>
           <w:tcPr>
-            <w:tcW w:w="3192" w:type="dxa"/>
-          </w:tcPr>
-          <w:p>
-            <w:r>
-              <w:t>Automation to reduce a number of manual processes</w:t>
+            <w:tcW w:w="3122" w:type="dxa"/>
+          </w:tcPr>
+          <w:p>
+            <w:r>
+              <w:t>Integration with Cost Tracking Center, UPSA and SSO</w:t>
             </w:r>
             <w:r>
               <w:t>.</w:t>
@@ -2303,23 +2486,97 @@
         </w:tc>
         <w:tc>
           <w:tcPr>
-            <w:tcW w:w="3192" w:type="dxa"/>
-          </w:tcPr>
-          <w:p>
-            <w:r>
-              <w:t>Minimize a number of manual processes leaving only critical things for manual verification. Other operations should be done automatically when possible (change statuses, sending confirmation e-mails, etc.).</w:t>
-            </w:r>
+            <w:tcW w:w="4110" w:type="dxa"/>
+          </w:tcPr>
+          <w:p>
+            <w:pPr>
+              <w:pStyle w:val="ListParagraph"/>
+              <w:numPr>
+                <w:ilvl w:val="0"/>
+                <w:numId w:val="4"/>
+              </w:numPr>
+              <w:rPr>
+                <w:ins w:id="96" w:author="Sergey Krasnov1" w:date="2017-11-07T19:32:00Z"/>
+              </w:rPr>
+            </w:pPr>
+            <w:del w:id="97" w:author="Sergey Krasnov1" w:date="2017-11-07T19:31:00Z">
+              <w:r>
+                <w:delText>Build integration channels between this system and existing systems.</w:delText>
+              </w:r>
+            </w:del>
+            <w:ins w:id="98" w:author="Sergey Krasnov1" w:date="2017-11-07T19:31:00Z">
+              <w:r>
+                <w:t>build integration channel between Booking System and CTC</w:t>
+              </w:r>
+            </w:ins>
+          </w:p>
+          <w:p>
+            <w:pPr>
+              <w:pStyle w:val="ListParagraph"/>
+              <w:numPr>
+                <w:ilvl w:val="0"/>
+                <w:numId w:val="4"/>
+              </w:numPr>
+              <w:rPr>
+                <w:ins w:id="99" w:author="Sergey Krasnov1" w:date="2017-11-07T19:32:00Z"/>
+              </w:rPr>
+            </w:pPr>
+            <w:ins w:id="100" w:author="Sergey Krasnov1" w:date="2017-11-07T19:32:00Z">
+              <w:r>
+                <w:t>b</w:t>
+              </w:r>
+              <w:r>
+                <w:t xml:space="preserve">uild integration channel between Booking System and </w:t>
+              </w:r>
+              <w:r>
+                <w:t>UPSA</w:t>
+              </w:r>
+            </w:ins>
+          </w:p>
+          <w:p>
+            <w:pPr>
+              <w:pStyle w:val="ListParagraph"/>
+              <w:numPr>
+                <w:ilvl w:val="0"/>
+                <w:numId w:val="4"/>
+              </w:numPr>
+            </w:pPr>
+            <w:ins w:id="101" w:author="Sergey Krasnov1" w:date="2017-11-07T19:32:00Z">
+              <w:r>
+                <w:t>provide Single Sign-On</w:t>
+              </w:r>
+            </w:ins>
+            <w:ins w:id="102" w:author="Sergey Krasnov1" w:date="2017-11-07T19:34:00Z">
+              <w:r>
+                <w:t xml:space="preserve"> (SSO)</w:t>
+              </w:r>
+            </w:ins>
+            <w:ins w:id="103" w:author="Sergey Krasnov1" w:date="2017-11-07T19:32:00Z">
+              <w:r>
+                <w:t xml:space="preserve"> authentication between Booking System and other company</w:t>
+              </w:r>
+            </w:ins>
+            <w:ins w:id="104" w:author="Sergey Krasnov1" w:date="2017-11-07T19:34:00Z">
+              <w:r>
+                <w:t>’s</w:t>
+              </w:r>
+            </w:ins>
+            <w:ins w:id="105" w:author="Sergey Krasnov1" w:date="2017-11-07T19:33:00Z">
+              <w:r>
+                <w:t xml:space="preserve"> systems</w:t>
+              </w:r>
+            </w:ins>
           </w:p>
         </w:tc>
       </w:tr>
       <w:tr>
         <w:tc>
           <w:tcPr>
-            <w:tcW w:w="3192" w:type="dxa"/>
-          </w:tcPr>
-          <w:p>
-            <w:r>
-              <w:t>Booking management process is poorly incorporated into existing EPAM systems</w:t>
+            <w:tcW w:w="3113" w:type="dxa"/>
+          </w:tcPr>
+          <w:p>
+            <w:r>
+              <w:t>Booking management process is too complex</w:t>
             </w:r>
             <w:r>
               <w:t>.</w:t>
@@ -2328,11 +2585,11 @@
         </w:tc>
         <w:tc>
           <w:tcPr>
-            <w:tcW w:w="3192" w:type="dxa"/>
-          </w:tcPr>
-          <w:p>
-            <w:r>
-              <w:t>Integration with Cost Tracking Center, UPSA and SSO</w:t>
+            <w:tcW w:w="3122" w:type="dxa"/>
+          </w:tcPr>
+          <w:p>
+            <w:r>
+              <w:t>Make simplistic and intuitive common look and feel view for all system users and administrators</w:t>
             </w:r>
             <w:r>
               <w:t>.</w:t>
@@ -2341,119 +2598,188 @@
         </w:tc>
         <w:tc>
           <w:tcPr>
-            <w:tcW w:w="3192" w:type="dxa"/>
-          </w:tcPr>
-          <w:p>
-            <w:r>
-              <w:t>Build integration channels between this system and existing systems.</w:t>
+            <w:tcW w:w="4110" w:type="dxa"/>
+          </w:tcPr>
+          <w:p>
+            <w:pPr>
+              <w:rPr>
+                <w:ins w:id="106" w:author="Sergey Krasnov1" w:date="2017-11-07T19:36:00Z"/>
+              </w:rPr>
+            </w:pPr>
+            <w:ins w:id="107" w:author="Sergey Krasnov1" w:date="2017-11-07T19:36:00Z">
+              <w:r>
+                <w:t>R</w:t>
+              </w:r>
+            </w:ins>
+            <w:r>
+              <w:t>educe average time-to-book</w:t>
+            </w:r>
+            <w:ins w:id="108" w:author="Sergey Krasnov1" w:date="2017-11-07T19:36:00Z">
+              <w:r>
+                <w:t xml:space="preserve"> via:</w:t>
+              </w:r>
+            </w:ins>
+          </w:p>
+          <w:p>
+            <w:pPr>
+              <w:pStyle w:val="ListParagraph"/>
+              <w:numPr>
+                <w:ilvl w:val="0"/>
+                <w:numId w:val="5"/>
+              </w:numPr>
+              <w:rPr>
+                <w:ins w:id="109" w:author="Sergey Krasnov1" w:date="2017-11-07T19:35:00Z"/>
+              </w:rPr>
+            </w:pPr>
+            <w:r>
+              <w:t>applying common EPAM’s look and feel patterns</w:t>
+            </w:r>
+          </w:p>
+          <w:p>
+            <w:pPr>
+              <w:pStyle w:val="ListParagraph"/>
+              <w:numPr>
+                <w:ilvl w:val="0"/>
+                <w:numId w:val="5"/>
+              </w:numPr>
+            </w:pPr>
+            <w:r>
+              <w:t>minimizing number of clicks before booking completion for end users</w:t>
             </w:r>
           </w:p>
         </w:tc>
       </w:tr>
       <w:tr>
-        <w:tc>
-          <w:tcPr>
-            <w:tcW w:w="3192" w:type="dxa"/>
-          </w:tcPr>
-          <w:p>
-            <w:r>
-              <w:t>Booking management process is too complex</w:t>
-            </w:r>
-            <w:r>
-              <w:t>.</w:t>
-            </w:r>
-          </w:p>
-        </w:tc>
-        <w:tc>
-          <w:tcPr>
-            <w:tcW w:w="3192" w:type="dxa"/>
-          </w:tcPr>
-          <w:p>
-            <w:r>
-              <w:t>Make simplistic and intuitive common look and feel view for all system users and administrators</w:t>
-            </w:r>
-            <w:r>
-              <w:t>.</w:t>
-            </w:r>
-          </w:p>
-        </w:tc>
-        <w:tc>
-          <w:tcPr>
-            <w:tcW w:w="3192" w:type="dxa"/>
-          </w:tcPr>
-          <w:p>
-            <w:r>
-              <w:t>To reduce average time-to-book applying common EPAM’s look and feel patterns and minimizing number of clicks before booking completion for end users.</w:t>
-            </w:r>
+        <w:trPr>
+          <w:del w:id="110" w:author="Sergey Krasnov1" w:date="2017-11-07T19:26:00Z"/>
+        </w:trPr>
+        <w:tc>
+          <w:tcPr>
+            <w:tcW w:w="3113" w:type="dxa"/>
+          </w:tcPr>
+          <w:p>
+            <w:pPr>
+              <w:rPr>
+                <w:del w:id="111" w:author="Sergey Krasnov1" w:date="2017-11-07T19:26:00Z"/>
+              </w:rPr>
+            </w:pPr>
+          </w:p>
+        </w:tc>
+        <w:tc>
+          <w:tcPr>
+            <w:tcW w:w="3122" w:type="dxa"/>
+          </w:tcPr>
+          <w:p>
+            <w:pPr>
+              <w:rPr>
+                <w:del w:id="112" w:author="Sergey Krasnov1" w:date="2017-11-07T19:26:00Z"/>
+              </w:rPr>
+            </w:pPr>
+          </w:p>
+        </w:tc>
+        <w:tc>
+          <w:tcPr>
+            <w:tcW w:w="4110" w:type="dxa"/>
+          </w:tcPr>
+          <w:p>
+            <w:pPr>
+              <w:rPr>
+                <w:del w:id="113" w:author="Sergey Krasnov1" w:date="2017-11-07T19:26:00Z"/>
+              </w:rPr>
+            </w:pPr>
           </w:p>
         </w:tc>
       </w:tr>
       <w:tr>
-        <w:tc>
-          <w:tcPr>
-            <w:tcW w:w="3192" w:type="dxa"/>
-          </w:tcPr>
-          <w:p/>
-        </w:tc>
-        <w:tc>
-          <w:tcPr>
-            <w:tcW w:w="3192" w:type="dxa"/>
-          </w:tcPr>
-          <w:p/>
-        </w:tc>
-        <w:tc>
-          <w:tcPr>
-            <w:tcW w:w="3192" w:type="dxa"/>
-          </w:tcPr>
-          <w:p/>
+        <w:trPr>
+          <w:trHeight w:val="336"/>
+          <w:del w:id="114" w:author="Sergey Krasnov1" w:date="2017-11-07T19:26:00Z"/>
+        </w:trPr>
+        <w:tc>
+          <w:tcPr>
+            <w:tcW w:w="3113" w:type="dxa"/>
+          </w:tcPr>
+          <w:p>
+            <w:pPr>
+              <w:rPr>
+                <w:del w:id="115" w:author="Sergey Krasnov1" w:date="2017-11-07T19:26:00Z"/>
+              </w:rPr>
+            </w:pPr>
+          </w:p>
+        </w:tc>
+        <w:tc>
+          <w:tcPr>
+            <w:tcW w:w="3122" w:type="dxa"/>
+          </w:tcPr>
+          <w:p>
+            <w:pPr>
+              <w:rPr>
+                <w:del w:id="116" w:author="Sergey Krasnov1" w:date="2017-11-07T19:26:00Z"/>
+              </w:rPr>
+            </w:pPr>
+          </w:p>
+        </w:tc>
+        <w:tc>
+          <w:tcPr>
+            <w:tcW w:w="4110" w:type="dxa"/>
+          </w:tcPr>
+          <w:p>
+            <w:pPr>
+              <w:rPr>
+                <w:del w:id="117" w:author="Sergey Krasnov1" w:date="2017-11-07T19:26:00Z"/>
+              </w:rPr>
+            </w:pPr>
+          </w:p>
         </w:tc>
       </w:tr>
       <w:tr>
-        <w:tc>
-          <w:tcPr>
-            <w:tcW w:w="3192" w:type="dxa"/>
-          </w:tcPr>
-          <w:p/>
-        </w:tc>
-        <w:tc>
-          <w:tcPr>
-            <w:tcW w:w="3192" w:type="dxa"/>
-          </w:tcPr>
-          <w:p/>
-        </w:tc>
-        <w:tc>
-          <w:tcPr>
-            <w:tcW w:w="3192" w:type="dxa"/>
-          </w:tcPr>
-          <w:p/>
-        </w:tc>
-      </w:tr>
-      <w:tr>
-        <w:tc>
-          <w:tcPr>
-            <w:tcW w:w="3192" w:type="dxa"/>
-          </w:tcPr>
-          <w:p/>
-        </w:tc>
-        <w:commentRangeEnd w:id="74"/>
-        <w:tc>
-          <w:tcPr>
-            <w:tcW w:w="3192" w:type="dxa"/>
-          </w:tcPr>
-          <w:p>
-            <w:r>
+        <w:trPr>
+          <w:del w:id="118" w:author="Sergey Krasnov1" w:date="2017-11-07T19:26:00Z"/>
+        </w:trPr>
+        <w:tc>
+          <w:tcPr>
+            <w:tcW w:w="3113" w:type="dxa"/>
+          </w:tcPr>
+          <w:p>
+            <w:pPr>
               <w:rPr>
-                <w:rStyle w:val="CommentReference"/>
+                <w:del w:id="119" w:author="Sergey Krasnov1" w:date="2017-11-07T19:26:00Z"/>
               </w:rPr>
-              <w:commentReference w:id="74"/>
-            </w:r>
-          </w:p>
-        </w:tc>
-        <w:tc>
-          <w:tcPr>
-            <w:tcW w:w="3192" w:type="dxa"/>
-          </w:tcPr>
-          <w:p/>
+            </w:pPr>
+          </w:p>
+        </w:tc>
+        <w:commentRangeEnd w:id="75"/>
+        <w:tc>
+          <w:tcPr>
+            <w:tcW w:w="3122" w:type="dxa"/>
+          </w:tcPr>
+          <w:p>
+            <w:pPr>
+              <w:rPr>
+                <w:del w:id="120" w:author="Sergey Krasnov1" w:date="2017-11-07T19:26:00Z"/>
+              </w:rPr>
+            </w:pPr>
+            <w:del w:id="121" w:author="Sergey Krasnov1" w:date="2017-11-07T19:25:00Z">
+              <w:r>
+                <w:rPr>
+                  <w:rStyle w:val="CommentReference"/>
+                </w:rPr>
+                <w:commentReference w:id="75"/>
+              </w:r>
+            </w:del>
+          </w:p>
+        </w:tc>
+        <w:tc>
+          <w:tcPr>
+            <w:tcW w:w="4110" w:type="dxa"/>
+          </w:tcPr>
+          <w:p>
+            <w:pPr>
+              <w:rPr>
+                <w:del w:id="122" w:author="Sergey Krasnov1" w:date="2017-11-07T19:26:00Z"/>
+              </w:rPr>
+            </w:pPr>
+          </w:p>
         </w:tc>
       </w:tr>
     </w:tbl>
@@ -2888,7 +3214,7 @@
       </w:r>
     </w:p>
   </w:comment>
-  <w:comment w:id="74" w:author="Stanislav Zaluzhskii" w:date="2017-10-25T13:06:00Z" w:initials="SZ">
+  <w:comment w:id="75" w:author="Stanislav Zaluzhskii" w:date="2017-10-25T13:06:00Z" w:initials="SZ">
     <w:p>
       <w:pPr>
         <w:pStyle w:val="CommentText"/>
@@ -3017,6 +3343,232 @@
 <file path=word/numbering.xml><?xml version="1.0" encoding="utf-8"?>
 <w:numbering xmlns:wpc="http://schemas.microsoft.com/office/word/2010/wordprocessingCanvas" xmlns:mo="http://schemas.microsoft.com/office/mac/office/2008/main" xmlns:mc="http://schemas.openxmlformats.org/markup-compatibility/2006" xmlns:mv="urn:schemas-microsoft-com:mac:vml" xmlns:o="urn:schemas-microsoft-com:office:office" xmlns:r="http://schemas.openxmlformats.org/officeDocument/2006/relationships" xmlns:m="http://schemas.openxmlformats.org/officeDocument/2006/math" xmlns:v="urn:schemas-microsoft-com:vml" xmlns:wp14="http://schemas.microsoft.com/office/word/2010/wordprocessingDrawing" xmlns:wp="http://schemas.openxmlformats.org/drawingml/2006/wordprocessingDrawing" xmlns:w10="urn:schemas-microsoft-com:office:word" xmlns:w="http://schemas.openxmlformats.org/wordprocessingml/2006/main" xmlns:w14="http://schemas.microsoft.com/office/word/2010/wordml" xmlns:w15="http://schemas.microsoft.com/office/word/2012/wordml" xmlns:wpg="http://schemas.microsoft.com/office/word/2010/wordprocessingGroup" xmlns:wpi="http://schemas.microsoft.com/office/word/2010/wordprocessingInk" xmlns:wne="http://schemas.microsoft.com/office/word/2006/wordml" xmlns:wps="http://schemas.microsoft.com/office/word/2010/wordprocessingShape" mc:Ignorable="w14 w15 wp14">
   <w:abstractNum w:abstractNumId="0">
+    <w:nsid w:val="09E83D61"/>
+    <w:multiLevelType w:val="hybridMultilevel"/>
+    <w:tmpl w:val="F55EAC42"/>
+    <w:lvl w:ilvl="0" w:tplc="04090001">
+      <w:start w:val="1"/>
+      <w:numFmt w:val="bullet"/>
+      <w:lvlText w:val=""/>
+      <w:lvlJc w:val="left"/>
+      <w:pPr>
+        <w:ind w:left="720" w:hanging="360"/>
+      </w:pPr>
+      <w:rPr>
+        <w:rFonts w:ascii="Symbol" w:hAnsi="Symbol" w:hint="default"/>
+      </w:rPr>
+    </w:lvl>
+    <w:lvl w:ilvl="1" w:tplc="04090003" w:tentative="1">
+      <w:start w:val="1"/>
+      <w:numFmt w:val="bullet"/>
+      <w:lvlText w:val="o"/>
+      <w:lvlJc w:val="left"/>
+      <w:pPr>
+        <w:ind w:left="1440" w:hanging="360"/>
+      </w:pPr>
+      <w:rPr>
+        <w:rFonts w:ascii="Courier New" w:hAnsi="Courier New" w:cs="Courier New" w:hint="default"/>
+      </w:rPr>
+    </w:lvl>
+    <w:lvl w:ilvl="2" w:tplc="04090005" w:tentative="1">
+      <w:start w:val="1"/>
+      <w:numFmt w:val="bullet"/>
+      <w:lvlText w:val=""/>
+      <w:lvlJc w:val="left"/>
+      <w:pPr>
+        <w:ind w:left="2160" w:hanging="360"/>
+      </w:pPr>
+      <w:rPr>
+        <w:rFonts w:ascii="Wingdings" w:hAnsi="Wingdings" w:hint="default"/>
+      </w:rPr>
+    </w:lvl>
+    <w:lvl w:ilvl="3" w:tplc="04090001" w:tentative="1">
+      <w:start w:val="1"/>
+      <w:numFmt w:val="bullet"/>
+      <w:lvlText w:val=""/>
+      <w:lvlJc w:val="left"/>
+      <w:pPr>
+        <w:ind w:left="2880" w:hanging="360"/>
+      </w:pPr>
+      <w:rPr>
+        <w:rFonts w:ascii="Symbol" w:hAnsi="Symbol" w:hint="default"/>
+      </w:rPr>
+    </w:lvl>
+    <w:lvl w:ilvl="4" w:tplc="04090003" w:tentative="1">
+      <w:start w:val="1"/>
+      <w:numFmt w:val="bullet"/>
+      <w:lvlText w:val="o"/>
+      <w:lvlJc w:val="left"/>
+      <w:pPr>
+        <w:ind w:left="3600" w:hanging="360"/>
+      </w:pPr>
+      <w:rPr>
+        <w:rFonts w:ascii="Courier New" w:hAnsi="Courier New" w:cs="Courier New" w:hint="default"/>
+      </w:rPr>
+    </w:lvl>
+    <w:lvl w:ilvl="5" w:tplc="04090005" w:tentative="1">
+      <w:start w:val="1"/>
+      <w:numFmt w:val="bullet"/>
+      <w:lvlText w:val=""/>
+      <w:lvlJc w:val="left"/>
+      <w:pPr>
+        <w:ind w:left="4320" w:hanging="360"/>
+      </w:pPr>
+      <w:rPr>
+        <w:rFonts w:ascii="Wingdings" w:hAnsi="Wingdings" w:hint="default"/>
+      </w:rPr>
+    </w:lvl>
+    <w:lvl w:ilvl="6" w:tplc="04090001" w:tentative="1">
+      <w:start w:val="1"/>
+      <w:numFmt w:val="bullet"/>
+      <w:lvlText w:val=""/>
+      <w:lvlJc w:val="left"/>
+      <w:pPr>
+        <w:ind w:left="5040" w:hanging="360"/>
+      </w:pPr>
+      <w:rPr>
+        <w:rFonts w:ascii="Symbol" w:hAnsi="Symbol" w:hint="default"/>
+      </w:rPr>
+    </w:lvl>
+    <w:lvl w:ilvl="7" w:tplc="04090003" w:tentative="1">
+      <w:start w:val="1"/>
+      <w:numFmt w:val="bullet"/>
+      <w:lvlText w:val="o"/>
+      <w:lvlJc w:val="left"/>
+      <w:pPr>
+        <w:ind w:left="5760" w:hanging="360"/>
+      </w:pPr>
+      <w:rPr>
+        <w:rFonts w:ascii="Courier New" w:hAnsi="Courier New" w:cs="Courier New" w:hint="default"/>
+      </w:rPr>
+    </w:lvl>
+    <w:lvl w:ilvl="8" w:tplc="04090005" w:tentative="1">
+      <w:start w:val="1"/>
+      <w:numFmt w:val="bullet"/>
+      <w:lvlText w:val=""/>
+      <w:lvlJc w:val="left"/>
+      <w:pPr>
+        <w:ind w:left="6480" w:hanging="360"/>
+      </w:pPr>
+      <w:rPr>
+        <w:rFonts w:ascii="Wingdings" w:hAnsi="Wingdings" w:hint="default"/>
+      </w:rPr>
+    </w:lvl>
+  </w:abstractNum>
+  <w:abstractNum w:abstractNumId="1">
+    <w:nsid w:val="192C5FD4"/>
+    <w:multiLevelType w:val="hybridMultilevel"/>
+    <w:tmpl w:val="2FD46068"/>
+    <w:lvl w:ilvl="0" w:tplc="04090001">
+      <w:start w:val="1"/>
+      <w:numFmt w:val="bullet"/>
+      <w:lvlText w:val=""/>
+      <w:lvlJc w:val="left"/>
+      <w:pPr>
+        <w:ind w:left="720" w:hanging="360"/>
+      </w:pPr>
+      <w:rPr>
+        <w:rFonts w:ascii="Symbol" w:hAnsi="Symbol" w:hint="default"/>
+      </w:rPr>
+    </w:lvl>
+    <w:lvl w:ilvl="1" w:tplc="04090003" w:tentative="1">
+      <w:start w:val="1"/>
+      <w:numFmt w:val="bullet"/>
+      <w:lvlText w:val="o"/>
+      <w:lvlJc w:val="left"/>
+      <w:pPr>
+        <w:ind w:left="1440" w:hanging="360"/>
+      </w:pPr>
+      <w:rPr>
+        <w:rFonts w:ascii="Courier New" w:hAnsi="Courier New" w:cs="Courier New" w:hint="default"/>
+      </w:rPr>
+    </w:lvl>
+    <w:lvl w:ilvl="2" w:tplc="04090005" w:tentative="1">
+      <w:start w:val="1"/>
+      <w:numFmt w:val="bullet"/>
+      <w:lvlText w:val=""/>
+      <w:lvlJc w:val="left"/>
+      <w:pPr>
+        <w:ind w:left="2160" w:hanging="360"/>
+      </w:pPr>
+      <w:rPr>
+        <w:rFonts w:ascii="Wingdings" w:hAnsi="Wingdings" w:hint="default"/>
+      </w:rPr>
+    </w:lvl>
+    <w:lvl w:ilvl="3" w:tplc="04090001" w:tentative="1">
+      <w:start w:val="1"/>
+      <w:numFmt w:val="bullet"/>
+      <w:lvlText w:val=""/>
+      <w:lvlJc w:val="left"/>
+      <w:pPr>
+        <w:ind w:left="2880" w:hanging="360"/>
+      </w:pPr>
+      <w:rPr>
+        <w:rFonts w:ascii="Symbol" w:hAnsi="Symbol" w:hint="default"/>
+      </w:rPr>
+    </w:lvl>
+    <w:lvl w:ilvl="4" w:tplc="04090003" w:tentative="1">
+      <w:start w:val="1"/>
+      <w:numFmt w:val="bullet"/>
+      <w:lvlText w:val="o"/>
+      <w:lvlJc w:val="left"/>
+      <w:pPr>
+        <w:ind w:left="3600" w:hanging="360"/>
+      </w:pPr>
+      <w:rPr>
+        <w:rFonts w:ascii="Courier New" w:hAnsi="Courier New" w:cs="Courier New" w:hint="default"/>
+      </w:rPr>
+    </w:lvl>
+    <w:lvl w:ilvl="5" w:tplc="04090005" w:tentative="1">
+      <w:start w:val="1"/>
+      <w:numFmt w:val="bullet"/>
+      <w:lvlText w:val=""/>
+      <w:lvlJc w:val="left"/>
+      <w:pPr>
+        <w:ind w:left="4320" w:hanging="360"/>
+      </w:pPr>
+      <w:rPr>
+        <w:rFonts w:ascii="Wingdings" w:hAnsi="Wingdings" w:hint="default"/>
+      </w:rPr>
+    </w:lvl>
+    <w:lvl w:ilvl="6" w:tplc="04090001" w:tentative="1">
+      <w:start w:val="1"/>
+      <w:numFmt w:val="bullet"/>
+      <w:lvlText w:val=""/>
+      <w:lvlJc w:val="left"/>
+      <w:pPr>
+        <w:ind w:left="5040" w:hanging="360"/>
+      </w:pPr>
+      <w:rPr>
+        <w:rFonts w:ascii="Symbol" w:hAnsi="Symbol" w:hint="default"/>
+      </w:rPr>
+    </w:lvl>
+    <w:lvl w:ilvl="7" w:tplc="04090003" w:tentative="1">
+      <w:start w:val="1"/>
+      <w:numFmt w:val="bullet"/>
+      <w:lvlText w:val="o"/>
+      <w:lvlJc w:val="left"/>
+      <w:pPr>
+        <w:ind w:left="5760" w:hanging="360"/>
+      </w:pPr>
+      <w:rPr>
+        <w:rFonts w:ascii="Courier New" w:hAnsi="Courier New" w:cs="Courier New" w:hint="default"/>
+      </w:rPr>
+    </w:lvl>
+    <w:lvl w:ilvl="8" w:tplc="04090005" w:tentative="1">
+      <w:start w:val="1"/>
+      <w:numFmt w:val="bullet"/>
+      <w:lvlText w:val=""/>
+      <w:lvlJc w:val="left"/>
+      <w:pPr>
+        <w:ind w:left="6480" w:hanging="360"/>
+      </w:pPr>
+      <w:rPr>
+        <w:rFonts w:ascii="Wingdings" w:hAnsi="Wingdings" w:hint="default"/>
+      </w:rPr>
+    </w:lvl>
+  </w:abstractNum>
+  <w:abstractNum w:abstractNumId="2">
     <w:nsid w:val="1CCA3663"/>
     <w:multiLevelType w:val="hybridMultilevel"/>
     <w:tmpl w:val="B5C4C522"/>
@@ -3105,7 +3657,120 @@
       </w:pPr>
     </w:lvl>
   </w:abstractNum>
-  <w:abstractNum w:abstractNumId="1">
+  <w:abstractNum w:abstractNumId="3">
+    <w:nsid w:val="2AB75C4E"/>
+    <w:multiLevelType w:val="hybridMultilevel"/>
+    <w:tmpl w:val="EE420BB4"/>
+    <w:lvl w:ilvl="0" w:tplc="04090001">
+      <w:start w:val="1"/>
+      <w:numFmt w:val="bullet"/>
+      <w:lvlText w:val=""/>
+      <w:lvlJc w:val="left"/>
+      <w:pPr>
+        <w:ind w:left="720" w:hanging="360"/>
+      </w:pPr>
+      <w:rPr>
+        <w:rFonts w:ascii="Symbol" w:hAnsi="Symbol" w:hint="default"/>
+      </w:rPr>
+    </w:lvl>
+    <w:lvl w:ilvl="1" w:tplc="04090003" w:tentative="1">
+      <w:start w:val="1"/>
+      <w:numFmt w:val="bullet"/>
+      <w:lvlText w:val="o"/>
+      <w:lvlJc w:val="left"/>
+      <w:pPr>
+        <w:ind w:left="1440" w:hanging="360"/>
+      </w:pPr>
+      <w:rPr>
+        <w:rFonts w:ascii="Courier New" w:hAnsi="Courier New" w:cs="Courier New" w:hint="default"/>
+      </w:rPr>
+    </w:lvl>
+    <w:lvl w:ilvl="2" w:tplc="04090005" w:tentative="1">
+      <w:start w:val="1"/>
+      <w:numFmt w:val="bullet"/>
+      <w:lvlText w:val=""/>
+      <w:lvlJc w:val="left"/>
+      <w:pPr>
+        <w:ind w:left="2160" w:hanging="360"/>
+      </w:pPr>
+      <w:rPr>
+        <w:rFonts w:ascii="Wingdings" w:hAnsi="Wingdings" w:hint="default"/>
+      </w:rPr>
+    </w:lvl>
+    <w:lvl w:ilvl="3" w:tplc="04090001" w:tentative="1">
+      <w:start w:val="1"/>
+      <w:numFmt w:val="bullet"/>
+      <w:lvlText w:val=""/>
+      <w:lvlJc w:val="left"/>
+      <w:pPr>
+        <w:ind w:left="2880" w:hanging="360"/>
+      </w:pPr>
+      <w:rPr>
+        <w:rFonts w:ascii="Symbol" w:hAnsi="Symbol" w:hint="default"/>
+      </w:rPr>
+    </w:lvl>
+    <w:lvl w:ilvl="4" w:tplc="04090003" w:tentative="1">
+      <w:start w:val="1"/>
+      <w:numFmt w:val="bullet"/>
+      <w:lvlText w:val="o"/>
+      <w:lvlJc w:val="left"/>
+      <w:pPr>
+        <w:ind w:left="3600" w:hanging="360"/>
+      </w:pPr>
+      <w:rPr>
+        <w:rFonts w:ascii="Courier New" w:hAnsi="Courier New" w:cs="Courier New" w:hint="default"/>
+      </w:rPr>
+    </w:lvl>
+    <w:lvl w:ilvl="5" w:tplc="04090005" w:tentative="1">
+      <w:start w:val="1"/>
+      <w:numFmt w:val="bullet"/>
+      <w:lvlText w:val=""/>
+      <w:lvlJc w:val="left"/>
+      <w:pPr>
+        <w:ind w:left="4320" w:hanging="360"/>
+      </w:pPr>
+      <w:rPr>
+        <w:rFonts w:ascii="Wingdings" w:hAnsi="Wingdings" w:hint="default"/>
+      </w:rPr>
+    </w:lvl>
+    <w:lvl w:ilvl="6" w:tplc="04090001" w:tentative="1">
+      <w:start w:val="1"/>
+      <w:numFmt w:val="bullet"/>
+      <w:lvlText w:val=""/>
+      <w:lvlJc w:val="left"/>
+      <w:pPr>
+        <w:ind w:left="5040" w:hanging="360"/>
+      </w:pPr>
+      <w:rPr>
+        <w:rFonts w:ascii="Symbol" w:hAnsi="Symbol" w:hint="default"/>
+      </w:rPr>
+    </w:lvl>
+    <w:lvl w:ilvl="7" w:tplc="04090003" w:tentative="1">
+      <w:start w:val="1"/>
+      <w:numFmt w:val="bullet"/>
+      <w:lvlText w:val="o"/>
+      <w:lvlJc w:val="left"/>
+      <w:pPr>
+        <w:ind w:left="5760" w:hanging="360"/>
+      </w:pPr>
+      <w:rPr>
+        <w:rFonts w:ascii="Courier New" w:hAnsi="Courier New" w:cs="Courier New" w:hint="default"/>
+      </w:rPr>
+    </w:lvl>
+    <w:lvl w:ilvl="8" w:tplc="04090005" w:tentative="1">
+      <w:start w:val="1"/>
+      <w:numFmt w:val="bullet"/>
+      <w:lvlText w:val=""/>
+      <w:lvlJc w:val="left"/>
+      <w:pPr>
+        <w:ind w:left="6480" w:hanging="360"/>
+      </w:pPr>
+      <w:rPr>
+        <w:rFonts w:ascii="Wingdings" w:hAnsi="Wingdings" w:hint="default"/>
+      </w:rPr>
+    </w:lvl>
+  </w:abstractNum>
+  <w:abstractNum w:abstractNumId="4">
     <w:nsid w:val="63AF7EC5"/>
     <w:multiLevelType w:val="multilevel"/>
     <w:tmpl w:val="4DC272AC"/>
@@ -3254,7 +3919,120 @@
       </w:rPr>
     </w:lvl>
   </w:abstractNum>
-  <w:abstractNum w:abstractNumId="2">
+  <w:abstractNum w:abstractNumId="5">
+    <w:nsid w:val="69A51B72"/>
+    <w:multiLevelType w:val="hybridMultilevel"/>
+    <w:tmpl w:val="43E62262"/>
+    <w:lvl w:ilvl="0" w:tplc="04090001">
+      <w:start w:val="1"/>
+      <w:numFmt w:val="bullet"/>
+      <w:lvlText w:val=""/>
+      <w:lvlJc w:val="left"/>
+      <w:pPr>
+        <w:ind w:left="720" w:hanging="360"/>
+      </w:pPr>
+      <w:rPr>
+        <w:rFonts w:ascii="Symbol" w:hAnsi="Symbol" w:hint="default"/>
+      </w:rPr>
+    </w:lvl>
+    <w:lvl w:ilvl="1" w:tplc="04090003" w:tentative="1">
+      <w:start w:val="1"/>
+      <w:numFmt w:val="bullet"/>
+      <w:lvlText w:val="o"/>
+      <w:lvlJc w:val="left"/>
+      <w:pPr>
+        <w:ind w:left="1440" w:hanging="360"/>
+      </w:pPr>
+      <w:rPr>
+        <w:rFonts w:ascii="Courier New" w:hAnsi="Courier New" w:cs="Courier New" w:hint="default"/>
+      </w:rPr>
+    </w:lvl>
+    <w:lvl w:ilvl="2" w:tplc="04090005" w:tentative="1">
+      <w:start w:val="1"/>
+      <w:numFmt w:val="bullet"/>
+      <w:lvlText w:val=""/>
+      <w:lvlJc w:val="left"/>
+      <w:pPr>
+        <w:ind w:left="2160" w:hanging="360"/>
+      </w:pPr>
+      <w:rPr>
+        <w:rFonts w:ascii="Wingdings" w:hAnsi="Wingdings" w:hint="default"/>
+      </w:rPr>
+    </w:lvl>
+    <w:lvl w:ilvl="3" w:tplc="04090001" w:tentative="1">
+      <w:start w:val="1"/>
+      <w:numFmt w:val="bullet"/>
+      <w:lvlText w:val=""/>
+      <w:lvlJc w:val="left"/>
+      <w:pPr>
+        <w:ind w:left="2880" w:hanging="360"/>
+      </w:pPr>
+      <w:rPr>
+        <w:rFonts w:ascii="Symbol" w:hAnsi="Symbol" w:hint="default"/>
+      </w:rPr>
+    </w:lvl>
+    <w:lvl w:ilvl="4" w:tplc="04090003" w:tentative="1">
+      <w:start w:val="1"/>
+      <w:numFmt w:val="bullet"/>
+      <w:lvlText w:val="o"/>
+      <w:lvlJc w:val="left"/>
+      <w:pPr>
+        <w:ind w:left="3600" w:hanging="360"/>
+      </w:pPr>
+      <w:rPr>
+        <w:rFonts w:ascii="Courier New" w:hAnsi="Courier New" w:cs="Courier New" w:hint="default"/>
+      </w:rPr>
+    </w:lvl>
+    <w:lvl w:ilvl="5" w:tplc="04090005" w:tentative="1">
+      <w:start w:val="1"/>
+      <w:numFmt w:val="bullet"/>
+      <w:lvlText w:val=""/>
+      <w:lvlJc w:val="left"/>
+      <w:pPr>
+        <w:ind w:left="4320" w:hanging="360"/>
+      </w:pPr>
+      <w:rPr>
+        <w:rFonts w:ascii="Wingdings" w:hAnsi="Wingdings" w:hint="default"/>
+      </w:rPr>
+    </w:lvl>
+    <w:lvl w:ilvl="6" w:tplc="04090001" w:tentative="1">
+      <w:start w:val="1"/>
+      <w:numFmt w:val="bullet"/>
+      <w:lvlText w:val=""/>
+      <w:lvlJc w:val="left"/>
+      <w:pPr>
+        <w:ind w:left="5040" w:hanging="360"/>
+      </w:pPr>
+      <w:rPr>
+        <w:rFonts w:ascii="Symbol" w:hAnsi="Symbol" w:hint="default"/>
+      </w:rPr>
+    </w:lvl>
+    <w:lvl w:ilvl="7" w:tplc="04090003" w:tentative="1">
+      <w:start w:val="1"/>
+      <w:numFmt w:val="bullet"/>
+      <w:lvlText w:val="o"/>
+      <w:lvlJc w:val="left"/>
+      <w:pPr>
+        <w:ind w:left="5760" w:hanging="360"/>
+      </w:pPr>
+      <w:rPr>
+        <w:rFonts w:ascii="Courier New" w:hAnsi="Courier New" w:cs="Courier New" w:hint="default"/>
+      </w:rPr>
+    </w:lvl>
+    <w:lvl w:ilvl="8" w:tplc="04090005" w:tentative="1">
+      <w:start w:val="1"/>
+      <w:numFmt w:val="bullet"/>
+      <w:lvlText w:val=""/>
+      <w:lvlJc w:val="left"/>
+      <w:pPr>
+        <w:ind w:left="6480" w:hanging="360"/>
+      </w:pPr>
+      <w:rPr>
+        <w:rFonts w:ascii="Wingdings" w:hAnsi="Wingdings" w:hint="default"/>
+      </w:rPr>
+    </w:lvl>
+  </w:abstractNum>
+  <w:abstractNum w:abstractNumId="6">
     <w:nsid w:val="6C623651"/>
     <w:multiLevelType w:val="hybridMultilevel"/>
     <w:tmpl w:val="0D04C024"/>
@@ -3344,13 +4122,25 @@
     </w:lvl>
   </w:abstractNum>
   <w:num w:numId="1">
-    <w:abstractNumId w:val="1"/>
+    <w:abstractNumId w:val="4"/>
   </w:num>
   <w:num w:numId="2">
+    <w:abstractNumId w:val="2"/>
+  </w:num>
+  <w:num w:numId="3">
+    <w:abstractNumId w:val="6"/>
+  </w:num>
+  <w:num w:numId="4">
     <w:abstractNumId w:val="0"/>
   </w:num>
-  <w:num w:numId="3">
-    <w:abstractNumId w:val="2"/>
+  <w:num w:numId="5">
+    <w:abstractNumId w:val="5"/>
+  </w:num>
+  <w:num w:numId="6">
+    <w:abstractNumId w:val="3"/>
+  </w:num>
+  <w:num w:numId="7">
+    <w:abstractNumId w:val="1"/>
   </w:num>
 </w:numbering>
 </file>
@@ -3950,6 +4740,17 @@
       <w:szCs w:val="20"/>
     </w:rPr>
   </w:style>
+  <w:style w:type="paragraph" w:styleId="ListParagraph">
+    <w:name w:val="List Paragraph"/>
+    <w:basedOn w:val="Normal"/>
+    <w:uiPriority w:val="34"/>
+    <w:qFormat/>
+    <w:rsid w:val="0011092D"/>
+    <w:pPr>
+      <w:ind w:left="720"/>
+      <w:contextualSpacing/>
+    </w:pPr>
+  </w:style>
 </w:styles>
 </file>
 
@@ -4219,7 +5020,7 @@
 </file>
 
 <file path=customXml/itemProps1.xml><?xml version="1.0" encoding="utf-8"?>
-<ds:datastoreItem xmlns:ds="http://schemas.openxmlformats.org/officeDocument/2006/customXml" ds:itemID="{BC36442E-CAAA-644E-8DD4-ACFD6CFA8948}">
+<ds:datastoreItem xmlns:ds="http://schemas.openxmlformats.org/officeDocument/2006/customXml" ds:itemID="{8CEBE69F-A675-F84B-8AFF-6CA3324F55DD}">
   <ds:schemaRefs>
     <ds:schemaRef ds:uri="http://schemas.openxmlformats.org/officeDocument/2006/bibliography"/>
   </ds:schemaRefs>

</xml_diff>

<commit_message>
hw module 2 fix all
</commit_message>
<xml_diff>
--- a/Module2/Module2_Homework_with_review.docx
+++ b/Module2/Module2_Homework_with_review.docx
@@ -1,6 +1,6 @@
 
 <file path=word/document.xml><?xml version="1.0" encoding="utf-8"?>
-<w:document xmlns:wpc="http://schemas.microsoft.com/office/word/2010/wordprocessingCanvas" xmlns:mo="http://schemas.microsoft.com/office/mac/office/2008/main" xmlns:mc="http://schemas.openxmlformats.org/markup-compatibility/2006" xmlns:mv="urn:schemas-microsoft-com:mac:vml" xmlns:o="urn:schemas-microsoft-com:office:office" xmlns:r="http://schemas.openxmlformats.org/officeDocument/2006/relationships" xmlns:m="http://schemas.openxmlformats.org/officeDocument/2006/math" xmlns:v="urn:schemas-microsoft-com:vml" xmlns:wp14="http://schemas.microsoft.com/office/word/2010/wordprocessingDrawing" xmlns:wp="http://schemas.openxmlformats.org/drawingml/2006/wordprocessingDrawing" xmlns:w10="urn:schemas-microsoft-com:office:word" xmlns:w="http://schemas.openxmlformats.org/wordprocessingml/2006/main" xmlns:w14="http://schemas.microsoft.com/office/word/2010/wordml" xmlns:w15="http://schemas.microsoft.com/office/word/2012/wordml" xmlns:wpg="http://schemas.microsoft.com/office/word/2010/wordprocessingGroup" xmlns:wpi="http://schemas.microsoft.com/office/word/2010/wordprocessingInk" xmlns:wne="http://schemas.microsoft.com/office/word/2006/wordml" xmlns:wps="http://schemas.microsoft.com/office/word/2010/wordprocessingShape" mc:Ignorable="w14 w15 wp14">
+<w:document xmlns:wpc="http://schemas.microsoft.com/office/word/2010/wordprocessingCanvas" xmlns:mc="http://schemas.openxmlformats.org/markup-compatibility/2006" xmlns:o="urn:schemas-microsoft-com:office:office" xmlns:r="http://schemas.openxmlformats.org/officeDocument/2006/relationships" xmlns:m="http://schemas.openxmlformats.org/officeDocument/2006/math" xmlns:v="urn:schemas-microsoft-com:vml" xmlns:wp14="http://schemas.microsoft.com/office/word/2010/wordprocessingDrawing" xmlns:wp="http://schemas.openxmlformats.org/drawingml/2006/wordprocessingDrawing" xmlns:w10="urn:schemas-microsoft-com:office:word" xmlns:w="http://schemas.openxmlformats.org/wordprocessingml/2006/main" xmlns:w14="http://schemas.microsoft.com/office/word/2010/wordml" xmlns:wpg="http://schemas.microsoft.com/office/word/2010/wordprocessingGroup" xmlns:wpi="http://schemas.microsoft.com/office/word/2010/wordprocessingInk" xmlns:wne="http://schemas.microsoft.com/office/word/2006/wordml" xmlns:wps="http://schemas.microsoft.com/office/word/2010/wordprocessingShape" mc:Ignorable="w14 wp14">
   <w:body>
     <w:p>
       <w:pPr>
@@ -22,7 +22,7 @@
     <w:p/>
     <w:tbl>
       <w:tblPr>
-        <w:tblStyle w:val="TableGrid"/>
+        <w:tblStyle w:val="a3"/>
         <w:tblW w:w="10774" w:type="dxa"/>
         <w:tblInd w:w="-743" w:type="dxa"/>
         <w:tblLook w:val="04A0" w:firstRow="1" w:lastRow="0" w:firstColumn="1" w:lastColumn="0" w:noHBand="0" w:noVBand="1"/>
@@ -32,14 +32,6 @@
         <w:gridCol w:w="1900"/>
         <w:gridCol w:w="3698"/>
         <w:gridCol w:w="3008"/>
-        <w:tblGridChange w:id="0">
-          <w:tblGrid>
-            <w:gridCol w:w="2168"/>
-            <w:gridCol w:w="1900"/>
-            <w:gridCol w:w="3698"/>
-            <w:gridCol w:w="3008"/>
-          </w:tblGrid>
-        </w:tblGridChange>
       </w:tblGrid>
       <w:tr>
         <w:trPr>
@@ -134,22 +126,22 @@
             <w:tcW w:w="1900" w:type="dxa"/>
           </w:tcPr>
           <w:p>
-            <w:ins w:id="1" w:author="Sergey Krasnov1" w:date="2017-11-07T14:23:00Z">
+            <w:ins w:id="0" w:author="Sergey Krasnov1" w:date="2017-11-07T14:23:00Z">
               <w:r>
                 <w:t>Project Team</w:t>
               </w:r>
             </w:ins>
-            <w:commentRangeStart w:id="2"/>
-            <w:del w:id="3" w:author="Sergey Krasnov1" w:date="2017-11-07T14:23:00Z">
+            <w:commentRangeStart w:id="1"/>
+            <w:del w:id="2" w:author="Sergey Krasnov1" w:date="2017-11-07T14:23:00Z">
               <w:r>
                 <w:delText>Project Managers</w:delText>
               </w:r>
-              <w:commentRangeEnd w:id="2"/>
+              <w:commentRangeEnd w:id="1"/>
               <w:r>
                 <w:rPr>
-                  <w:rStyle w:val="CommentReference"/>
+                  <w:rStyle w:val="ab"/>
                 </w:rPr>
-                <w:commentReference w:id="2"/>
+                <w:commentReference w:id="1"/>
               </w:r>
             </w:del>
           </w:p>
@@ -303,20 +295,20 @@
           <w:p>
             <w:pPr>
               <w:rPr>
-                <w:ins w:id="4" w:author="Sergey Krasnov1" w:date="2017-11-07T14:39:00Z"/>
+                <w:ins w:id="3" w:author="Sergey Krasnov1" w:date="2017-11-07T14:39:00Z"/>
               </w:rPr>
             </w:pPr>
             <w:r>
               <w:t>Infrastructure diagram</w:t>
             </w:r>
-            <w:ins w:id="5" w:author="Sergey Krasnov1" w:date="2017-11-07T14:39:00Z">
+            <w:ins w:id="4" w:author="Sergey Krasnov1" w:date="2017-11-07T14:39:00Z">
               <w:r>
                 <w:t>, Business Service/Information diagram,</w:t>
               </w:r>
             </w:ins>
           </w:p>
           <w:p>
-            <w:ins w:id="6" w:author="Sergey Krasnov1" w:date="2017-11-07T14:40:00Z">
+            <w:ins w:id="5" w:author="Sergey Krasnov1" w:date="2017-11-07T14:40:00Z">
               <w:r>
                 <w:t>Business Footprint diagram</w:t>
               </w:r>
@@ -353,16 +345,16 @@
             <w:r>
               <w:t xml:space="preserve">Design of particular system components, component </w:t>
             </w:r>
-            <w:commentRangeStart w:id="7"/>
+            <w:commentRangeStart w:id="6"/>
             <w:r>
               <w:t>compatibility</w:t>
             </w:r>
-            <w:commentRangeEnd w:id="7"/>
+            <w:commentRangeEnd w:id="6"/>
             <w:r>
               <w:rPr>
-                <w:rStyle w:val="CommentReference"/>
+                <w:rStyle w:val="ab"/>
               </w:rPr>
-              <w:commentReference w:id="7"/>
+              <w:commentReference w:id="6"/>
             </w:r>
           </w:p>
         </w:tc>
@@ -373,20 +365,20 @@
           <w:p>
             <w:pPr>
               <w:rPr>
-                <w:ins w:id="8" w:author="Sergey Krasnov1" w:date="2017-11-07T14:30:00Z"/>
+                <w:ins w:id="7" w:author="Sergey Krasnov1" w:date="2017-11-07T14:30:00Z"/>
               </w:rPr>
             </w:pPr>
-            <w:ins w:id="9" w:author="Sergey Krasnov1" w:date="2017-11-07T14:30:00Z">
+            <w:ins w:id="8" w:author="Sergey Krasnov1" w:date="2017-11-07T14:30:00Z">
               <w:r>
                 <w:t>Application components</w:t>
               </w:r>
             </w:ins>
-            <w:ins w:id="10" w:author="Sergey Krasnov1" w:date="2017-11-07T14:32:00Z">
+            <w:ins w:id="9" w:author="Sergey Krasnov1" w:date="2017-11-07T14:32:00Z">
               <w:r>
                 <w:t xml:space="preserve"> integration diagram</w:t>
               </w:r>
             </w:ins>
-            <w:ins w:id="11" w:author="Sergey Krasnov1" w:date="2017-11-07T14:35:00Z">
+            <w:ins w:id="10" w:author="Sergey Krasnov1" w:date="2017-11-07T14:35:00Z">
               <w:r>
                 <w:t>,</w:t>
               </w:r>
@@ -395,15 +387,15 @@
           <w:p>
             <w:pPr>
               <w:rPr>
-                <w:ins w:id="12" w:author="Sergey Krasnov1" w:date="2017-11-07T14:30:00Z"/>
+                <w:ins w:id="11" w:author="Sergey Krasnov1" w:date="2017-11-07T14:30:00Z"/>
               </w:rPr>
             </w:pPr>
-            <w:ins w:id="13" w:author="Sergey Krasnov1" w:date="2017-11-07T14:30:00Z">
+            <w:ins w:id="12" w:author="Sergey Krasnov1" w:date="2017-11-07T14:30:00Z">
               <w:r>
                 <w:t>Application Migration diagram</w:t>
               </w:r>
             </w:ins>
-            <w:ins w:id="14" w:author="Sergey Krasnov1" w:date="2017-11-07T14:35:00Z">
+            <w:ins w:id="13" w:author="Sergey Krasnov1" w:date="2017-11-07T14:35:00Z">
               <w:r>
                 <w:t>,</w:t>
               </w:r>
@@ -412,15 +404,15 @@
           <w:p>
             <w:pPr>
               <w:rPr>
-                <w:ins w:id="15" w:author="Sergey Krasnov1" w:date="2017-11-07T14:30:00Z"/>
+                <w:ins w:id="14" w:author="Sergey Krasnov1" w:date="2017-11-07T14:30:00Z"/>
               </w:rPr>
             </w:pPr>
-            <w:ins w:id="16" w:author="Sergey Krasnov1" w:date="2017-11-07T14:37:00Z">
+            <w:ins w:id="15" w:author="Sergey Krasnov1" w:date="2017-11-07T14:37:00Z">
               <w:r>
                 <w:t>Functional</w:t>
               </w:r>
             </w:ins>
-            <w:ins w:id="17" w:author="Sergey Krasnov1" w:date="2017-11-07T14:30:00Z">
+            <w:ins w:id="16" w:author="Sergey Krasnov1" w:date="2017-11-07T14:30:00Z">
               <w:r>
                 <w:t xml:space="preserve"> decomposition d</w:t>
               </w:r>
@@ -428,7 +420,7 @@
                 <w:t>iagram</w:t>
               </w:r>
             </w:ins>
-            <w:ins w:id="18" w:author="Sergey Krasnov1" w:date="2017-11-07T14:35:00Z">
+            <w:ins w:id="17" w:author="Sergey Krasnov1" w:date="2017-11-07T14:35:00Z">
               <w:r>
                 <w:t>,</w:t>
               </w:r>
@@ -437,20 +429,20 @@
           <w:p>
             <w:pPr>
               <w:rPr>
-                <w:ins w:id="19" w:author="Sergey Krasnov1" w:date="2017-11-07T14:30:00Z"/>
+                <w:ins w:id="18" w:author="Sergey Krasnov1" w:date="2017-11-07T14:30:00Z"/>
               </w:rPr>
             </w:pPr>
-            <w:ins w:id="20" w:author="Sergey Krasnov1" w:date="2017-11-07T14:32:00Z">
+            <w:ins w:id="19" w:author="Sergey Krasnov1" w:date="2017-11-07T14:32:00Z">
               <w:r>
                 <w:t xml:space="preserve">Infrastructure </w:t>
               </w:r>
             </w:ins>
-            <w:ins w:id="21" w:author="Sergey Krasnov1" w:date="2017-11-07T14:30:00Z">
+            <w:ins w:id="20" w:author="Sergey Krasnov1" w:date="2017-11-07T14:30:00Z">
               <w:r>
                 <w:t>diagram</w:t>
               </w:r>
             </w:ins>
-            <w:ins w:id="22" w:author="Sergey Krasnov1" w:date="2017-11-07T14:35:00Z">
+            <w:ins w:id="21" w:author="Sergey Krasnov1" w:date="2017-11-07T14:35:00Z">
               <w:r>
                 <w:t>,</w:t>
               </w:r>
@@ -459,10 +451,10 @@
           <w:p>
             <w:pPr>
               <w:rPr>
-                <w:ins w:id="23" w:author="Sergey Krasnov1" w:date="2017-11-07T14:36:00Z"/>
+                <w:ins w:id="22" w:author="Sergey Krasnov1" w:date="2017-11-07T14:36:00Z"/>
               </w:rPr>
             </w:pPr>
-            <w:ins w:id="24" w:author="Sergey Krasnov1" w:date="2017-11-07T14:30:00Z">
+            <w:ins w:id="23" w:author="Sergey Krasnov1" w:date="2017-11-07T14:30:00Z">
               <w:r>
                 <w:t>Software distribution d</w:t>
               </w:r>
@@ -470,14 +462,14 @@
                 <w:t>iagram</w:t>
               </w:r>
             </w:ins>
+            <w:ins w:id="24" w:author="Sergey Krasnov1" w:date="2017-11-07T14:36:00Z">
+              <w:r>
+                <w:t>,</w:t>
+              </w:r>
+            </w:ins>
+          </w:p>
+          <w:p>
             <w:ins w:id="25" w:author="Sergey Krasnov1" w:date="2017-11-07T14:36:00Z">
-              <w:r>
-                <w:t>,</w:t>
-              </w:r>
-            </w:ins>
-          </w:p>
-          <w:p>
-            <w:ins w:id="26" w:author="Sergey Krasnov1" w:date="2017-11-07T14:36:00Z">
               <w:r>
                 <w:t>Data security diagram</w:t>
               </w:r>
@@ -532,13 +524,13 @@
           <w:p>
             <w:pPr>
               <w:rPr>
-                <w:ins w:id="27" w:author="Sergey Krasnov1" w:date="2017-11-07T14:45:00Z"/>
+                <w:ins w:id="26" w:author="Sergey Krasnov1" w:date="2017-11-07T14:45:00Z"/>
               </w:rPr>
             </w:pPr>
             <w:r>
               <w:t>Application components integration diagram</w:t>
             </w:r>
-            <w:ins w:id="28" w:author="Sergey Krasnov1" w:date="2017-11-07T14:45:00Z">
+            <w:ins w:id="27" w:author="Sergey Krasnov1" w:date="2017-11-07T14:45:00Z">
               <w:r>
                 <w:t>,</w:t>
               </w:r>
@@ -547,10 +539,10 @@
           <w:p>
             <w:pPr>
               <w:rPr>
-                <w:ins w:id="29" w:author="Sergey Krasnov1" w:date="2017-11-07T14:45:00Z"/>
+                <w:ins w:id="28" w:author="Sergey Krasnov1" w:date="2017-11-07T14:45:00Z"/>
               </w:rPr>
             </w:pPr>
-            <w:ins w:id="30" w:author="Sergey Krasnov1" w:date="2017-11-07T14:45:00Z">
+            <w:ins w:id="29" w:author="Sergey Krasnov1" w:date="2017-11-07T14:45:00Z">
               <w:r>
                 <w:t>Software Engineering diagram</w:t>
               </w:r>
@@ -560,7 +552,7 @@
             </w:ins>
           </w:p>
           <w:p>
-            <w:ins w:id="31" w:author="Sergey Krasnov1" w:date="2017-11-07T14:46:00Z">
+            <w:ins w:id="30" w:author="Sergey Krasnov1" w:date="2017-11-07T14:46:00Z">
               <w:r>
                 <w:t>Process flow diagram</w:t>
               </w:r>
@@ -574,16 +566,16 @@
             <w:tcW w:w="2168" w:type="dxa"/>
           </w:tcPr>
           <w:p>
-            <w:commentRangeStart w:id="32"/>
+            <w:commentRangeStart w:id="31"/>
             <w:r>
               <w:t>Developer</w:t>
             </w:r>
-            <w:commentRangeEnd w:id="32"/>
+            <w:commentRangeEnd w:id="31"/>
             <w:r>
               <w:rPr>
-                <w:rStyle w:val="CommentReference"/>
+                <w:rStyle w:val="ab"/>
               </w:rPr>
-              <w:commentReference w:id="32"/>
+              <w:commentReference w:id="31"/>
             </w:r>
           </w:p>
         </w:tc>
@@ -614,10 +606,10 @@
           <w:p>
             <w:pPr>
               <w:rPr>
-                <w:ins w:id="33" w:author="Sergey Krasnov1" w:date="2017-11-07T14:35:00Z"/>
+                <w:ins w:id="32" w:author="Sergey Krasnov1" w:date="2017-11-07T14:35:00Z"/>
               </w:rPr>
             </w:pPr>
-            <w:ins w:id="34" w:author="Sergey Krasnov1" w:date="2017-11-07T14:34:00Z">
+            <w:ins w:id="33" w:author="Sergey Krasnov1" w:date="2017-11-07T14:34:00Z">
               <w:r>
                 <w:t>Application Use-Case diagram,</w:t>
               </w:r>
@@ -626,17 +618,17 @@
           <w:p>
             <w:pPr>
               <w:rPr>
-                <w:ins w:id="35" w:author="Sergey Krasnov1" w:date="2017-11-07T14:35:00Z"/>
+                <w:ins w:id="34" w:author="Sergey Krasnov1" w:date="2017-11-07T14:35:00Z"/>
               </w:rPr>
             </w:pPr>
-            <w:ins w:id="36" w:author="Sergey Krasnov1" w:date="2017-11-07T14:35:00Z">
+            <w:ins w:id="35" w:author="Sergey Krasnov1" w:date="2017-11-07T14:35:00Z">
               <w:r>
                 <w:t>Software Engineering diagram,</w:t>
               </w:r>
             </w:ins>
           </w:p>
           <w:p>
-            <w:ins w:id="37" w:author="Sergey Krasnov1" w:date="2017-11-07T14:38:00Z">
+            <w:ins w:id="36" w:author="Sergey Krasnov1" w:date="2017-11-07T14:38:00Z">
               <w:r>
                 <w:t>Software distribution diagram</w:t>
               </w:r>
@@ -724,10 +716,10 @@
           <w:p>
             <w:pPr>
               <w:rPr>
-                <w:ins w:id="38" w:author="Sergey Krasnov1" w:date="2017-11-07T14:43:00Z"/>
+                <w:ins w:id="37" w:author="Sergey Krasnov1" w:date="2017-11-07T14:43:00Z"/>
               </w:rPr>
             </w:pPr>
-            <w:ins w:id="39" w:author="Sergey Krasnov1" w:date="2017-11-07T14:43:00Z">
+            <w:ins w:id="38" w:author="Sergey Krasnov1" w:date="2017-11-07T14:43:00Z">
               <w:r>
                 <w:t>Application Use-Case diagram,</w:t>
               </w:r>
@@ -736,17 +728,17 @@
           <w:p>
             <w:pPr>
               <w:rPr>
-                <w:ins w:id="40" w:author="Sergey Krasnov1" w:date="2017-11-07T14:43:00Z"/>
+                <w:ins w:id="39" w:author="Sergey Krasnov1" w:date="2017-11-07T14:43:00Z"/>
               </w:rPr>
             </w:pPr>
+            <w:ins w:id="40" w:author="Sergey Krasnov1" w:date="2017-11-07T14:43:00Z">
+              <w:r>
+                <w:t>Process flow diagram,</w:t>
+              </w:r>
+            </w:ins>
+          </w:p>
+          <w:p>
             <w:ins w:id="41" w:author="Sergey Krasnov1" w:date="2017-11-07T14:43:00Z">
-              <w:r>
-                <w:t>Process flow diagram,</w:t>
-              </w:r>
-            </w:ins>
-          </w:p>
-          <w:p>
-            <w:ins w:id="42" w:author="Sergey Krasnov1" w:date="2017-11-07T14:43:00Z">
               <w:r>
                 <w:t>Business requirements</w:t>
               </w:r>
@@ -841,7 +833,7 @@
             <w:tcW w:w="3008" w:type="dxa"/>
           </w:tcPr>
           <w:p>
-            <w:ins w:id="43" w:author="Sergey Krasnov1" w:date="2017-11-07T15:16:00Z">
+            <w:ins w:id="42" w:author="Sergey Krasnov1" w:date="2017-11-07T15:16:00Z">
               <w:r>
                 <w:t>Project plan, Deployment diagram</w:t>
               </w:r>
@@ -851,7 +843,7 @@
       </w:tr>
       <w:tr>
         <w:trPr>
-          <w:ins w:id="44" w:author="Sergey Krasnov1" w:date="2017-11-07T15:02:00Z"/>
+          <w:ins w:id="43" w:author="Sergey Krasnov1" w:date="2017-11-07T15:02:00Z"/>
         </w:trPr>
         <w:tc>
           <w:tcPr>
@@ -860,39 +852,39 @@
           <w:p>
             <w:pPr>
               <w:rPr>
-                <w:ins w:id="45" w:author="Sergey Krasnov1" w:date="2017-11-07T15:02:00Z"/>
+                <w:ins w:id="44" w:author="Sergey Krasnov1" w:date="2017-11-07T15:02:00Z"/>
               </w:rPr>
             </w:pPr>
-            <w:ins w:id="46" w:author="Sergey Krasnov1" w:date="2017-11-07T15:23:00Z">
-              <w:r>
-                <w:lastRenderedPageBreak/>
+            <w:ins w:id="45" w:author="Sergey Krasnov1" w:date="2017-11-07T15:23:00Z">
+              <w:r>
                 <w:t xml:space="preserve">Hotel Booking </w:t>
               </w:r>
             </w:ins>
-            <w:commentRangeStart w:id="47"/>
-            <w:ins w:id="48" w:author="Sergey Krasnov1" w:date="2017-11-07T15:02:00Z">
+            <w:commentRangeStart w:id="46"/>
+            <w:ins w:id="47" w:author="Sergey Krasnov1" w:date="2017-11-07T15:02:00Z">
               <w:r>
                 <w:rPr>
-                  <w:rPrChange w:id="49" w:author="Sergey Krasnov1" w:date="2017-11-07T15:22:00Z">
+                  <w:rPrChange w:id="48" w:author="Sergey Krasnov1" w:date="2017-11-07T15:22:00Z">
                     <w:rPr>
                       <w:strike/>
                     </w:rPr>
                   </w:rPrChange>
                 </w:rPr>
+                <w:lastRenderedPageBreak/>
                 <w:t>Supplier</w:t>
               </w:r>
-              <w:commentRangeEnd w:id="47"/>
+              <w:commentRangeEnd w:id="46"/>
               <w:r>
                 <w:rPr>
-                  <w:rStyle w:val="CommentReference"/>
-                  <w:rPrChange w:id="50" w:author="Sergey Krasnov1" w:date="2017-11-07T15:22:00Z">
+                  <w:rStyle w:val="ab"/>
+                  <w:rPrChange w:id="49" w:author="Sergey Krasnov1" w:date="2017-11-07T15:22:00Z">
                     <w:rPr>
-                      <w:rStyle w:val="CommentReference"/>
+                      <w:rStyle w:val="ab"/>
                       <w:strike/>
                     </w:rPr>
                   </w:rPrChange>
                 </w:rPr>
-                <w:commentReference w:id="47"/>
+                <w:commentReference w:id="46"/>
               </w:r>
             </w:ins>
           </w:p>
@@ -904,11 +896,12 @@
           <w:p>
             <w:pPr>
               <w:rPr>
-                <w:ins w:id="51" w:author="Sergey Krasnov1" w:date="2017-11-07T15:02:00Z"/>
+                <w:ins w:id="50" w:author="Sergey Krasnov1" w:date="2017-11-07T15:02:00Z"/>
               </w:rPr>
             </w:pPr>
-            <w:ins w:id="52" w:author="Sergey Krasnov1" w:date="2017-11-07T15:02:00Z">
-              <w:r>
+            <w:ins w:id="51" w:author="Sergey Krasnov1" w:date="2017-11-07T15:02:00Z">
+              <w:r>
+                <w:lastRenderedPageBreak/>
                 <w:t>Suppliers</w:t>
               </w:r>
             </w:ins>
@@ -921,10 +914,10 @@
           <w:p>
             <w:pPr>
               <w:rPr>
-                <w:ins w:id="53" w:author="Sergey Krasnov1" w:date="2017-11-07T15:02:00Z"/>
+                <w:ins w:id="52" w:author="Sergey Krasnov1" w:date="2017-11-07T15:02:00Z"/>
               </w:rPr>
             </w:pPr>
-            <w:ins w:id="54" w:author="Sergey Krasnov1" w:date="2017-11-07T15:07:00Z">
+            <w:ins w:id="53" w:author="Sergey Krasnov1" w:date="2017-11-07T15:07:00Z">
               <w:r>
                 <w:t>To h</w:t>
               </w:r>
@@ -932,13 +925,14 @@
                 <w:t xml:space="preserve">ave ability to </w:t>
               </w:r>
             </w:ins>
-            <w:ins w:id="55" w:author="Sergey Krasnov1" w:date="2017-11-07T15:17:00Z">
+            <w:ins w:id="54" w:author="Sergey Krasnov1" w:date="2017-11-07T15:17:00Z">
               <w:r>
                 <w:t xml:space="preserve">integrate with </w:t>
               </w:r>
             </w:ins>
-            <w:ins w:id="56" w:author="Sergey Krasnov1" w:date="2017-11-07T15:18:00Z">
-              <w:r>
+            <w:ins w:id="55" w:author="Sergey Krasnov1" w:date="2017-11-07T15:18:00Z">
+              <w:r>
+                <w:lastRenderedPageBreak/>
                 <w:t>booking system</w:t>
               </w:r>
             </w:ins>
@@ -951,12 +945,17 @@
           <w:p>
             <w:pPr>
               <w:rPr>
-                <w:ins w:id="57" w:author="Sergey Krasnov1" w:date="2017-11-07T15:02:00Z"/>
+                <w:ins w:id="56" w:author="Sergey Krasnov1" w:date="2017-11-07T15:02:00Z"/>
               </w:rPr>
             </w:pPr>
-            <w:ins w:id="58" w:author="Sergey Krasnov1" w:date="2017-11-07T15:17:00Z">
-              <w:r>
-                <w:t>Deployment diagram (integration endpoints)</w:t>
+            <w:ins w:id="57" w:author="Sergey Krasnov1" w:date="2017-11-07T15:17:00Z">
+              <w:r>
+                <w:lastRenderedPageBreak/>
+                <w:t xml:space="preserve">Deployment diagram </w:t>
+              </w:r>
+              <w:r>
+                <w:lastRenderedPageBreak/>
+                <w:t>(integration endpoints)</w:t>
               </w:r>
             </w:ins>
           </w:p>
@@ -968,12 +967,13 @@
             <w:tcW w:w="2168" w:type="dxa"/>
           </w:tcPr>
           <w:p>
-            <w:ins w:id="59" w:author="Sergey Krasnov1" w:date="2017-11-07T15:05:00Z">
-              <w:r>
+            <w:ins w:id="58" w:author="Sergey Krasnov1" w:date="2017-11-07T15:05:00Z">
+              <w:r>
+                <w:lastRenderedPageBreak/>
                 <w:t>Transport Management</w:t>
               </w:r>
             </w:ins>
-            <w:ins w:id="60" w:author="Sergey Krasnov1" w:date="2017-11-07T15:23:00Z">
+            <w:ins w:id="59" w:author="Sergey Krasnov1" w:date="2017-11-07T15:23:00Z">
               <w:r>
                 <w:t xml:space="preserve"> Supplier</w:t>
               </w:r>
@@ -995,12 +995,9 @@
             <w:tcW w:w="3698" w:type="dxa"/>
           </w:tcPr>
           <w:p>
-            <w:ins w:id="61" w:author="Sergey Krasnov1" w:date="2017-11-07T15:18:00Z">
-              <w:r>
-                <w:t>To h</w:t>
-              </w:r>
-              <w:r>
-                <w:t>ave ability to integrate with booking system</w:t>
+            <w:ins w:id="60" w:author="Sergey Krasnov1" w:date="2017-11-07T15:18:00Z">
+              <w:r>
+                <w:t>To have ability to integrate with booking system</w:t>
               </w:r>
             </w:ins>
           </w:p>
@@ -1010,7 +1007,7 @@
             <w:tcW w:w="3008" w:type="dxa"/>
           </w:tcPr>
           <w:p>
-            <w:ins w:id="62" w:author="Sergey Krasnov1" w:date="2017-11-07T15:17:00Z">
+            <w:ins w:id="61" w:author="Sergey Krasnov1" w:date="2017-11-07T15:17:00Z">
               <w:r>
                 <w:t>Deployment diagram (integration endpoints)</w:t>
               </w:r>
@@ -1046,11 +1043,11 @@
           <w:p>
             <w:r>
               <w:rPr>
-                <w:rStyle w:val="CommentReference"/>
+                <w:rStyle w:val="ab"/>
               </w:rPr>
-              <w:commentReference w:id="63"/>
-            </w:r>
-            <w:ins w:id="64" w:author="Sergey Krasnov1" w:date="2017-11-07T15:14:00Z">
+              <w:commentReference w:id="62"/>
+            </w:r>
+            <w:ins w:id="63" w:author="Sergey Krasnov1" w:date="2017-11-07T15:14:00Z">
               <w:r>
                 <w:t xml:space="preserve"> Clear tasks description and requirements traceability</w:t>
               </w:r>
@@ -1064,17 +1061,17 @@
           <w:p>
             <w:pPr>
               <w:rPr>
-                <w:ins w:id="65" w:author="Sergey Krasnov1" w:date="2017-11-07T15:15:00Z"/>
+                <w:ins w:id="64" w:author="Sergey Krasnov1" w:date="2017-11-07T15:15:00Z"/>
               </w:rPr>
             </w:pPr>
+            <w:ins w:id="65" w:author="Sergey Krasnov1" w:date="2017-11-07T15:15:00Z">
+              <w:r>
+                <w:t>Application Use-Case diagram,</w:t>
+              </w:r>
+            </w:ins>
+          </w:p>
+          <w:p>
             <w:ins w:id="66" w:author="Sergey Krasnov1" w:date="2017-11-07T15:15:00Z">
-              <w:r>
-                <w:t>Application Use-Case diagram,</w:t>
-              </w:r>
-            </w:ins>
-          </w:p>
-          <w:p>
-            <w:ins w:id="67" w:author="Sergey Krasnov1" w:date="2017-11-07T15:15:00Z">
               <w:r>
                 <w:t>Functional decomposition diagram</w:t>
               </w:r>
@@ -1124,7 +1121,7 @@
             <w:tcW w:w="3008" w:type="dxa"/>
           </w:tcPr>
           <w:p>
-            <w:ins w:id="68" w:author="Sergey Krasnov1" w:date="2017-11-07T15:16:00Z">
+            <w:ins w:id="67" w:author="Sergey Krasnov1" w:date="2017-11-07T15:16:00Z">
               <w:r>
                 <w:t>Project plan</w:t>
               </w:r>
@@ -1153,7 +1150,7 @@
           <w:u w:val="single"/>
         </w:rPr>
       </w:pPr>
-      <w:commentRangeStart w:id="69"/>
+      <w:commentRangeStart w:id="68"/>
       <w:r>
         <w:rPr>
           <w:sz w:val="32"/>
@@ -1162,12 +1159,12 @@
         <w:lastRenderedPageBreak/>
         <w:t>Power/Interest matrix</w:t>
       </w:r>
-      <w:commentRangeEnd w:id="69"/>
-      <w:r>
-        <w:rPr>
-          <w:rStyle w:val="CommentReference"/>
-        </w:rPr>
-        <w:commentReference w:id="69"/>
+      <w:commentRangeEnd w:id="68"/>
+      <w:r>
+        <w:rPr>
+          <w:rStyle w:val="ab"/>
+        </w:rPr>
+        <w:commentReference w:id="68"/>
       </w:r>
     </w:p>
     <w:p>
@@ -1185,6 +1182,7 @@
           <w:noProof/>
           <w:sz w:val="32"/>
           <w:u w:val="single"/>
+          <w:lang w:val="ru-RU" w:eastAsia="ru-RU"/>
         </w:rPr>
         <mc:AlternateContent>
           <mc:Choice Requires="wps">
@@ -1245,7 +1243,7 @@
               </wp:anchor>
             </w:drawing>
           </mc:Choice>
-          <mc:Fallback xmlns:w16se="http://schemas.microsoft.com/office/word/2015/wordml/symex" xmlns:cx1="http://schemas.microsoft.com/office/drawing/2015/9/8/chartex" xmlns:cx="http://schemas.microsoft.com/office/drawing/2014/chartex">
+          <mc:Fallback xmlns:cx="http://schemas.microsoft.com/office/drawing/2014/chartex" xmlns:cx1="http://schemas.microsoft.com/office/drawing/2015/9/8/chartex" xmlns:w16se="http://schemas.microsoft.com/office/word/2015/wordml/symex" xmlns:w15="http://schemas.microsoft.com/office/word/2012/wordml" xmlns:mv="urn:schemas-microsoft-com:mac:vml" xmlns:mo="http://schemas.microsoft.com/office/mac/office/2008/main">
             <w:pict>
               <v:shapetype w14:anchorId="308AB1A5" id="_x0000_t32" coordsize="21600,21600" o:spt="32" o:oned="t" path="m,l21600,21600e" filled="f">
                 <v:path arrowok="t" fillok="f" o:connecttype="none"/>
@@ -1273,6 +1271,7 @@
           <w:noProof/>
           <w:sz w:val="32"/>
           <w:u w:val="single"/>
+          <w:lang w:val="ru-RU" w:eastAsia="ru-RU"/>
         </w:rPr>
         <mc:AlternateContent>
           <mc:Choice Requires="wps">
@@ -1333,7 +1332,7 @@
               </wp:anchor>
             </w:drawing>
           </mc:Choice>
-          <mc:Fallback xmlns:w16se="http://schemas.microsoft.com/office/word/2015/wordml/symex" xmlns:cx1="http://schemas.microsoft.com/office/drawing/2015/9/8/chartex" xmlns:cx="http://schemas.microsoft.com/office/drawing/2014/chartex">
+          <mc:Fallback xmlns:cx="http://schemas.microsoft.com/office/drawing/2014/chartex" xmlns:cx1="http://schemas.microsoft.com/office/drawing/2015/9/8/chartex" xmlns:w16se="http://schemas.microsoft.com/office/word/2015/wordml/symex" xmlns:w15="http://schemas.microsoft.com/office/word/2012/wordml" xmlns:mv="urn:schemas-microsoft-com:mac:vml" xmlns:mo="http://schemas.microsoft.com/office/mac/office/2008/main">
             <w:pict>
               <v:shape w14:anchorId="3B981608" id="Прямая со стрелкой 4" o:spid="_x0000_s1026" type="#_x0000_t32" style="position:absolute;margin-left:-.75pt;margin-top:6.1pt;width:0;height:324.75pt;flip:y;z-index:251659264;visibility:visible;mso-wrap-style:square;mso-width-percent:0;mso-height-percent:0;mso-wrap-distance-left:9pt;mso-wrap-distance-top:0;mso-wrap-distance-right:9pt;mso-wrap-distance-bottom:0;mso-position-horizontal:absolute;mso-position-horizontal-relative:text;mso-position-vertical:absolute;mso-position-vertical-relative:text;mso-width-percent:0;mso-height-percent:0;mso-width-relative:margin;mso-height-relative:margin" o:gfxdata="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" strokecolor="#5b9bd5 [3204]" strokeweight=".5pt">
                 <v:stroke endarrow="open" joinstyle="miter"/>
@@ -1361,6 +1360,7 @@
       <w:r>
         <w:rPr>
           <w:noProof/>
+          <w:lang w:val="ru-RU" w:eastAsia="ru-RU"/>
         </w:rPr>
         <mc:AlternateContent>
           <mc:Choice Requires="wps">
@@ -1418,7 +1418,7 @@
               </wp:anchor>
             </w:drawing>
           </mc:Choice>
-          <mc:Fallback>
+          <mc:Fallback xmlns:w15="http://schemas.microsoft.com/office/word/2012/wordml" xmlns:mv="urn:schemas-microsoft-com:mac:vml" xmlns:mo="http://schemas.microsoft.com/office/mac/office/2008/main">
             <w:pict>
               <v:line w14:anchorId="33663B79" id="Прямая соединительная линия 6" o:spid="_x0000_s1026" style="position:absolute;flip:y;z-index:251662336;visibility:visible;mso-wrap-style:square;mso-width-percent:0;mso-height-percent:0;mso-wrap-distance-left:9pt;mso-wrap-distance-top:0;mso-wrap-distance-right:9pt;mso-wrap-distance-bottom:0;mso-position-horizontal:absolute;mso-position-horizontal-relative:text;mso-position-vertical:absolute;mso-position-vertical-relative:text;mso-width-percent:0;mso-height-percent:0;mso-width-relative:margin;mso-height-relative:margin" from="211.05pt,2.05pt" to="214.2pt,315.65pt" o:gfxdata="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" strokecolor="#5b9bd5 [3204]" strokeweight=".5pt">
                 <v:stroke joinstyle="miter"/>
@@ -1465,12 +1465,12 @@
       <w:r>
         <w:tab/>
       </w:r>
-      <w:ins w:id="70" w:author="Sergey Krasnov1" w:date="2017-11-07T15:25:00Z">
+      <w:ins w:id="69" w:author="Sergey Krasnov1" w:date="2017-11-07T15:25:00Z">
         <w:r>
           <w:t>Product Owner</w:t>
         </w:r>
       </w:ins>
-      <w:ins w:id="71" w:author="Sergey Krasnov1" w:date="2017-11-07T19:22:00Z">
+      <w:ins w:id="70" w:author="Sergey Krasnov1" w:date="2017-11-07T19:22:00Z">
         <w:r>
           <w:t>s</w:t>
         </w:r>
@@ -1540,6 +1540,7 @@
       <w:r>
         <w:rPr>
           <w:noProof/>
+          <w:lang w:val="ru-RU" w:eastAsia="ru-RU"/>
         </w:rPr>
         <mc:AlternateContent>
           <mc:Choice Requires="wps">
@@ -1597,7 +1598,7 @@
               </wp:anchor>
             </w:drawing>
           </mc:Choice>
-          <mc:Fallback xmlns:w16se="http://schemas.microsoft.com/office/word/2015/wordml/symex" xmlns:cx1="http://schemas.microsoft.com/office/drawing/2015/9/8/chartex" xmlns:cx="http://schemas.microsoft.com/office/drawing/2014/chartex">
+          <mc:Fallback xmlns:cx="http://schemas.microsoft.com/office/drawing/2014/chartex" xmlns:cx1="http://schemas.microsoft.com/office/drawing/2015/9/8/chartex" xmlns:w16se="http://schemas.microsoft.com/office/word/2015/wordml/symex" xmlns:w15="http://schemas.microsoft.com/office/word/2012/wordml" xmlns:mv="urn:schemas-microsoft-com:mac:vml" xmlns:mo="http://schemas.microsoft.com/office/mac/office/2008/main">
             <w:pict>
               <v:line w14:anchorId="3A1A280D" id="Прямая соединительная линия 7" o:spid="_x0000_s1026" style="position:absolute;flip:x;z-index:251664384;visibility:visible;mso-wrap-style:square;mso-width-percent:0;mso-height-percent:0;mso-wrap-distance-left:9pt;mso-wrap-distance-top:0;mso-wrap-distance-right:9pt;mso-wrap-distance-bottom:0;mso-position-horizontal:absolute;mso-position-horizontal-relative:text;mso-position-vertical:absolute;mso-position-vertical-relative:text;mso-width-percent:0;mso-height-percent:0;mso-width-relative:margin;mso-height-relative:margin" from="-.75pt,2.1pt" to="414pt,2.1pt" o:gfxdata="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" strokecolor="#5b9bd5 [3204]" strokeweight=".5pt">
                 <v:stroke joinstyle="miter"/>
@@ -1992,25 +1993,28 @@
     </w:p>
     <w:p>
       <w:pPr>
-        <w:ind w:left="-720"/>
+        <w:ind w:left="-720" w:hanging="273"/>
         <w:rPr>
           <w:sz w:val="32"/>
           <w:u w:val="single"/>
         </w:rPr>
       </w:pPr>
-      <w:commentRangeStart w:id="72"/>
-      <w:commentRangeStart w:id="73"/>
-      <w:r>
-        <w:rPr>
-          <w:noProof/>
+      <w:r>
+        <w:rPr>
+          <w:rStyle w:val="ab"/>
+        </w:rPr>
+        <w:commentReference w:id="71"/>
+      </w:r>
+      <w:r>
+        <w:rPr>
           <w:sz w:val="32"/>
           <w:u w:val="single"/>
         </w:rPr>
         <w:drawing>
-          <wp:inline distT="0" distB="0" distL="0" distR="0" wp14:anchorId="5A1FE1B2" wp14:editId="2958B660">
-            <wp:extent cx="7033952" cy="3390045"/>
-            <wp:effectExtent l="0" t="0" r="1905" b="0"/>
-            <wp:docPr id="11" name="Picture 11" descr="../../Desktop/Screen%20Shot%202017-10-12%20at%202.42.27%20PM."/>
+          <wp:inline distT="0" distB="0" distL="0" distR="0" wp14:anchorId="7F0A1482" wp14:editId="03AAF701">
+            <wp:extent cx="7334250" cy="2370062"/>
+            <wp:effectExtent l="0" t="0" r="0" b="0"/>
+            <wp:docPr id="2" name="Рисунок 2"/>
             <wp:cNvGraphicFramePr>
               <a:graphicFrameLocks xmlns:a="http://schemas.openxmlformats.org/drawingml/2006/main" noChangeAspect="1"/>
             </wp:cNvGraphicFramePr>
@@ -2018,36 +2022,23 @@
               <a:graphicData uri="http://schemas.openxmlformats.org/drawingml/2006/picture">
                 <pic:pic xmlns:pic="http://schemas.openxmlformats.org/drawingml/2006/picture">
                   <pic:nvPicPr>
-                    <pic:cNvPr id="0" name="Picture 1" descr="../../Desktop/Screen%20Shot%202017-10-12%20at%202.42.27%20PM."/>
-                    <pic:cNvPicPr>
-                      <a:picLocks noChangeAspect="1" noChangeArrowheads="1"/>
-                    </pic:cNvPicPr>
+                    <pic:cNvPr id="0" name=""/>
+                    <pic:cNvPicPr/>
                   </pic:nvPicPr>
                   <pic:blipFill>
-                    <a:blip r:embed="rId10">
-                      <a:extLst>
-                        <a:ext uri="{28A0092B-C50C-407E-A947-70E740481C1C}">
-                          <a14:useLocalDpi xmlns:a14="http://schemas.microsoft.com/office/drawing/2010/main" val="0"/>
-                        </a:ext>
-                      </a:extLst>
-                    </a:blip>
-                    <a:srcRect/>
+                    <a:blip r:embed="rId10"/>
                     <a:stretch>
                       <a:fillRect/>
                     </a:stretch>
                   </pic:blipFill>
-                  <pic:spPr bwMode="auto">
+                  <pic:spPr>
                     <a:xfrm>
                       <a:off x="0" y="0"/>
-                      <a:ext cx="7033952" cy="3390045"/>
+                      <a:ext cx="7340343" cy="2372031"/>
                     </a:xfrm>
                     <a:prstGeom prst="rect">
                       <a:avLst/>
                     </a:prstGeom>
-                    <a:noFill/>
-                    <a:ln>
-                      <a:noFill/>
-                    </a:ln>
                   </pic:spPr>
                 </pic:pic>
               </a:graphicData>
@@ -2055,19 +2046,11 @@
           </wp:inline>
         </w:drawing>
       </w:r>
-      <w:commentRangeEnd w:id="72"/>
-      <w:commentRangeEnd w:id="73"/>
-      <w:r>
-        <w:rPr>
-          <w:rStyle w:val="CommentReference"/>
+      <w:r>
+        <w:rPr>
+          <w:rStyle w:val="ab"/>
         </w:rPr>
         <w:commentReference w:id="72"/>
-      </w:r>
-      <w:r>
-        <w:rPr>
-          <w:rStyle w:val="CommentReference"/>
-        </w:rPr>
-        <w:commentReference w:id="73"/>
       </w:r>
     </w:p>
     <w:p>
@@ -2125,6 +2108,8 @@
           <w:u w:val="single"/>
         </w:rPr>
       </w:pPr>
+      <w:bookmarkStart w:id="73" w:name="_GoBack"/>
+      <w:bookmarkEnd w:id="73"/>
     </w:p>
     <w:p>
       <w:pPr>
@@ -2136,7 +2121,6 @@
     </w:p>
     <w:p>
       <w:pPr>
-        <w:outlineLvl w:val="0"/>
         <w:rPr>
           <w:sz w:val="32"/>
           <w:u w:val="single"/>
@@ -2147,6 +2131,22 @@
           <w:sz w:val="32"/>
           <w:u w:val="single"/>
         </w:rPr>
+        <w:br w:type="page"/>
+      </w:r>
+    </w:p>
+    <w:p>
+      <w:pPr>
+        <w:outlineLvl w:val="0"/>
+        <w:rPr>
+          <w:sz w:val="32"/>
+          <w:u w:val="single"/>
+        </w:rPr>
+      </w:pPr>
+      <w:r>
+        <w:rPr>
+          <w:sz w:val="32"/>
+          <w:u w:val="single"/>
+        </w:rPr>
         <w:lastRenderedPageBreak/>
         <w:t>Requirements Management</w:t>
       </w:r>
@@ -2161,7 +2161,7 @@
     </w:p>
     <w:tbl>
       <w:tblPr>
-        <w:tblStyle w:val="TableGrid"/>
+        <w:tblStyle w:val="a3"/>
         <w:tblW w:w="10345" w:type="dxa"/>
         <w:tblLook w:val="04A0" w:firstRow="1" w:lastRow="0" w:firstColumn="1" w:lastColumn="0" w:noHBand="0" w:noVBand="1"/>
       </w:tblPr>
@@ -2169,13 +2169,6 @@
         <w:gridCol w:w="3113"/>
         <w:gridCol w:w="3122"/>
         <w:gridCol w:w="4110"/>
-        <w:tblGridChange w:id="74">
-          <w:tblGrid>
-            <w:gridCol w:w="3113"/>
-            <w:gridCol w:w="3122"/>
-            <w:gridCol w:w="4110"/>
-          </w:tblGrid>
-        </w:tblGridChange>
       </w:tblGrid>
       <w:tr>
         <w:tc>
@@ -2188,7 +2181,7 @@
                 <w:b/>
               </w:rPr>
             </w:pPr>
-            <w:commentRangeStart w:id="75"/>
+            <w:commentRangeStart w:id="74"/>
             <w:r>
               <w:rPr>
                 <w:b/>
@@ -2240,7 +2233,6 @@
             <w:tcW w:w="3113" w:type="dxa"/>
           </w:tcPr>
           <w:p>
-            <w:bookmarkStart w:id="76" w:name="_GoBack" w:colFirst="0" w:colLast="3"/>
             <w:r>
               <w:t>B</w:t>
             </w:r>
@@ -2274,36 +2266,36 @@
           </w:tcPr>
           <w:p>
             <w:pPr>
-              <w:pStyle w:val="ListParagraph"/>
+              <w:pStyle w:val="af0"/>
               <w:numPr>
                 <w:ilvl w:val="0"/>
                 <w:numId w:val="7"/>
               </w:numPr>
               <w:rPr>
-                <w:ins w:id="77" w:author="Sergey Krasnov1" w:date="2017-11-07T19:45:00Z"/>
+                <w:ins w:id="75" w:author="Sergey Krasnov1" w:date="2017-11-07T19:45:00Z"/>
               </w:rPr>
             </w:pPr>
+            <w:ins w:id="76" w:author="Sergey Krasnov1" w:date="2017-11-07T19:47:00Z">
+              <w:r>
+                <w:t>provide</w:t>
+              </w:r>
+            </w:ins>
+            <w:ins w:id="77" w:author="Sergey Krasnov1" w:date="2017-11-07T19:44:00Z">
+              <w:r>
+                <w:t xml:space="preserve"> centralized reporting </w:t>
+              </w:r>
+            </w:ins>
             <w:ins w:id="78" w:author="Sergey Krasnov1" w:date="2017-11-07T19:47:00Z">
               <w:r>
-                <w:t>provide</w:t>
+                <w:t xml:space="preserve">and hotel </w:t>
               </w:r>
             </w:ins>
             <w:ins w:id="79" w:author="Sergey Krasnov1" w:date="2017-11-07T19:44:00Z">
               <w:r>
-                <w:t xml:space="preserve"> centralized reporting </w:t>
-              </w:r>
-            </w:ins>
-            <w:ins w:id="80" w:author="Sergey Krasnov1" w:date="2017-11-07T19:47:00Z">
-              <w:r>
-                <w:t xml:space="preserve">and hotel </w:t>
-              </w:r>
-            </w:ins>
-            <w:ins w:id="81" w:author="Sergey Krasnov1" w:date="2017-11-07T19:44:00Z">
-              <w:r>
                 <w:t>management</w:t>
               </w:r>
             </w:ins>
-            <w:ins w:id="82" w:author="Sergey Krasnov1" w:date="2017-11-07T19:46:00Z">
+            <w:ins w:id="80" w:author="Sergey Krasnov1" w:date="2017-11-07T19:46:00Z">
               <w:r>
                 <w:t xml:space="preserve"> system</w:t>
               </w:r>
@@ -2311,18 +2303,18 @@
           </w:p>
           <w:p>
             <w:pPr>
-              <w:pStyle w:val="ListParagraph"/>
+              <w:pStyle w:val="af0"/>
               <w:numPr>
                 <w:ilvl w:val="0"/>
                 <w:numId w:val="7"/>
               </w:numPr>
             </w:pPr>
-            <w:ins w:id="83" w:author="Sergey Krasnov1" w:date="2017-11-07T19:45:00Z">
+            <w:ins w:id="81" w:author="Sergey Krasnov1" w:date="2017-11-07T19:45:00Z">
               <w:r>
                 <w:t>provide ability to choose the best from the several booking options</w:t>
               </w:r>
             </w:ins>
-            <w:del w:id="84" w:author="Sergey Krasnov1" w:date="2017-11-07T19:45:00Z">
+            <w:del w:id="82" w:author="Sergey Krasnov1" w:date="2017-11-07T19:45:00Z">
               <w:r>
                 <w:delText>Provide</w:delText>
               </w:r>
@@ -2336,7 +2328,6 @@
           </w:p>
         </w:tc>
       </w:tr>
-      <w:bookmarkEnd w:id="76"/>
       <w:tr>
         <w:tc>
           <w:tcPr>
@@ -2370,16 +2361,16 @@
           </w:tcPr>
           <w:p>
             <w:pPr>
-              <w:pStyle w:val="ListParagraph"/>
+              <w:pStyle w:val="af0"/>
               <w:numPr>
                 <w:ilvl w:val="0"/>
                 <w:numId w:val="6"/>
               </w:numPr>
               <w:rPr>
-                <w:ins w:id="85" w:author="Sergey Krasnov1" w:date="2017-11-07T19:37:00Z"/>
+                <w:ins w:id="83" w:author="Sergey Krasnov1" w:date="2017-11-07T19:37:00Z"/>
               </w:rPr>
             </w:pPr>
-            <w:del w:id="86" w:author="Sergey Krasnov1" w:date="2017-11-07T19:37:00Z">
+            <w:del w:id="84" w:author="Sergey Krasnov1" w:date="2017-11-07T19:37:00Z">
               <w:r>
                 <w:delText xml:space="preserve">Minimize a number of manual processes </w:delText>
               </w:r>
@@ -2387,7 +2378,7 @@
             <w:r>
               <w:t>leav</w:t>
             </w:r>
-            <w:ins w:id="87" w:author="Sergey Krasnov1" w:date="2017-11-07T19:37:00Z">
+            <w:ins w:id="85" w:author="Sergey Krasnov1" w:date="2017-11-07T19:37:00Z">
               <w:r>
                 <w:t>e</w:t>
               </w:r>
@@ -2398,26 +2389,26 @@
           </w:p>
           <w:p>
             <w:pPr>
-              <w:pStyle w:val="ListParagraph"/>
+              <w:pStyle w:val="af0"/>
               <w:numPr>
                 <w:ilvl w:val="0"/>
                 <w:numId w:val="6"/>
               </w:numPr>
               <w:rPr>
-                <w:ins w:id="88" w:author="Sergey Krasnov1" w:date="2017-11-07T19:38:00Z"/>
+                <w:ins w:id="86" w:author="Sergey Krasnov1" w:date="2017-11-07T19:38:00Z"/>
               </w:rPr>
             </w:pPr>
-            <w:del w:id="89" w:author="Sergey Krasnov1" w:date="2017-11-07T19:37:00Z">
+            <w:del w:id="87" w:author="Sergey Krasnov1" w:date="2017-11-07T19:37:00Z">
               <w:r>
                 <w:delText xml:space="preserve"> </w:delText>
               </w:r>
             </w:del>
-            <w:del w:id="90" w:author="Sergey Krasnov1" w:date="2017-11-07T19:38:00Z">
+            <w:del w:id="88" w:author="Sergey Krasnov1" w:date="2017-11-07T19:38:00Z">
               <w:r>
                 <w:delText>Other operations should be done automatically when</w:delText>
               </w:r>
             </w:del>
-            <w:ins w:id="91" w:author="Sergey Krasnov1" w:date="2017-11-07T19:38:00Z">
+            <w:ins w:id="89" w:author="Sergey Krasnov1" w:date="2017-11-07T19:38:00Z">
               <w:r>
                 <w:t>automate operations when</w:t>
               </w:r>
@@ -2428,28 +2419,28 @@
           </w:p>
           <w:p>
             <w:pPr>
-              <w:pStyle w:val="ListParagraph"/>
+              <w:pStyle w:val="af0"/>
               <w:numPr>
                 <w:ilvl w:val="0"/>
                 <w:numId w:val="6"/>
               </w:numPr>
             </w:pPr>
-            <w:ins w:id="92" w:author="Sergey Krasnov1" w:date="2017-11-07T19:42:00Z">
+            <w:ins w:id="90" w:author="Sergey Krasnov1" w:date="2017-11-07T19:42:00Z">
               <w:r>
                 <w:t>provide a</w:t>
               </w:r>
             </w:ins>
-            <w:ins w:id="93" w:author="Sergey Krasnov1" w:date="2017-11-07T19:38:00Z">
+            <w:ins w:id="91" w:author="Sergey Krasnov1" w:date="2017-11-07T19:38:00Z">
               <w:r>
                 <w:t xml:space="preserve"> pipeline </w:t>
               </w:r>
             </w:ins>
-            <w:ins w:id="94" w:author="Sergey Krasnov1" w:date="2017-11-07T19:41:00Z">
+            <w:ins w:id="92" w:author="Sergey Krasnov1" w:date="2017-11-07T19:41:00Z">
               <w:r>
                 <w:t xml:space="preserve">for </w:t>
               </w:r>
             </w:ins>
-            <w:ins w:id="95" w:author="Sergey Krasnov1" w:date="2017-11-07T19:42:00Z">
+            <w:ins w:id="93" w:author="Sergey Krasnov1" w:date="2017-11-07T19:42:00Z">
               <w:r>
                 <w:t>automated operations composing them into chains</w:t>
               </w:r>
@@ -2490,21 +2481,21 @@
           </w:tcPr>
           <w:p>
             <w:pPr>
-              <w:pStyle w:val="ListParagraph"/>
+              <w:pStyle w:val="af0"/>
               <w:numPr>
                 <w:ilvl w:val="0"/>
                 <w:numId w:val="4"/>
               </w:numPr>
               <w:rPr>
-                <w:ins w:id="96" w:author="Sergey Krasnov1" w:date="2017-11-07T19:32:00Z"/>
+                <w:ins w:id="94" w:author="Sergey Krasnov1" w:date="2017-11-07T19:32:00Z"/>
               </w:rPr>
             </w:pPr>
-            <w:del w:id="97" w:author="Sergey Krasnov1" w:date="2017-11-07T19:31:00Z">
+            <w:del w:id="95" w:author="Sergey Krasnov1" w:date="2017-11-07T19:31:00Z">
               <w:r>
                 <w:delText>Build integration channels between this system and existing systems.</w:delText>
               </w:r>
             </w:del>
-            <w:ins w:id="98" w:author="Sergey Krasnov1" w:date="2017-11-07T19:31:00Z">
+            <w:ins w:id="96" w:author="Sergey Krasnov1" w:date="2017-11-07T19:31:00Z">
               <w:r>
                 <w:t>build integration channel between Booking System and CTC</w:t>
               </w:r>
@@ -2512,56 +2503,50 @@
           </w:p>
           <w:p>
             <w:pPr>
-              <w:pStyle w:val="ListParagraph"/>
+              <w:pStyle w:val="af0"/>
               <w:numPr>
                 <w:ilvl w:val="0"/>
                 <w:numId w:val="4"/>
               </w:numPr>
               <w:rPr>
-                <w:ins w:id="99" w:author="Sergey Krasnov1" w:date="2017-11-07T19:32:00Z"/>
+                <w:ins w:id="97" w:author="Sergey Krasnov1" w:date="2017-11-07T19:32:00Z"/>
               </w:rPr>
             </w:pPr>
-            <w:ins w:id="100" w:author="Sergey Krasnov1" w:date="2017-11-07T19:32:00Z">
-              <w:r>
-                <w:t>b</w:t>
-              </w:r>
-              <w:r>
-                <w:t xml:space="preserve">uild integration channel between Booking System and </w:t>
-              </w:r>
-              <w:r>
-                <w:t>UPSA</w:t>
+            <w:ins w:id="98" w:author="Sergey Krasnov1" w:date="2017-11-07T19:32:00Z">
+              <w:r>
+                <w:t>build integration channel between Booking System and UPSA</w:t>
               </w:r>
             </w:ins>
           </w:p>
           <w:p>
             <w:pPr>
-              <w:pStyle w:val="ListParagraph"/>
+              <w:pStyle w:val="af0"/>
               <w:numPr>
                 <w:ilvl w:val="0"/>
                 <w:numId w:val="4"/>
               </w:numPr>
             </w:pPr>
+            <w:ins w:id="99" w:author="Sergey Krasnov1" w:date="2017-11-07T19:32:00Z">
+              <w:r>
+                <w:t>provide Single Sign-On</w:t>
+              </w:r>
+            </w:ins>
+            <w:ins w:id="100" w:author="Sergey Krasnov1" w:date="2017-11-07T19:34:00Z">
+              <w:r>
+                <w:t xml:space="preserve"> (SSO)</w:t>
+              </w:r>
+            </w:ins>
             <w:ins w:id="101" w:author="Sergey Krasnov1" w:date="2017-11-07T19:32:00Z">
               <w:r>
-                <w:t>provide Single Sign-On</w:t>
+                <w:t xml:space="preserve"> authentication between Booking System and other company</w:t>
               </w:r>
             </w:ins>
             <w:ins w:id="102" w:author="Sergey Krasnov1" w:date="2017-11-07T19:34:00Z">
               <w:r>
-                <w:t xml:space="preserve"> (SSO)</w:t>
-              </w:r>
-            </w:ins>
-            <w:ins w:id="103" w:author="Sergey Krasnov1" w:date="2017-11-07T19:32:00Z">
-              <w:r>
-                <w:t xml:space="preserve"> authentication between Booking System and other company</w:t>
-              </w:r>
-            </w:ins>
-            <w:ins w:id="104" w:author="Sergey Krasnov1" w:date="2017-11-07T19:34:00Z">
-              <w:r>
                 <w:t>’s</w:t>
               </w:r>
             </w:ins>
-            <w:ins w:id="105" w:author="Sergey Krasnov1" w:date="2017-11-07T19:33:00Z">
+            <w:ins w:id="103" w:author="Sergey Krasnov1" w:date="2017-11-07T19:33:00Z">
               <w:r>
                 <w:t xml:space="preserve"> systems</w:t>
               </w:r>
@@ -2603,10 +2588,10 @@
           <w:p>
             <w:pPr>
               <w:rPr>
-                <w:ins w:id="106" w:author="Sergey Krasnov1" w:date="2017-11-07T19:36:00Z"/>
+                <w:ins w:id="104" w:author="Sergey Krasnov1" w:date="2017-11-07T19:36:00Z"/>
               </w:rPr>
             </w:pPr>
-            <w:ins w:id="107" w:author="Sergey Krasnov1" w:date="2017-11-07T19:36:00Z">
+            <w:ins w:id="105" w:author="Sergey Krasnov1" w:date="2017-11-07T19:36:00Z">
               <w:r>
                 <w:t>R</w:t>
               </w:r>
@@ -2614,7 +2599,7 @@
             <w:r>
               <w:t>educe average time-to-book</w:t>
             </w:r>
-            <w:ins w:id="108" w:author="Sergey Krasnov1" w:date="2017-11-07T19:36:00Z">
+            <w:ins w:id="106" w:author="Sergey Krasnov1" w:date="2017-11-07T19:36:00Z">
               <w:r>
                 <w:t xml:space="preserve"> via:</w:t>
               </w:r>
@@ -2622,13 +2607,13 @@
           </w:p>
           <w:p>
             <w:pPr>
-              <w:pStyle w:val="ListParagraph"/>
+              <w:pStyle w:val="af0"/>
               <w:numPr>
                 <w:ilvl w:val="0"/>
                 <w:numId w:val="5"/>
               </w:numPr>
               <w:rPr>
-                <w:ins w:id="109" w:author="Sergey Krasnov1" w:date="2017-11-07T19:35:00Z"/>
+                <w:ins w:id="107" w:author="Sergey Krasnov1" w:date="2017-11-07T19:35:00Z"/>
               </w:rPr>
             </w:pPr>
             <w:r>
@@ -2637,7 +2622,7 @@
           </w:p>
           <w:p>
             <w:pPr>
-              <w:pStyle w:val="ListParagraph"/>
+              <w:pStyle w:val="af0"/>
               <w:numPr>
                 <w:ilvl w:val="0"/>
                 <w:numId w:val="5"/>
@@ -2651,11 +2636,35 @@
       </w:tr>
       <w:tr>
         <w:trPr>
-          <w:del w:id="110" w:author="Sergey Krasnov1" w:date="2017-11-07T19:26:00Z"/>
+          <w:del w:id="108" w:author="Sergey Krasnov1" w:date="2017-11-07T19:26:00Z"/>
         </w:trPr>
         <w:tc>
           <w:tcPr>
             <w:tcW w:w="3113" w:type="dxa"/>
+          </w:tcPr>
+          <w:p>
+            <w:pPr>
+              <w:rPr>
+                <w:del w:id="109" w:author="Sergey Krasnov1" w:date="2017-11-07T19:26:00Z"/>
+              </w:rPr>
+            </w:pPr>
+          </w:p>
+        </w:tc>
+        <w:tc>
+          <w:tcPr>
+            <w:tcW w:w="3122" w:type="dxa"/>
+          </w:tcPr>
+          <w:p>
+            <w:pPr>
+              <w:rPr>
+                <w:del w:id="110" w:author="Sergey Krasnov1" w:date="2017-11-07T19:26:00Z"/>
+              </w:rPr>
+            </w:pPr>
+          </w:p>
+        </w:tc>
+        <w:tc>
+          <w:tcPr>
+            <w:tcW w:w="4110" w:type="dxa"/>
           </w:tcPr>
           <w:p>
             <w:pPr>
@@ -2665,21 +2674,15 @@
             </w:pPr>
           </w:p>
         </w:tc>
-        <w:tc>
-          <w:tcPr>
-            <w:tcW w:w="3122" w:type="dxa"/>
-          </w:tcPr>
-          <w:p>
-            <w:pPr>
-              <w:rPr>
-                <w:del w:id="112" w:author="Sergey Krasnov1" w:date="2017-11-07T19:26:00Z"/>
-              </w:rPr>
-            </w:pPr>
-          </w:p>
-        </w:tc>
-        <w:tc>
-          <w:tcPr>
-            <w:tcW w:w="4110" w:type="dxa"/>
+      </w:tr>
+      <w:tr>
+        <w:trPr>
+          <w:trHeight w:val="336"/>
+          <w:del w:id="112" w:author="Sergey Krasnov1" w:date="2017-11-07T19:26:00Z"/>
+        </w:trPr>
+        <w:tc>
+          <w:tcPr>
+            <w:tcW w:w="3113" w:type="dxa"/>
           </w:tcPr>
           <w:p>
             <w:pPr>
@@ -2689,15 +2692,21 @@
             </w:pPr>
           </w:p>
         </w:tc>
-      </w:tr>
-      <w:tr>
-        <w:trPr>
-          <w:trHeight w:val="336"/>
-          <w:del w:id="114" w:author="Sergey Krasnov1" w:date="2017-11-07T19:26:00Z"/>
-        </w:trPr>
-        <w:tc>
-          <w:tcPr>
-            <w:tcW w:w="3113" w:type="dxa"/>
+        <w:tc>
+          <w:tcPr>
+            <w:tcW w:w="3122" w:type="dxa"/>
+          </w:tcPr>
+          <w:p>
+            <w:pPr>
+              <w:rPr>
+                <w:del w:id="114" w:author="Sergey Krasnov1" w:date="2017-11-07T19:26:00Z"/>
+              </w:rPr>
+            </w:pPr>
+          </w:p>
+        </w:tc>
+        <w:tc>
+          <w:tcPr>
+            <w:tcW w:w="4110" w:type="dxa"/>
           </w:tcPr>
           <w:p>
             <w:pPr>
@@ -2707,21 +2716,14 @@
             </w:pPr>
           </w:p>
         </w:tc>
-        <w:tc>
-          <w:tcPr>
-            <w:tcW w:w="3122" w:type="dxa"/>
-          </w:tcPr>
-          <w:p>
-            <w:pPr>
-              <w:rPr>
-                <w:del w:id="116" w:author="Sergey Krasnov1" w:date="2017-11-07T19:26:00Z"/>
-              </w:rPr>
-            </w:pPr>
-          </w:p>
-        </w:tc>
-        <w:tc>
-          <w:tcPr>
-            <w:tcW w:w="4110" w:type="dxa"/>
+      </w:tr>
+      <w:tr>
+        <w:trPr>
+          <w:del w:id="116" w:author="Sergey Krasnov1" w:date="2017-11-07T19:26:00Z"/>
+        </w:trPr>
+        <w:tc>
+          <w:tcPr>
+            <w:tcW w:w="3113" w:type="dxa"/>
           </w:tcPr>
           <w:p>
             <w:pPr>
@@ -2731,27 +2733,30 @@
             </w:pPr>
           </w:p>
         </w:tc>
-      </w:tr>
-      <w:tr>
-        <w:trPr>
-          <w:del w:id="118" w:author="Sergey Krasnov1" w:date="2017-11-07T19:26:00Z"/>
-        </w:trPr>
-        <w:tc>
-          <w:tcPr>
-            <w:tcW w:w="3113" w:type="dxa"/>
+        <w:commentRangeEnd w:id="74"/>
+        <w:tc>
+          <w:tcPr>
+            <w:tcW w:w="3122" w:type="dxa"/>
           </w:tcPr>
           <w:p>
             <w:pPr>
               <w:rPr>
-                <w:del w:id="119" w:author="Sergey Krasnov1" w:date="2017-11-07T19:26:00Z"/>
+                <w:del w:id="118" w:author="Sergey Krasnov1" w:date="2017-11-07T19:26:00Z"/>
               </w:rPr>
             </w:pPr>
-          </w:p>
-        </w:tc>
-        <w:commentRangeEnd w:id="75"/>
-        <w:tc>
-          <w:tcPr>
-            <w:tcW w:w="3122" w:type="dxa"/>
+            <w:del w:id="119" w:author="Sergey Krasnov1" w:date="2017-11-07T19:25:00Z">
+              <w:r>
+                <w:rPr>
+                  <w:rStyle w:val="ab"/>
+                </w:rPr>
+                <w:commentReference w:id="74"/>
+              </w:r>
+            </w:del>
+          </w:p>
+        </w:tc>
+        <w:tc>
+          <w:tcPr>
+            <w:tcW w:w="4110" w:type="dxa"/>
           </w:tcPr>
           <w:p>
             <w:pPr>
@@ -2759,26 +2764,6 @@
                 <w:del w:id="120" w:author="Sergey Krasnov1" w:date="2017-11-07T19:26:00Z"/>
               </w:rPr>
             </w:pPr>
-            <w:del w:id="121" w:author="Sergey Krasnov1" w:date="2017-11-07T19:25:00Z">
-              <w:r>
-                <w:rPr>
-                  <w:rStyle w:val="CommentReference"/>
-                </w:rPr>
-                <w:commentReference w:id="75"/>
-              </w:r>
-            </w:del>
-          </w:p>
-        </w:tc>
-        <w:tc>
-          <w:tcPr>
-            <w:tcW w:w="4110" w:type="dxa"/>
-          </w:tcPr>
-          <w:p>
-            <w:pPr>
-              <w:rPr>
-                <w:del w:id="122" w:author="Sergey Krasnov1" w:date="2017-11-07T19:26:00Z"/>
-              </w:rPr>
-            </w:pPr>
           </w:p>
         </w:tc>
       </w:tr>
@@ -2818,6 +2803,7 @@
       <w:r>
         <w:rPr>
           <w:noProof/>
+          <w:lang w:val="ru-RU" w:eastAsia="ru-RU"/>
         </w:rPr>
         <w:drawing>
           <wp:inline distT="0" distB="0" distL="0" distR="0" wp14:anchorId="6B9DA4BE" wp14:editId="069F1D7C">
@@ -2884,18 +2870,18 @@
 </file>
 
 <file path=word/comments.xml><?xml version="1.0" encoding="utf-8"?>
-<w:comments xmlns:wpc="http://schemas.microsoft.com/office/word/2010/wordprocessingCanvas" xmlns:mo="http://schemas.microsoft.com/office/mac/office/2008/main" xmlns:mc="http://schemas.openxmlformats.org/markup-compatibility/2006" xmlns:mv="urn:schemas-microsoft-com:mac:vml" xmlns:o="urn:schemas-microsoft-com:office:office" xmlns:r="http://schemas.openxmlformats.org/officeDocument/2006/relationships" xmlns:m="http://schemas.openxmlformats.org/officeDocument/2006/math" xmlns:v="urn:schemas-microsoft-com:vml" xmlns:wp14="http://schemas.microsoft.com/office/word/2010/wordprocessingDrawing" xmlns:wp="http://schemas.openxmlformats.org/drawingml/2006/wordprocessingDrawing" xmlns:w10="urn:schemas-microsoft-com:office:word" xmlns:w="http://schemas.openxmlformats.org/wordprocessingml/2006/main" xmlns:w14="http://schemas.microsoft.com/office/word/2010/wordml" xmlns:w15="http://schemas.microsoft.com/office/word/2012/wordml" xmlns:wpg="http://schemas.microsoft.com/office/word/2010/wordprocessingGroup" xmlns:wpi="http://schemas.microsoft.com/office/word/2010/wordprocessingInk" xmlns:wne="http://schemas.microsoft.com/office/word/2006/wordml" xmlns:wps="http://schemas.microsoft.com/office/word/2010/wordprocessingShape" mc:Ignorable="w14 w15 wp14">
-  <w:comment w:id="2" w:author="Stanislav Zaluzhskii" w:date="2017-10-22T20:36:00Z" w:initials="SZ">
-    <w:p>
-      <w:pPr>
-        <w:pStyle w:val="CommentText"/>
+<w:comments xmlns:wpc="http://schemas.microsoft.com/office/word/2010/wordprocessingCanvas" xmlns:mc="http://schemas.openxmlformats.org/markup-compatibility/2006" xmlns:o="urn:schemas-microsoft-com:office:office" xmlns:r="http://schemas.openxmlformats.org/officeDocument/2006/relationships" xmlns:m="http://schemas.openxmlformats.org/officeDocument/2006/math" xmlns:v="urn:schemas-microsoft-com:vml" xmlns:wp14="http://schemas.microsoft.com/office/word/2010/wordprocessingDrawing" xmlns:wp="http://schemas.openxmlformats.org/drawingml/2006/wordprocessingDrawing" xmlns:w10="urn:schemas-microsoft-com:office:word" xmlns:w="http://schemas.openxmlformats.org/wordprocessingml/2006/main" xmlns:w14="http://schemas.microsoft.com/office/word/2010/wordml" xmlns:wpg="http://schemas.microsoft.com/office/word/2010/wordprocessingGroup" xmlns:wpi="http://schemas.microsoft.com/office/word/2010/wordprocessingInk" xmlns:wne="http://schemas.microsoft.com/office/word/2006/wordml" xmlns:wps="http://schemas.microsoft.com/office/word/2010/wordprocessingShape" mc:Ignorable="w14 wp14">
+  <w:comment w:id="1" w:author="Stanislav Zaluzhskii" w:date="2017-10-22T20:36:00Z" w:initials="SZ">
+    <w:p>
+      <w:pPr>
+        <w:pStyle w:val="ac"/>
         <w:rPr>
           <w:lang w:val="ru-RU"/>
         </w:rPr>
       </w:pPr>
       <w:r>
         <w:rPr>
-          <w:rStyle w:val="CommentReference"/>
+          <w:rStyle w:val="ab"/>
         </w:rPr>
         <w:annotationRef/>
       </w:r>
@@ -2919,17 +2905,17 @@
       </w:r>
     </w:p>
   </w:comment>
-  <w:comment w:id="7" w:author="Stanislav Zaluzhskii" w:date="2017-10-22T20:38:00Z" w:initials="SZ">
-    <w:p>
-      <w:pPr>
-        <w:pStyle w:val="CommentText"/>
+  <w:comment w:id="6" w:author="Stanislav Zaluzhskii" w:date="2017-10-22T20:38:00Z" w:initials="SZ">
+    <w:p>
+      <w:pPr>
+        <w:pStyle w:val="ac"/>
         <w:rPr>
           <w:lang w:val="ru-RU"/>
         </w:rPr>
       </w:pPr>
       <w:r>
         <w:rPr>
-          <w:rStyle w:val="CommentReference"/>
+          <w:rStyle w:val="ab"/>
         </w:rPr>
         <w:annotationRef/>
       </w:r>
@@ -2944,17 +2930,17 @@
       </w:r>
     </w:p>
   </w:comment>
-  <w:comment w:id="32" w:author="Stanislav Zaluzhskii" w:date="2017-10-22T20:40:00Z" w:initials="SZ">
-    <w:p>
-      <w:pPr>
-        <w:pStyle w:val="CommentText"/>
+  <w:comment w:id="31" w:author="Stanislav Zaluzhskii" w:date="2017-10-22T20:40:00Z" w:initials="SZ">
+    <w:p>
+      <w:pPr>
+        <w:pStyle w:val="ac"/>
         <w:rPr>
           <w:lang w:val="ru-RU"/>
         </w:rPr>
       </w:pPr>
       <w:r>
         <w:rPr>
-          <w:rStyle w:val="CommentReference"/>
+          <w:rStyle w:val="ab"/>
         </w:rPr>
         <w:annotationRef/>
       </w:r>
@@ -2969,14 +2955,14 @@
       </w:r>
     </w:p>
   </w:comment>
-  <w:comment w:id="47" w:author="Stanislav Zaluzhskii" w:date="2017-10-22T20:43:00Z" w:initials="SZ">
-    <w:p>
-      <w:pPr>
-        <w:pStyle w:val="CommentText"/>
-      </w:pPr>
-      <w:r>
-        <w:rPr>
-          <w:rStyle w:val="CommentReference"/>
+  <w:comment w:id="46" w:author="Stanislav Zaluzhskii" w:date="2017-10-22T20:43:00Z" w:initials="SZ">
+    <w:p>
+      <w:pPr>
+        <w:pStyle w:val="ac"/>
+      </w:pPr>
+      <w:r>
+        <w:rPr>
+          <w:rStyle w:val="ab"/>
         </w:rPr>
         <w:annotationRef/>
       </w:r>
@@ -3048,17 +3034,17 @@
       </w:r>
     </w:p>
   </w:comment>
-  <w:comment w:id="63" w:author="Stanislav Zaluzhskii" w:date="2017-10-25T13:04:00Z" w:initials="SZ">
-    <w:p>
-      <w:pPr>
-        <w:pStyle w:val="CommentText"/>
+  <w:comment w:id="62" w:author="Stanislav Zaluzhskii" w:date="2017-10-25T13:04:00Z" w:initials="SZ">
+    <w:p>
+      <w:pPr>
+        <w:pStyle w:val="ac"/>
         <w:rPr>
           <w:lang w:val="ru-RU"/>
         </w:rPr>
       </w:pPr>
       <w:r>
         <w:rPr>
-          <w:rStyle w:val="CommentReference"/>
+          <w:rStyle w:val="ab"/>
         </w:rPr>
         <w:annotationRef/>
       </w:r>
@@ -3070,17 +3056,17 @@
       </w:r>
     </w:p>
   </w:comment>
-  <w:comment w:id="69" w:author="Stanislav Zaluzhskii" w:date="2017-10-22T21:19:00Z" w:initials="SZ">
-    <w:p>
-      <w:pPr>
-        <w:pStyle w:val="CommentText"/>
+  <w:comment w:id="68" w:author="Stanislav Zaluzhskii" w:date="2017-10-22T21:19:00Z" w:initials="SZ">
+    <w:p>
+      <w:pPr>
+        <w:pStyle w:val="ac"/>
         <w:rPr>
           <w:lang w:val="ru-RU"/>
         </w:rPr>
       </w:pPr>
       <w:r>
         <w:rPr>
-          <w:rStyle w:val="CommentReference"/>
+          <w:rStyle w:val="ab"/>
         </w:rPr>
         <w:annotationRef/>
       </w:r>
@@ -3101,10 +3087,10 @@
       </w:r>
     </w:p>
   </w:comment>
-  <w:comment w:id="72" w:author="Stanislav Zaluzhskii" w:date="2017-10-25T13:05:00Z" w:initials="SZ">
-    <w:p>
-      <w:pPr>
-        <w:pStyle w:val="CommentText"/>
+  <w:comment w:id="71" w:author="Stanislav Zaluzhskii" w:date="2017-11-09T02:23:00Z" w:initials="SZ">
+    <w:p>
+      <w:pPr>
+        <w:pStyle w:val="ac"/>
         <w:numPr>
           <w:ilvl w:val="0"/>
           <w:numId w:val="2"/>
@@ -3115,7 +3101,7 @@
       </w:pPr>
       <w:r>
         <w:rPr>
-          <w:rStyle w:val="CommentReference"/>
+          <w:rStyle w:val="ab"/>
         </w:rPr>
         <w:annotationRef/>
       </w:r>
@@ -3128,7 +3114,7 @@
     </w:p>
     <w:p>
       <w:pPr>
-        <w:pStyle w:val="CommentText"/>
+        <w:pStyle w:val="ac"/>
         <w:numPr>
           <w:ilvl w:val="0"/>
           <w:numId w:val="2"/>
@@ -3154,17 +3140,17 @@
       </w:r>
     </w:p>
   </w:comment>
-  <w:comment w:id="73" w:author="Stanislav Zaluzhskii" w:date="2017-10-22T20:46:00Z" w:initials="SZ">
-    <w:p>
-      <w:pPr>
-        <w:pStyle w:val="CommentText"/>
+  <w:comment w:id="72" w:author="Stanislav Zaluzhskii" w:date="2017-10-22T20:46:00Z" w:initials="SZ">
+    <w:p>
+      <w:pPr>
+        <w:pStyle w:val="ac"/>
         <w:rPr>
           <w:lang w:val="ru-RU"/>
         </w:rPr>
       </w:pPr>
       <w:r>
         <w:rPr>
-          <w:rStyle w:val="CommentReference"/>
+          <w:rStyle w:val="ab"/>
         </w:rPr>
         <w:annotationRef/>
       </w:r>
@@ -3214,10 +3200,10 @@
       </w:r>
     </w:p>
   </w:comment>
-  <w:comment w:id="75" w:author="Stanislav Zaluzhskii" w:date="2017-10-25T13:06:00Z" w:initials="SZ">
-    <w:p>
-      <w:pPr>
-        <w:pStyle w:val="CommentText"/>
+  <w:comment w:id="74" w:author="Stanislav Zaluzhskii" w:date="2017-10-25T13:06:00Z" w:initials="SZ">
+    <w:p>
+      <w:pPr>
+        <w:pStyle w:val="ac"/>
         <w:numPr>
           <w:ilvl w:val="0"/>
           <w:numId w:val="3"/>
@@ -3228,7 +3214,7 @@
       </w:pPr>
       <w:r>
         <w:rPr>
-          <w:rStyle w:val="CommentReference"/>
+          <w:rStyle w:val="ab"/>
         </w:rPr>
         <w:annotationRef/>
       </w:r>
@@ -3241,7 +3227,7 @@
     </w:p>
     <w:p>
       <w:pPr>
-        <w:pStyle w:val="CommentText"/>
+        <w:pStyle w:val="ac"/>
         <w:numPr>
           <w:ilvl w:val="0"/>
           <w:numId w:val="3"/>
@@ -3303,7 +3289,7 @@
 </file>
 
 <file path=word/endnotes.xml><?xml version="1.0" encoding="utf-8"?>
-<w:endnotes xmlns:wpc="http://schemas.microsoft.com/office/word/2010/wordprocessingCanvas" xmlns:mo="http://schemas.microsoft.com/office/mac/office/2008/main" xmlns:mc="http://schemas.openxmlformats.org/markup-compatibility/2006" xmlns:mv="urn:schemas-microsoft-com:mac:vml" xmlns:o="urn:schemas-microsoft-com:office:office" xmlns:r="http://schemas.openxmlformats.org/officeDocument/2006/relationships" xmlns:m="http://schemas.openxmlformats.org/officeDocument/2006/math" xmlns:v="urn:schemas-microsoft-com:vml" xmlns:wp14="http://schemas.microsoft.com/office/word/2010/wordprocessingDrawing" xmlns:wp="http://schemas.openxmlformats.org/drawingml/2006/wordprocessingDrawing" xmlns:w10="urn:schemas-microsoft-com:office:word" xmlns:w="http://schemas.openxmlformats.org/wordprocessingml/2006/main" xmlns:w14="http://schemas.microsoft.com/office/word/2010/wordml" xmlns:w15="http://schemas.microsoft.com/office/word/2012/wordml" xmlns:wpg="http://schemas.microsoft.com/office/word/2010/wordprocessingGroup" xmlns:wpi="http://schemas.microsoft.com/office/word/2010/wordprocessingInk" xmlns:wne="http://schemas.microsoft.com/office/word/2006/wordml" xmlns:wps="http://schemas.microsoft.com/office/word/2010/wordprocessingShape" mc:Ignorable="w14 w15 wp14">
+<w:endnotes xmlns:wpc="http://schemas.microsoft.com/office/word/2010/wordprocessingCanvas" xmlns:mc="http://schemas.openxmlformats.org/markup-compatibility/2006" xmlns:o="urn:schemas-microsoft-com:office:office" xmlns:r="http://schemas.openxmlformats.org/officeDocument/2006/relationships" xmlns:m="http://schemas.openxmlformats.org/officeDocument/2006/math" xmlns:v="urn:schemas-microsoft-com:vml" xmlns:wp14="http://schemas.microsoft.com/office/word/2010/wordprocessingDrawing" xmlns:wp="http://schemas.openxmlformats.org/drawingml/2006/wordprocessingDrawing" xmlns:w10="urn:schemas-microsoft-com:office:word" xmlns:w="http://schemas.openxmlformats.org/wordprocessingml/2006/main" xmlns:w14="http://schemas.microsoft.com/office/word/2010/wordml" xmlns:wpg="http://schemas.microsoft.com/office/word/2010/wordprocessingGroup" xmlns:wpi="http://schemas.microsoft.com/office/word/2010/wordprocessingInk" xmlns:wne="http://schemas.microsoft.com/office/word/2006/wordml" xmlns:wps="http://schemas.microsoft.com/office/word/2010/wordprocessingShape" mc:Ignorable="w14 wp14">
   <w:endnote w:type="separator" w:id="-1">
     <w:p>
       <w:r>
@@ -3322,7 +3308,7 @@
 </file>
 
 <file path=word/footnotes.xml><?xml version="1.0" encoding="utf-8"?>
-<w:footnotes xmlns:wpc="http://schemas.microsoft.com/office/word/2010/wordprocessingCanvas" xmlns:mo="http://schemas.microsoft.com/office/mac/office/2008/main" xmlns:mc="http://schemas.openxmlformats.org/markup-compatibility/2006" xmlns:mv="urn:schemas-microsoft-com:mac:vml" xmlns:o="urn:schemas-microsoft-com:office:office" xmlns:r="http://schemas.openxmlformats.org/officeDocument/2006/relationships" xmlns:m="http://schemas.openxmlformats.org/officeDocument/2006/math" xmlns:v="urn:schemas-microsoft-com:vml" xmlns:wp14="http://schemas.microsoft.com/office/word/2010/wordprocessingDrawing" xmlns:wp="http://schemas.openxmlformats.org/drawingml/2006/wordprocessingDrawing" xmlns:w10="urn:schemas-microsoft-com:office:word" xmlns:w="http://schemas.openxmlformats.org/wordprocessingml/2006/main" xmlns:w14="http://schemas.microsoft.com/office/word/2010/wordml" xmlns:w15="http://schemas.microsoft.com/office/word/2012/wordml" xmlns:wpg="http://schemas.microsoft.com/office/word/2010/wordprocessingGroup" xmlns:wpi="http://schemas.microsoft.com/office/word/2010/wordprocessingInk" xmlns:wne="http://schemas.microsoft.com/office/word/2006/wordml" xmlns:wps="http://schemas.microsoft.com/office/word/2010/wordprocessingShape" mc:Ignorable="w14 w15 wp14">
+<w:footnotes xmlns:wpc="http://schemas.microsoft.com/office/word/2010/wordprocessingCanvas" xmlns:mc="http://schemas.openxmlformats.org/markup-compatibility/2006" xmlns:o="urn:schemas-microsoft-com:office:office" xmlns:r="http://schemas.openxmlformats.org/officeDocument/2006/relationships" xmlns:m="http://schemas.openxmlformats.org/officeDocument/2006/math" xmlns:v="urn:schemas-microsoft-com:vml" xmlns:wp14="http://schemas.microsoft.com/office/word/2010/wordprocessingDrawing" xmlns:wp="http://schemas.openxmlformats.org/drawingml/2006/wordprocessingDrawing" xmlns:w10="urn:schemas-microsoft-com:office:word" xmlns:w="http://schemas.openxmlformats.org/wordprocessingml/2006/main" xmlns:w14="http://schemas.microsoft.com/office/word/2010/wordml" xmlns:wpg="http://schemas.microsoft.com/office/word/2010/wordprocessingGroup" xmlns:wpi="http://schemas.microsoft.com/office/word/2010/wordprocessingInk" xmlns:wne="http://schemas.microsoft.com/office/word/2006/wordml" xmlns:wps="http://schemas.microsoft.com/office/word/2010/wordprocessingShape" mc:Ignorable="w14 wp14">
   <w:footnote w:type="separator" w:id="-1">
     <w:p>
       <w:r>
@@ -3341,7 +3327,7 @@
 </file>
 
 <file path=word/numbering.xml><?xml version="1.0" encoding="utf-8"?>
-<w:numbering xmlns:wpc="http://schemas.microsoft.com/office/word/2010/wordprocessingCanvas" xmlns:mo="http://schemas.microsoft.com/office/mac/office/2008/main" xmlns:mc="http://schemas.openxmlformats.org/markup-compatibility/2006" xmlns:mv="urn:schemas-microsoft-com:mac:vml" xmlns:o="urn:schemas-microsoft-com:office:office" xmlns:r="http://schemas.openxmlformats.org/officeDocument/2006/relationships" xmlns:m="http://schemas.openxmlformats.org/officeDocument/2006/math" xmlns:v="urn:schemas-microsoft-com:vml" xmlns:wp14="http://schemas.microsoft.com/office/word/2010/wordprocessingDrawing" xmlns:wp="http://schemas.openxmlformats.org/drawingml/2006/wordprocessingDrawing" xmlns:w10="urn:schemas-microsoft-com:office:word" xmlns:w="http://schemas.openxmlformats.org/wordprocessingml/2006/main" xmlns:w14="http://schemas.microsoft.com/office/word/2010/wordml" xmlns:w15="http://schemas.microsoft.com/office/word/2012/wordml" xmlns:wpg="http://schemas.microsoft.com/office/word/2010/wordprocessingGroup" xmlns:wpi="http://schemas.microsoft.com/office/word/2010/wordprocessingInk" xmlns:wne="http://schemas.microsoft.com/office/word/2006/wordml" xmlns:wps="http://schemas.microsoft.com/office/word/2010/wordprocessingShape" mc:Ignorable="w14 w15 wp14">
+<w:numbering xmlns:wpc="http://schemas.microsoft.com/office/word/2010/wordprocessingCanvas" xmlns:mc="http://schemas.openxmlformats.org/markup-compatibility/2006" xmlns:o="urn:schemas-microsoft-com:office:office" xmlns:r="http://schemas.openxmlformats.org/officeDocument/2006/relationships" xmlns:m="http://schemas.openxmlformats.org/officeDocument/2006/math" xmlns:v="urn:schemas-microsoft-com:vml" xmlns:wp14="http://schemas.microsoft.com/office/word/2010/wordprocessingDrawing" xmlns:wp="http://schemas.openxmlformats.org/drawingml/2006/wordprocessingDrawing" xmlns:w10="urn:schemas-microsoft-com:office:word" xmlns:w="http://schemas.openxmlformats.org/wordprocessingml/2006/main" xmlns:w14="http://schemas.microsoft.com/office/word/2010/wordml" xmlns:wpg="http://schemas.microsoft.com/office/word/2010/wordprocessingGroup" xmlns:wpi="http://schemas.microsoft.com/office/word/2010/wordprocessingInk" xmlns:wne="http://schemas.microsoft.com/office/word/2006/wordml" xmlns:wps="http://schemas.microsoft.com/office/word/2010/wordprocessingShape" mc:Ignorable="w14 wp14">
   <w:abstractNum w:abstractNumId="0">
     <w:nsid w:val="09E83D61"/>
     <w:multiLevelType w:val="hybridMultilevel"/>
@@ -4157,7 +4143,7 @@
 </file>
 
 <file path=word/styles.xml><?xml version="1.0" encoding="utf-8"?>
-<w:styles xmlns:mc="http://schemas.openxmlformats.org/markup-compatibility/2006" xmlns:r="http://schemas.openxmlformats.org/officeDocument/2006/relationships" xmlns:w="http://schemas.openxmlformats.org/wordprocessingml/2006/main" xmlns:w14="http://schemas.microsoft.com/office/word/2010/wordml" xmlns:w15="http://schemas.microsoft.com/office/word/2012/wordml" mc:Ignorable="w14 w15">
+<w:styles xmlns:mc="http://schemas.openxmlformats.org/markup-compatibility/2006" xmlns:r="http://schemas.openxmlformats.org/officeDocument/2006/relationships" xmlns:w="http://schemas.openxmlformats.org/wordprocessingml/2006/main" xmlns:w14="http://schemas.microsoft.com/office/word/2010/wordml" mc:Ignorable="w14">
   <w:docDefaults>
     <w:rPrDefault>
       <w:rPr>
@@ -4169,389 +4155,159 @@
     </w:rPrDefault>
     <w:pPrDefault/>
   </w:docDefaults>
-  <w:latentStyles w:defLockedState="0" w:defUIPriority="99" w:defSemiHidden="0" w:defUnhideWhenUsed="0" w:defQFormat="0" w:count="382">
-    <w:lsdException w:name="Normal" w:uiPriority="0" w:qFormat="1"/>
-    <w:lsdException w:name="heading 1" w:uiPriority="9" w:qFormat="1"/>
-    <w:lsdException w:name="heading 2" w:semiHidden="1" w:uiPriority="9" w:unhideWhenUsed="1" w:qFormat="1"/>
-    <w:lsdException w:name="heading 3" w:semiHidden="1" w:uiPriority="9" w:unhideWhenUsed="1" w:qFormat="1"/>
-    <w:lsdException w:name="heading 4" w:semiHidden="1" w:uiPriority="9" w:unhideWhenUsed="1" w:qFormat="1"/>
-    <w:lsdException w:name="heading 5" w:semiHidden="1" w:uiPriority="9" w:unhideWhenUsed="1" w:qFormat="1"/>
-    <w:lsdException w:name="heading 6" w:semiHidden="1" w:uiPriority="9" w:unhideWhenUsed="1" w:qFormat="1"/>
-    <w:lsdException w:name="heading 7" w:semiHidden="1" w:uiPriority="9" w:unhideWhenUsed="1" w:qFormat="1"/>
-    <w:lsdException w:name="heading 8" w:semiHidden="1" w:uiPriority="9" w:unhideWhenUsed="1" w:qFormat="1"/>
-    <w:lsdException w:name="heading 9" w:semiHidden="1" w:uiPriority="9" w:unhideWhenUsed="1" w:qFormat="1"/>
-    <w:lsdException w:name="index 1" w:semiHidden="1" w:unhideWhenUsed="1"/>
-    <w:lsdException w:name="index 2" w:semiHidden="1" w:unhideWhenUsed="1"/>
-    <w:lsdException w:name="index 3" w:semiHidden="1" w:unhideWhenUsed="1"/>
-    <w:lsdException w:name="index 4" w:semiHidden="1" w:unhideWhenUsed="1"/>
-    <w:lsdException w:name="index 5" w:semiHidden="1" w:unhideWhenUsed="1"/>
-    <w:lsdException w:name="index 6" w:semiHidden="1" w:unhideWhenUsed="1"/>
-    <w:lsdException w:name="index 7" w:semiHidden="1" w:unhideWhenUsed="1"/>
-    <w:lsdException w:name="index 8" w:semiHidden="1" w:unhideWhenUsed="1"/>
-    <w:lsdException w:name="index 9" w:semiHidden="1" w:unhideWhenUsed="1"/>
-    <w:lsdException w:name="toc 1" w:semiHidden="1" w:uiPriority="39" w:unhideWhenUsed="1"/>
-    <w:lsdException w:name="toc 2" w:semiHidden="1" w:uiPriority="39" w:unhideWhenUsed="1"/>
-    <w:lsdException w:name="toc 3" w:semiHidden="1" w:uiPriority="39" w:unhideWhenUsed="1"/>
-    <w:lsdException w:name="toc 4" w:semiHidden="1" w:uiPriority="39" w:unhideWhenUsed="1"/>
-    <w:lsdException w:name="toc 5" w:semiHidden="1" w:uiPriority="39" w:unhideWhenUsed="1"/>
-    <w:lsdException w:name="toc 6" w:semiHidden="1" w:uiPriority="39" w:unhideWhenUsed="1"/>
-    <w:lsdException w:name="toc 7" w:semiHidden="1" w:uiPriority="39" w:unhideWhenUsed="1"/>
-    <w:lsdException w:name="toc 8" w:semiHidden="1" w:uiPriority="39" w:unhideWhenUsed="1"/>
-    <w:lsdException w:name="toc 9" w:semiHidden="1" w:uiPriority="39" w:unhideWhenUsed="1"/>
-    <w:lsdException w:name="Normal Indent" w:semiHidden="1" w:unhideWhenUsed="1"/>
-    <w:lsdException w:name="footnote text" w:semiHidden="1" w:unhideWhenUsed="1"/>
-    <w:lsdException w:name="annotation text" w:semiHidden="1" w:unhideWhenUsed="1"/>
-    <w:lsdException w:name="header" w:semiHidden="1" w:unhideWhenUsed="1"/>
-    <w:lsdException w:name="footer" w:semiHidden="1" w:unhideWhenUsed="1"/>
-    <w:lsdException w:name="index heading" w:semiHidden="1" w:unhideWhenUsed="1"/>
-    <w:lsdException w:name="caption" w:semiHidden="1" w:uiPriority="35" w:unhideWhenUsed="1" w:qFormat="1"/>
-    <w:lsdException w:name="table of figures" w:semiHidden="1" w:unhideWhenUsed="1"/>
-    <w:lsdException w:name="envelope address" w:semiHidden="1" w:unhideWhenUsed="1"/>
-    <w:lsdException w:name="envelope return" w:semiHidden="1" w:unhideWhenUsed="1"/>
-    <w:lsdException w:name="footnote reference" w:semiHidden="1" w:unhideWhenUsed="1"/>
-    <w:lsdException w:name="annotation reference" w:semiHidden="1" w:unhideWhenUsed="1"/>
-    <w:lsdException w:name="line number" w:semiHidden="1" w:unhideWhenUsed="1"/>
-    <w:lsdException w:name="page number" w:semiHidden="1" w:unhideWhenUsed="1"/>
-    <w:lsdException w:name="endnote reference" w:semiHidden="1" w:unhideWhenUsed="1"/>
-    <w:lsdException w:name="endnote text" w:semiHidden="1" w:unhideWhenUsed="1"/>
-    <w:lsdException w:name="table of authorities" w:semiHidden="1" w:unhideWhenUsed="1"/>
-    <w:lsdException w:name="macro" w:semiHidden="1" w:unhideWhenUsed="1"/>
-    <w:lsdException w:name="toa heading" w:semiHidden="1" w:unhideWhenUsed="1"/>
-    <w:lsdException w:name="List" w:semiHidden="1" w:unhideWhenUsed="1"/>
-    <w:lsdException w:name="List Bullet" w:semiHidden="1" w:unhideWhenUsed="1"/>
-    <w:lsdException w:name="List Number" w:semiHidden="1" w:unhideWhenUsed="1"/>
-    <w:lsdException w:name="List 2" w:semiHidden="1" w:unhideWhenUsed="1"/>
-    <w:lsdException w:name="List 3" w:semiHidden="1" w:unhideWhenUsed="1"/>
-    <w:lsdException w:name="List 4" w:semiHidden="1" w:unhideWhenUsed="1"/>
-    <w:lsdException w:name="List 5" w:semiHidden="1" w:unhideWhenUsed="1"/>
-    <w:lsdException w:name="List Bullet 2" w:semiHidden="1" w:unhideWhenUsed="1"/>
-    <w:lsdException w:name="List Bullet 3" w:semiHidden="1" w:unhideWhenUsed="1"/>
-    <w:lsdException w:name="List Bullet 4" w:semiHidden="1" w:unhideWhenUsed="1"/>
-    <w:lsdException w:name="List Bullet 5" w:semiHidden="1" w:unhideWhenUsed="1"/>
-    <w:lsdException w:name="List Number 2" w:semiHidden="1" w:unhideWhenUsed="1"/>
-    <w:lsdException w:name="List Number 3" w:semiHidden="1" w:unhideWhenUsed="1"/>
-    <w:lsdException w:name="List Number 4" w:semiHidden="1" w:unhideWhenUsed="1"/>
-    <w:lsdException w:name="List Number 5" w:semiHidden="1" w:unhideWhenUsed="1"/>
-    <w:lsdException w:name="Title" w:uiPriority="10" w:qFormat="1"/>
-    <w:lsdException w:name="Closing" w:semiHidden="1" w:unhideWhenUsed="1"/>
-    <w:lsdException w:name="Signature" w:semiHidden="1" w:unhideWhenUsed="1"/>
-    <w:lsdException w:name="Default Paragraph Font" w:semiHidden="1" w:uiPriority="1" w:unhideWhenUsed="1"/>
-    <w:lsdException w:name="Body Text" w:semiHidden="1" w:unhideWhenUsed="1"/>
-    <w:lsdException w:name="Body Text Indent" w:semiHidden="1" w:unhideWhenUsed="1"/>
-    <w:lsdException w:name="List Continue" w:semiHidden="1" w:unhideWhenUsed="1"/>
-    <w:lsdException w:name="List Continue 2" w:semiHidden="1" w:unhideWhenUsed="1"/>
-    <w:lsdException w:name="List Continue 3" w:semiHidden="1" w:unhideWhenUsed="1"/>
-    <w:lsdException w:name="List Continue 4" w:semiHidden="1" w:unhideWhenUsed="1"/>
-    <w:lsdException w:name="List Continue 5" w:semiHidden="1" w:unhideWhenUsed="1"/>
-    <w:lsdException w:name="Message Header" w:semiHidden="1" w:unhideWhenUsed="1"/>
-    <w:lsdException w:name="Subtitle" w:uiPriority="11" w:qFormat="1"/>
-    <w:lsdException w:name="Salutation" w:semiHidden="1" w:unhideWhenUsed="1"/>
-    <w:lsdException w:name="Date" w:semiHidden="1" w:unhideWhenUsed="1"/>
-    <w:lsdException w:name="Body Text First Indent" w:semiHidden="1" w:unhideWhenUsed="1"/>
-    <w:lsdException w:name="Body Text First Indent 2" w:semiHidden="1" w:unhideWhenUsed="1"/>
-    <w:lsdException w:name="Note Heading" w:semiHidden="1" w:unhideWhenUsed="1"/>
-    <w:lsdException w:name="Body Text 2" w:semiHidden="1" w:unhideWhenUsed="1"/>
-    <w:lsdException w:name="Body Text 3" w:semiHidden="1" w:unhideWhenUsed="1"/>
-    <w:lsdException w:name="Body Text Indent 2" w:semiHidden="1" w:unhideWhenUsed="1"/>
-    <w:lsdException w:name="Body Text Indent 3" w:semiHidden="1" w:unhideWhenUsed="1"/>
-    <w:lsdException w:name="Block Text" w:semiHidden="1" w:unhideWhenUsed="1"/>
-    <w:lsdException w:name="Hyperlink" w:semiHidden="1" w:unhideWhenUsed="1"/>
-    <w:lsdException w:name="FollowedHyperlink" w:semiHidden="1" w:unhideWhenUsed="1"/>
-    <w:lsdException w:name="Strong" w:uiPriority="22" w:qFormat="1"/>
-    <w:lsdException w:name="Emphasis" w:uiPriority="20" w:qFormat="1"/>
-    <w:lsdException w:name="Document Map" w:semiHidden="1" w:unhideWhenUsed="1"/>
-    <w:lsdException w:name="Plain Text" w:semiHidden="1" w:unhideWhenUsed="1"/>
-    <w:lsdException w:name="E-mail Signature" w:semiHidden="1" w:unhideWhenUsed="1"/>
-    <w:lsdException w:name="HTML Top of Form" w:semiHidden="1" w:unhideWhenUsed="1"/>
-    <w:lsdException w:name="HTML Bottom of Form" w:semiHidden="1" w:unhideWhenUsed="1"/>
-    <w:lsdException w:name="Normal (Web)" w:semiHidden="1" w:unhideWhenUsed="1"/>
-    <w:lsdException w:name="HTML Acronym" w:semiHidden="1" w:unhideWhenUsed="1"/>
-    <w:lsdException w:name="HTML Address" w:semiHidden="1" w:unhideWhenUsed="1"/>
-    <w:lsdException w:name="HTML Cite" w:semiHidden="1" w:unhideWhenUsed="1"/>
-    <w:lsdException w:name="HTML Code" w:semiHidden="1" w:unhideWhenUsed="1"/>
-    <w:lsdException w:name="HTML Definition" w:semiHidden="1" w:unhideWhenUsed="1"/>
-    <w:lsdException w:name="HTML Keyboard" w:semiHidden="1" w:unhideWhenUsed="1"/>
-    <w:lsdException w:name="HTML Preformatted" w:semiHidden="1" w:unhideWhenUsed="1"/>
-    <w:lsdException w:name="HTML Sample" w:semiHidden="1" w:unhideWhenUsed="1"/>
-    <w:lsdException w:name="HTML Typewriter" w:semiHidden="1" w:unhideWhenUsed="1"/>
-    <w:lsdException w:name="HTML Variable" w:semiHidden="1" w:unhideWhenUsed="1"/>
-    <w:lsdException w:name="annotation subject" w:semiHidden="1" w:unhideWhenUsed="1"/>
-    <w:lsdException w:name="No List" w:semiHidden="1" w:unhideWhenUsed="1"/>
-    <w:lsdException w:name="Outline List 1" w:semiHidden="1" w:unhideWhenUsed="1"/>
-    <w:lsdException w:name="Outline List 2" w:semiHidden="1" w:unhideWhenUsed="1"/>
-    <w:lsdException w:name="Outline List 3" w:semiHidden="1" w:unhideWhenUsed="1"/>
-    <w:lsdException w:name="Table Simple 1" w:semiHidden="1" w:unhideWhenUsed="1"/>
-    <w:lsdException w:name="Table Simple 2" w:semiHidden="1" w:unhideWhenUsed="1"/>
-    <w:lsdException w:name="Table Simple 3" w:semiHidden="1" w:unhideWhenUsed="1"/>
-    <w:lsdException w:name="Table Classic 1" w:semiHidden="1" w:unhideWhenUsed="1"/>
-    <w:lsdException w:name="Table Classic 2" w:semiHidden="1" w:unhideWhenUsed="1"/>
-    <w:lsdException w:name="Table Classic 3" w:semiHidden="1" w:unhideWhenUsed="1"/>
-    <w:lsdException w:name="Table Classic 4" w:semiHidden="1" w:unhideWhenUsed="1"/>
-    <w:lsdException w:name="Table Colorful 1" w:semiHidden="1" w:unhideWhenUsed="1"/>
-    <w:lsdException w:name="Table Colorful 2" w:semiHidden="1" w:unhideWhenUsed="1"/>
-    <w:lsdException w:name="Table Colorful 3" w:semiHidden="1" w:unhideWhenUsed="1"/>
-    <w:lsdException w:name="Table Columns 1" w:semiHidden="1" w:unhideWhenUsed="1"/>
-    <w:lsdException w:name="Table Columns 2" w:semiHidden="1" w:unhideWhenUsed="1"/>
-    <w:lsdException w:name="Table Columns 3" w:semiHidden="1" w:unhideWhenUsed="1"/>
-    <w:lsdException w:name="Table Columns 4" w:semiHidden="1" w:unhideWhenUsed="1"/>
-    <w:lsdException w:name="Table Columns 5" w:semiHidden="1" w:unhideWhenUsed="1"/>
-    <w:lsdException w:name="Table Grid 1" w:semiHidden="1" w:unhideWhenUsed="1"/>
-    <w:lsdException w:name="Table Grid 2" w:semiHidden="1" w:unhideWhenUsed="1"/>
-    <w:lsdException w:name="Table Grid 3" w:semiHidden="1" w:unhideWhenUsed="1"/>
-    <w:lsdException w:name="Table Grid 4" w:semiHidden="1" w:unhideWhenUsed="1"/>
-    <w:lsdException w:name="Table Grid 5" w:semiHidden="1" w:unhideWhenUsed="1"/>
-    <w:lsdException w:name="Table Grid 6" w:semiHidden="1" w:unhideWhenUsed="1"/>
-    <w:lsdException w:name="Table Grid 7" w:semiHidden="1" w:unhideWhenUsed="1"/>
-    <w:lsdException w:name="Table Grid 8" w:semiHidden="1" w:unhideWhenUsed="1"/>
-    <w:lsdException w:name="Table List 1" w:semiHidden="1" w:unhideWhenUsed="1"/>
-    <w:lsdException w:name="Table List 2" w:semiHidden="1" w:unhideWhenUsed="1"/>
-    <w:lsdException w:name="Table List 3" w:semiHidden="1" w:unhideWhenUsed="1"/>
-    <w:lsdException w:name="Table List 4" w:semiHidden="1" w:unhideWhenUsed="1"/>
-    <w:lsdException w:name="Table List 5" w:semiHidden="1" w:unhideWhenUsed="1"/>
-    <w:lsdException w:name="Table List 6" w:semiHidden="1" w:unhideWhenUsed="1"/>
-    <w:lsdException w:name="Table List 7" w:semiHidden="1" w:unhideWhenUsed="1"/>
-    <w:lsdException w:name="Table List 8" w:semiHidden="1" w:unhideWhenUsed="1"/>
-    <w:lsdException w:name="Table 3D effects 1" w:semiHidden="1" w:unhideWhenUsed="1"/>
-    <w:lsdException w:name="Table 3D effects 2" w:semiHidden="1" w:unhideWhenUsed="1"/>
-    <w:lsdException w:name="Table 3D effects 3" w:semiHidden="1" w:unhideWhenUsed="1"/>
-    <w:lsdException w:name="Table Contemporary" w:semiHidden="1" w:unhideWhenUsed="1"/>
-    <w:lsdException w:name="Table Elegant" w:semiHidden="1" w:unhideWhenUsed="1"/>
-    <w:lsdException w:name="Table Professional" w:semiHidden="1" w:unhideWhenUsed="1"/>
-    <w:lsdException w:name="Table Subtle 1" w:semiHidden="1" w:unhideWhenUsed="1"/>
-    <w:lsdException w:name="Table Subtle 2" w:semiHidden="1" w:unhideWhenUsed="1"/>
-    <w:lsdException w:name="Table Web 1" w:semiHidden="1" w:unhideWhenUsed="1"/>
-    <w:lsdException w:name="Table Web 3" w:semiHidden="1" w:unhideWhenUsed="1"/>
-    <w:lsdException w:name="Balloon Text" w:semiHidden="1" w:unhideWhenUsed="1"/>
-    <w:lsdException w:name="Table Grid" w:uiPriority="39"/>
-    <w:lsdException w:name="Placeholder Text" w:semiHidden="1"/>
-    <w:lsdException w:name="No Spacing" w:uiPriority="1" w:qFormat="1"/>
-    <w:lsdException w:name="Light Shading" w:uiPriority="60"/>
-    <w:lsdException w:name="Light List" w:uiPriority="61"/>
-    <w:lsdException w:name="Light Grid" w:uiPriority="62"/>
-    <w:lsdException w:name="Medium Shading 1" w:uiPriority="63"/>
-    <w:lsdException w:name="Medium Shading 2" w:uiPriority="64"/>
-    <w:lsdException w:name="Medium List 1" w:uiPriority="65"/>
-    <w:lsdException w:name="Medium List 2" w:uiPriority="66"/>
-    <w:lsdException w:name="Medium Grid 1" w:uiPriority="67"/>
-    <w:lsdException w:name="Medium Grid 2" w:uiPriority="68"/>
-    <w:lsdException w:name="Medium Grid 3" w:uiPriority="69"/>
-    <w:lsdException w:name="Dark List" w:uiPriority="70"/>
-    <w:lsdException w:name="Colorful Shading" w:uiPriority="71"/>
-    <w:lsdException w:name="Colorful List" w:uiPriority="72"/>
-    <w:lsdException w:name="Colorful Grid" w:uiPriority="73"/>
-    <w:lsdException w:name="Light Shading Accent 1" w:uiPriority="60"/>
-    <w:lsdException w:name="Light List Accent 1" w:uiPriority="61"/>
-    <w:lsdException w:name="Light Grid Accent 1" w:uiPriority="62"/>
-    <w:lsdException w:name="Medium Shading 1 Accent 1" w:uiPriority="63"/>
-    <w:lsdException w:name="Medium Shading 2 Accent 1" w:uiPriority="64"/>
-    <w:lsdException w:name="Medium List 1 Accent 1" w:uiPriority="65"/>
-    <w:lsdException w:name="Revision" w:semiHidden="1"/>
-    <w:lsdException w:name="List Paragraph" w:uiPriority="34" w:qFormat="1"/>
-    <w:lsdException w:name="Quote" w:uiPriority="29" w:qFormat="1"/>
-    <w:lsdException w:name="Intense Quote" w:uiPriority="30" w:qFormat="1"/>
-    <w:lsdException w:name="Medium List 2 Accent 1" w:uiPriority="66"/>
-    <w:lsdException w:name="Medium Grid 1 Accent 1" w:uiPriority="67"/>
-    <w:lsdException w:name="Medium Grid 2 Accent 1" w:uiPriority="68"/>
-    <w:lsdException w:name="Medium Grid 3 Accent 1" w:uiPriority="69"/>
-    <w:lsdException w:name="Dark List Accent 1" w:uiPriority="70"/>
-    <w:lsdException w:name="Colorful Shading Accent 1" w:uiPriority="71"/>
-    <w:lsdException w:name="Colorful List Accent 1" w:uiPriority="72"/>
-    <w:lsdException w:name="Colorful Grid Accent 1" w:uiPriority="73"/>
-    <w:lsdException w:name="Light Shading Accent 2" w:uiPriority="60"/>
-    <w:lsdException w:name="Light List Accent 2" w:uiPriority="61"/>
-    <w:lsdException w:name="Light Grid Accent 2" w:uiPriority="62"/>
-    <w:lsdException w:name="Medium Shading 1 Accent 2" w:uiPriority="63"/>
-    <w:lsdException w:name="Medium Shading 2 Accent 2" w:uiPriority="64"/>
-    <w:lsdException w:name="Medium List 1 Accent 2" w:uiPriority="65"/>
-    <w:lsdException w:name="Medium List 2 Accent 2" w:uiPriority="66"/>
-    <w:lsdException w:name="Medium Grid 1 Accent 2" w:uiPriority="67"/>
-    <w:lsdException w:name="Medium Grid 2 Accent 2" w:uiPriority="68"/>
-    <w:lsdException w:name="Medium Grid 3 Accent 2" w:uiPriority="69"/>
-    <w:lsdException w:name="Dark List Accent 2" w:uiPriority="70"/>
-    <w:lsdException w:name="Colorful Shading Accent 2" w:uiPriority="71"/>
-    <w:lsdException w:name="Colorful List Accent 2" w:uiPriority="72"/>
-    <w:lsdException w:name="Colorful Grid Accent 2" w:uiPriority="73"/>
-    <w:lsdException w:name="Light Shading Accent 3" w:uiPriority="60"/>
-    <w:lsdException w:name="Light List Accent 3" w:uiPriority="61"/>
-    <w:lsdException w:name="Light Grid Accent 3" w:uiPriority="62"/>
-    <w:lsdException w:name="Medium Shading 1 Accent 3" w:uiPriority="63"/>
-    <w:lsdException w:name="Medium Shading 2 Accent 3" w:uiPriority="64"/>
-    <w:lsdException w:name="Medium List 1 Accent 3" w:uiPriority="65"/>
-    <w:lsdException w:name="Medium List 2 Accent 3" w:uiPriority="66"/>
-    <w:lsdException w:name="Medium Grid 1 Accent 3" w:uiPriority="67"/>
-    <w:lsdException w:name="Medium Grid 2 Accent 3" w:uiPriority="68"/>
-    <w:lsdException w:name="Medium Grid 3 Accent 3" w:uiPriority="69"/>
-    <w:lsdException w:name="Dark List Accent 3" w:uiPriority="70"/>
-    <w:lsdException w:name="Colorful Shading Accent 3" w:uiPriority="71"/>
-    <w:lsdException w:name="Colorful List Accent 3" w:uiPriority="72"/>
-    <w:lsdException w:name="Colorful Grid Accent 3" w:uiPriority="73"/>
-    <w:lsdException w:name="Light Shading Accent 4" w:uiPriority="60"/>
-    <w:lsdException w:name="Light List Accent 4" w:uiPriority="61"/>
-    <w:lsdException w:name="Light Grid Accent 4" w:uiPriority="62"/>
-    <w:lsdException w:name="Medium Shading 1 Accent 4" w:uiPriority="63"/>
-    <w:lsdException w:name="Medium Shading 2 Accent 4" w:uiPriority="64"/>
-    <w:lsdException w:name="Medium List 1 Accent 4" w:uiPriority="65"/>
-    <w:lsdException w:name="Medium List 2 Accent 4" w:uiPriority="66"/>
-    <w:lsdException w:name="Medium Grid 1 Accent 4" w:uiPriority="67"/>
-    <w:lsdException w:name="Medium Grid 2 Accent 4" w:uiPriority="68"/>
-    <w:lsdException w:name="Medium Grid 3 Accent 4" w:uiPriority="69"/>
-    <w:lsdException w:name="Dark List Accent 4" w:uiPriority="70"/>
-    <w:lsdException w:name="Colorful Shading Accent 4" w:uiPriority="71"/>
-    <w:lsdException w:name="Colorful List Accent 4" w:uiPriority="72"/>
-    <w:lsdException w:name="Colorful Grid Accent 4" w:uiPriority="73"/>
-    <w:lsdException w:name="Light Shading Accent 5" w:uiPriority="60"/>
-    <w:lsdException w:name="Light List Accent 5" w:uiPriority="61"/>
-    <w:lsdException w:name="Light Grid Accent 5" w:uiPriority="62"/>
-    <w:lsdException w:name="Medium Shading 1 Accent 5" w:uiPriority="63"/>
-    <w:lsdException w:name="Medium Shading 2 Accent 5" w:uiPriority="64"/>
-    <w:lsdException w:name="Medium List 1 Accent 5" w:uiPriority="65"/>
-    <w:lsdException w:name="Medium List 2 Accent 5" w:uiPriority="66"/>
-    <w:lsdException w:name="Medium Grid 1 Accent 5" w:uiPriority="67"/>
-    <w:lsdException w:name="Medium Grid 2 Accent 5" w:uiPriority="68"/>
-    <w:lsdException w:name="Medium Grid 3 Accent 5" w:uiPriority="69"/>
-    <w:lsdException w:name="Dark List Accent 5" w:uiPriority="70"/>
-    <w:lsdException w:name="Colorful Shading Accent 5" w:uiPriority="71"/>
-    <w:lsdException w:name="Colorful List Accent 5" w:uiPriority="72"/>
-    <w:lsdException w:name="Colorful Grid Accent 5" w:uiPriority="73"/>
-    <w:lsdException w:name="Light Shading Accent 6" w:uiPriority="60"/>
-    <w:lsdException w:name="Light List Accent 6" w:uiPriority="61"/>
-    <w:lsdException w:name="Light Grid Accent 6" w:uiPriority="62"/>
-    <w:lsdException w:name="Medium Shading 1 Accent 6" w:uiPriority="63"/>
-    <w:lsdException w:name="Medium Shading 2 Accent 6" w:uiPriority="64"/>
-    <w:lsdException w:name="Medium List 1 Accent 6" w:uiPriority="65"/>
-    <w:lsdException w:name="Medium List 2 Accent 6" w:uiPriority="66"/>
-    <w:lsdException w:name="Medium Grid 1 Accent 6" w:uiPriority="67"/>
-    <w:lsdException w:name="Medium Grid 2 Accent 6" w:uiPriority="68"/>
-    <w:lsdException w:name="Medium Grid 3 Accent 6" w:uiPriority="69"/>
-    <w:lsdException w:name="Dark List Accent 6" w:uiPriority="70"/>
-    <w:lsdException w:name="Colorful Shading Accent 6" w:uiPriority="71"/>
-    <w:lsdException w:name="Colorful List Accent 6" w:uiPriority="72"/>
-    <w:lsdException w:name="Colorful Grid Accent 6" w:uiPriority="73"/>
-    <w:lsdException w:name="Subtle Emphasis" w:uiPriority="19" w:qFormat="1"/>
-    <w:lsdException w:name="Intense Emphasis" w:uiPriority="21" w:qFormat="1"/>
-    <w:lsdException w:name="Subtle Reference" w:uiPriority="31" w:qFormat="1"/>
-    <w:lsdException w:name="Intense Reference" w:uiPriority="32" w:qFormat="1"/>
-    <w:lsdException w:name="Book Title" w:uiPriority="33" w:qFormat="1"/>
-    <w:lsdException w:name="Bibliography" w:semiHidden="1" w:uiPriority="37" w:unhideWhenUsed="1"/>
-    <w:lsdException w:name="TOC Heading" w:semiHidden="1" w:uiPriority="39" w:unhideWhenUsed="1" w:qFormat="1"/>
-    <w:lsdException w:name="Plain Table 1" w:uiPriority="41"/>
-    <w:lsdException w:name="Plain Table 2" w:uiPriority="42"/>
-    <w:lsdException w:name="Plain Table 3" w:uiPriority="43"/>
-    <w:lsdException w:name="Plain Table 4" w:uiPriority="44"/>
-    <w:lsdException w:name="Plain Table 5" w:uiPriority="45"/>
-    <w:lsdException w:name="Grid Table Light" w:uiPriority="40"/>
-    <w:lsdException w:name="Grid Table 1 Light" w:uiPriority="46"/>
-    <w:lsdException w:name="Grid Table 2" w:uiPriority="47"/>
-    <w:lsdException w:name="Grid Table 3" w:uiPriority="48"/>
-    <w:lsdException w:name="Grid Table 4" w:uiPriority="49"/>
-    <w:lsdException w:name="Grid Table 5 Dark" w:uiPriority="50"/>
-    <w:lsdException w:name="Grid Table 6 Colorful" w:uiPriority="51"/>
-    <w:lsdException w:name="Grid Table 7 Colorful" w:uiPriority="52"/>
-    <w:lsdException w:name="Grid Table 1 Light Accent 1" w:uiPriority="46"/>
-    <w:lsdException w:name="Grid Table 2 Accent 1" w:uiPriority="47"/>
-    <w:lsdException w:name="Grid Table 3 Accent 1" w:uiPriority="48"/>
-    <w:lsdException w:name="Grid Table 4 Accent 1" w:uiPriority="49"/>
-    <w:lsdException w:name="Grid Table 5 Dark Accent 1" w:uiPriority="50"/>
-    <w:lsdException w:name="Grid Table 6 Colorful Accent 1" w:uiPriority="51"/>
-    <w:lsdException w:name="Grid Table 7 Colorful Accent 1" w:uiPriority="52"/>
-    <w:lsdException w:name="Grid Table 1 Light Accent 2" w:uiPriority="46"/>
-    <w:lsdException w:name="Grid Table 2 Accent 2" w:uiPriority="47"/>
-    <w:lsdException w:name="Grid Table 3 Accent 2" w:uiPriority="48"/>
-    <w:lsdException w:name="Grid Table 4 Accent 2" w:uiPriority="49"/>
-    <w:lsdException w:name="Grid Table 5 Dark Accent 2" w:uiPriority="50"/>
-    <w:lsdException w:name="Grid Table 6 Colorful Accent 2" w:uiPriority="51"/>
-    <w:lsdException w:name="Grid Table 7 Colorful Accent 2" w:uiPriority="52"/>
-    <w:lsdException w:name="Grid Table 1 Light Accent 3" w:uiPriority="46"/>
-    <w:lsdException w:name="Grid Table 2 Accent 3" w:uiPriority="47"/>
-    <w:lsdException w:name="Grid Table 3 Accent 3" w:uiPriority="48"/>
-    <w:lsdException w:name="Grid Table 4 Accent 3" w:uiPriority="49"/>
-    <w:lsdException w:name="Grid Table 5 Dark Accent 3" w:uiPriority="50"/>
-    <w:lsdException w:name="Grid Table 6 Colorful Accent 3" w:uiPriority="51"/>
-    <w:lsdException w:name="Grid Table 7 Colorful Accent 3" w:uiPriority="52"/>
-    <w:lsdException w:name="Grid Table 1 Light Accent 4" w:uiPriority="46"/>
-    <w:lsdException w:name="Grid Table 2 Accent 4" w:uiPriority="47"/>
-    <w:lsdException w:name="Grid Table 3 Accent 4" w:uiPriority="48"/>
-    <w:lsdException w:name="Grid Table 4 Accent 4" w:uiPriority="49"/>
-    <w:lsdException w:name="Grid Table 5 Dark Accent 4" w:uiPriority="50"/>
-    <w:lsdException w:name="Grid Table 6 Colorful Accent 4" w:uiPriority="51"/>
-    <w:lsdException w:name="Grid Table 7 Colorful Accent 4" w:uiPriority="52"/>
-    <w:lsdException w:name="Grid Table 1 Light Accent 5" w:uiPriority="46"/>
-    <w:lsdException w:name="Grid Table 2 Accent 5" w:uiPriority="47"/>
-    <w:lsdException w:name="Grid Table 3 Accent 5" w:uiPriority="48"/>
-    <w:lsdException w:name="Grid Table 4 Accent 5" w:uiPriority="49"/>
-    <w:lsdException w:name="Grid Table 5 Dark Accent 5" w:uiPriority="50"/>
-    <w:lsdException w:name="Grid Table 6 Colorful Accent 5" w:uiPriority="51"/>
-    <w:lsdException w:name="Grid Table 7 Colorful Accent 5" w:uiPriority="52"/>
-    <w:lsdException w:name="Grid Table 1 Light Accent 6" w:uiPriority="46"/>
-    <w:lsdException w:name="Grid Table 2 Accent 6" w:uiPriority="47"/>
-    <w:lsdException w:name="Grid Table 3 Accent 6" w:uiPriority="48"/>
-    <w:lsdException w:name="Grid Table 4 Accent 6" w:uiPriority="49"/>
-    <w:lsdException w:name="Grid Table 5 Dark Accent 6" w:uiPriority="50"/>
-    <w:lsdException w:name="Grid Table 6 Colorful Accent 6" w:uiPriority="51"/>
-    <w:lsdException w:name="Grid Table 7 Colorful Accent 6" w:uiPriority="52"/>
-    <w:lsdException w:name="List Table 1 Light" w:uiPriority="46"/>
-    <w:lsdException w:name="List Table 2" w:uiPriority="47"/>
-    <w:lsdException w:name="List Table 3" w:uiPriority="48"/>
-    <w:lsdException w:name="List Table 4" w:uiPriority="49"/>
-    <w:lsdException w:name="List Table 5 Dark" w:uiPriority="50"/>
-    <w:lsdException w:name="List Table 6 Colorful" w:uiPriority="51"/>
-    <w:lsdException w:name="List Table 7 Colorful" w:uiPriority="52"/>
-    <w:lsdException w:name="List Table 1 Light Accent 1" w:uiPriority="46"/>
-    <w:lsdException w:name="List Table 2 Accent 1" w:uiPriority="47"/>
-    <w:lsdException w:name="List Table 3 Accent 1" w:uiPriority="48"/>
-    <w:lsdException w:name="List Table 4 Accent 1" w:uiPriority="49"/>
-    <w:lsdException w:name="List Table 5 Dark Accent 1" w:uiPriority="50"/>
-    <w:lsdException w:name="List Table 6 Colorful Accent 1" w:uiPriority="51"/>
-    <w:lsdException w:name="List Table 7 Colorful Accent 1" w:uiPriority="52"/>
-    <w:lsdException w:name="List Table 1 Light Accent 2" w:uiPriority="46"/>
-    <w:lsdException w:name="List Table 2 Accent 2" w:uiPriority="47"/>
-    <w:lsdException w:name="List Table 3 Accent 2" w:uiPriority="48"/>
-    <w:lsdException w:name="List Table 4 Accent 2" w:uiPriority="49"/>
-    <w:lsdException w:name="List Table 5 Dark Accent 2" w:uiPriority="50"/>
-    <w:lsdException w:name="List Table 6 Colorful Accent 2" w:uiPriority="51"/>
-    <w:lsdException w:name="List Table 7 Colorful Accent 2" w:uiPriority="52"/>
-    <w:lsdException w:name="List Table 1 Light Accent 3" w:uiPriority="46"/>
-    <w:lsdException w:name="List Table 2 Accent 3" w:uiPriority="47"/>
-    <w:lsdException w:name="List Table 3 Accent 3" w:uiPriority="48"/>
-    <w:lsdException w:name="List Table 4 Accent 3" w:uiPriority="49"/>
-    <w:lsdException w:name="List Table 5 Dark Accent 3" w:uiPriority="50"/>
-    <w:lsdException w:name="List Table 6 Colorful Accent 3" w:uiPriority="51"/>
-    <w:lsdException w:name="List Table 7 Colorful Accent 3" w:uiPriority="52"/>
-    <w:lsdException w:name="List Table 1 Light Accent 4" w:uiPriority="46"/>
-    <w:lsdException w:name="List Table 2 Accent 4" w:uiPriority="47"/>
-    <w:lsdException w:name="List Table 3 Accent 4" w:uiPriority="48"/>
-    <w:lsdException w:name="List Table 4 Accent 4" w:uiPriority="49"/>
-    <w:lsdException w:name="List Table 5 Dark Accent 4" w:uiPriority="50"/>
-    <w:lsdException w:name="List Table 6 Colorful Accent 4" w:uiPriority="51"/>
-    <w:lsdException w:name="List Table 7 Colorful Accent 4" w:uiPriority="52"/>
-    <w:lsdException w:name="List Table 1 Light Accent 5" w:uiPriority="46"/>
-    <w:lsdException w:name="List Table 2 Accent 5" w:uiPriority="47"/>
-    <w:lsdException w:name="List Table 3 Accent 5" w:uiPriority="48"/>
-    <w:lsdException w:name="List Table 4 Accent 5" w:uiPriority="49"/>
-    <w:lsdException w:name="List Table 5 Dark Accent 5" w:uiPriority="50"/>
-    <w:lsdException w:name="List Table 6 Colorful Accent 5" w:uiPriority="51"/>
-    <w:lsdException w:name="List Table 7 Colorful Accent 5" w:uiPriority="52"/>
-    <w:lsdException w:name="List Table 1 Light Accent 6" w:uiPriority="46"/>
-    <w:lsdException w:name="List Table 2 Accent 6" w:uiPriority="47"/>
-    <w:lsdException w:name="List Table 3 Accent 6" w:uiPriority="48"/>
-    <w:lsdException w:name="List Table 4 Accent 6" w:uiPriority="49"/>
-    <w:lsdException w:name="List Table 5 Dark Accent 6" w:uiPriority="50"/>
-    <w:lsdException w:name="List Table 6 Colorful Accent 6" w:uiPriority="51"/>
-    <w:lsdException w:name="List Table 7 Colorful Accent 6" w:uiPriority="52"/>
-    <w:lsdException w:name="Mention" w:semiHidden="1" w:unhideWhenUsed="1"/>
-    <w:lsdException w:name="Smart Hyperlink" w:semiHidden="1" w:unhideWhenUsed="1"/>
+  <w:latentStyles w:defLockedState="0" w:defUIPriority="99" w:defSemiHidden="1" w:defUnhideWhenUsed="1" w:defQFormat="0" w:count="267">
+    <w:lsdException w:name="Normal" w:semiHidden="0" w:uiPriority="0" w:unhideWhenUsed="0" w:qFormat="1"/>
+    <w:lsdException w:name="heading 1" w:semiHidden="0" w:uiPriority="9" w:unhideWhenUsed="0" w:qFormat="1"/>
+    <w:lsdException w:name="heading 2" w:uiPriority="9" w:qFormat="1"/>
+    <w:lsdException w:name="heading 3" w:uiPriority="9" w:qFormat="1"/>
+    <w:lsdException w:name="heading 4" w:uiPriority="9" w:qFormat="1"/>
+    <w:lsdException w:name="heading 5" w:uiPriority="9" w:qFormat="1"/>
+    <w:lsdException w:name="heading 6" w:uiPriority="9" w:qFormat="1"/>
+    <w:lsdException w:name="heading 7" w:uiPriority="9" w:qFormat="1"/>
+    <w:lsdException w:name="heading 8" w:uiPriority="9" w:qFormat="1"/>
+    <w:lsdException w:name="heading 9" w:uiPriority="9" w:qFormat="1"/>
+    <w:lsdException w:name="toc 1" w:uiPriority="39"/>
+    <w:lsdException w:name="toc 2" w:uiPriority="39"/>
+    <w:lsdException w:name="toc 3" w:uiPriority="39"/>
+    <w:lsdException w:name="toc 4" w:uiPriority="39"/>
+    <w:lsdException w:name="toc 5" w:uiPriority="39"/>
+    <w:lsdException w:name="toc 6" w:uiPriority="39"/>
+    <w:lsdException w:name="toc 7" w:uiPriority="39"/>
+    <w:lsdException w:name="toc 8" w:uiPriority="39"/>
+    <w:lsdException w:name="toc 9" w:uiPriority="39"/>
+    <w:lsdException w:name="caption" w:uiPriority="35" w:qFormat="1"/>
+    <w:lsdException w:name="Title" w:semiHidden="0" w:uiPriority="10" w:unhideWhenUsed="0" w:qFormat="1"/>
+    <w:lsdException w:name="Default Paragraph Font" w:uiPriority="1"/>
+    <w:lsdException w:name="Subtitle" w:semiHidden="0" w:uiPriority="11" w:unhideWhenUsed="0" w:qFormat="1"/>
+    <w:lsdException w:name="Strong" w:semiHidden="0" w:uiPriority="22" w:unhideWhenUsed="0" w:qFormat="1"/>
+    <w:lsdException w:name="Emphasis" w:semiHidden="0" w:uiPriority="20" w:unhideWhenUsed="0" w:qFormat="1"/>
+    <w:lsdException w:name="Normal Table" w:semiHidden="0" w:unhideWhenUsed="0"/>
+    <w:lsdException w:name="Table Web 2" w:semiHidden="0" w:unhideWhenUsed="0"/>
+    <w:lsdException w:name="Table Grid" w:semiHidden="0" w:uiPriority="39" w:unhideWhenUsed="0"/>
+    <w:lsdException w:name="Table Theme" w:semiHidden="0" w:unhideWhenUsed="0"/>
+    <w:lsdException w:name="Placeholder Text" w:unhideWhenUsed="0"/>
+    <w:lsdException w:name="No Spacing" w:semiHidden="0" w:uiPriority="1" w:unhideWhenUsed="0" w:qFormat="1"/>
+    <w:lsdException w:name="Light Shading" w:semiHidden="0" w:uiPriority="60" w:unhideWhenUsed="0"/>
+    <w:lsdException w:name="Light List" w:semiHidden="0" w:uiPriority="61" w:unhideWhenUsed="0"/>
+    <w:lsdException w:name="Light Grid" w:semiHidden="0" w:uiPriority="62" w:unhideWhenUsed="0"/>
+    <w:lsdException w:name="Medium Shading 1" w:semiHidden="0" w:uiPriority="63" w:unhideWhenUsed="0"/>
+    <w:lsdException w:name="Medium Shading 2" w:semiHidden="0" w:uiPriority="64" w:unhideWhenUsed="0"/>
+    <w:lsdException w:name="Medium List 1" w:semiHidden="0" w:uiPriority="65" w:unhideWhenUsed="0"/>
+    <w:lsdException w:name="Medium List 2" w:semiHidden="0" w:uiPriority="66" w:unhideWhenUsed="0"/>
+    <w:lsdException w:name="Medium Grid 1" w:semiHidden="0" w:uiPriority="67" w:unhideWhenUsed="0"/>
+    <w:lsdException w:name="Medium Grid 2" w:semiHidden="0" w:uiPriority="68" w:unhideWhenUsed="0"/>
+    <w:lsdException w:name="Medium Grid 3" w:semiHidden="0" w:uiPriority="69" w:unhideWhenUsed="0"/>
+    <w:lsdException w:name="Dark List" w:semiHidden="0" w:uiPriority="70" w:unhideWhenUsed="0"/>
+    <w:lsdException w:name="Colorful Shading" w:semiHidden="0" w:uiPriority="71" w:unhideWhenUsed="0"/>
+    <w:lsdException w:name="Colorful List" w:semiHidden="0" w:uiPriority="72" w:unhideWhenUsed="0"/>
+    <w:lsdException w:name="Colorful Grid" w:semiHidden="0" w:uiPriority="73" w:unhideWhenUsed="0"/>
+    <w:lsdException w:name="Light Shading Accent 1" w:semiHidden="0" w:uiPriority="60" w:unhideWhenUsed="0"/>
+    <w:lsdException w:name="Light List Accent 1" w:semiHidden="0" w:uiPriority="61" w:unhideWhenUsed="0"/>
+    <w:lsdException w:name="Light Grid Accent 1" w:semiHidden="0" w:uiPriority="62" w:unhideWhenUsed="0"/>
+    <w:lsdException w:name="Medium Shading 1 Accent 1" w:semiHidden="0" w:uiPriority="63" w:unhideWhenUsed="0"/>
+    <w:lsdException w:name="Medium Shading 2 Accent 1" w:semiHidden="0" w:uiPriority="64" w:unhideWhenUsed="0"/>
+    <w:lsdException w:name="Medium List 1 Accent 1" w:semiHidden="0" w:uiPriority="65" w:unhideWhenUsed="0"/>
+    <w:lsdException w:name="Revision" w:unhideWhenUsed="0"/>
+    <w:lsdException w:name="List Paragraph" w:semiHidden="0" w:uiPriority="34" w:unhideWhenUsed="0" w:qFormat="1"/>
+    <w:lsdException w:name="Quote" w:semiHidden="0" w:uiPriority="29" w:unhideWhenUsed="0" w:qFormat="1"/>
+    <w:lsdException w:name="Intense Quote" w:semiHidden="0" w:uiPriority="30" w:unhideWhenUsed="0" w:qFormat="1"/>
+    <w:lsdException w:name="Medium List 2 Accent 1" w:semiHidden="0" w:uiPriority="66" w:unhideWhenUsed="0"/>
+    <w:lsdException w:name="Medium Grid 1 Accent 1" w:semiHidden="0" w:uiPriority="67" w:unhideWhenUsed="0"/>
+    <w:lsdException w:name="Medium Grid 2 Accent 1" w:semiHidden="0" w:uiPriority="68" w:unhideWhenUsed="0"/>
+    <w:lsdException w:name="Medium Grid 3 Accent 1" w:semiHidden="0" w:uiPriority="69" w:unhideWhenUsed="0"/>
+    <w:lsdException w:name="Dark List Accent 1" w:semiHidden="0" w:uiPriority="70" w:unhideWhenUsed="0"/>
+    <w:lsdException w:name="Colorful Shading Accent 1" w:semiHidden="0" w:uiPriority="71" w:unhideWhenUsed="0"/>
+    <w:lsdException w:name="Colorful List Accent 1" w:semiHidden="0" w:uiPriority="72" w:unhideWhenUsed="0"/>
+    <w:lsdException w:name="Colorful Grid Accent 1" w:semiHidden="0" w:uiPriority="73" w:unhideWhenUsed="0"/>
+    <w:lsdException w:name="Light Shading Accent 2" w:semiHidden="0" w:uiPriority="60" w:unhideWhenUsed="0"/>
+    <w:lsdException w:name="Light List Accent 2" w:semiHidden="0" w:uiPriority="61" w:unhideWhenUsed="0"/>
+    <w:lsdException w:name="Light Grid Accent 2" w:semiHidden="0" w:uiPriority="62" w:unhideWhenUsed="0"/>
+    <w:lsdException w:name="Medium Shading 1 Accent 2" w:semiHidden="0" w:uiPriority="63" w:unhideWhenUsed="0"/>
+    <w:lsdException w:name="Medium Shading 2 Accent 2" w:semiHidden="0" w:uiPriority="64" w:unhideWhenUsed="0"/>
+    <w:lsdException w:name="Medium List 1 Accent 2" w:semiHidden="0" w:uiPriority="65" w:unhideWhenUsed="0"/>
+    <w:lsdException w:name="Medium List 2 Accent 2" w:semiHidden="0" w:uiPriority="66" w:unhideWhenUsed="0"/>
+    <w:lsdException w:name="Medium Grid 1 Accent 2" w:semiHidden="0" w:uiPriority="67" w:unhideWhenUsed="0"/>
+    <w:lsdException w:name="Medium Grid 2 Accent 2" w:semiHidden="0" w:uiPriority="68" w:unhideWhenUsed="0"/>
+    <w:lsdException w:name="Medium Grid 3 Accent 2" w:semiHidden="0" w:uiPriority="69" w:unhideWhenUsed="0"/>
+    <w:lsdException w:name="Dark List Accent 2" w:semiHidden="0" w:uiPriority="70" w:unhideWhenUsed="0"/>
+    <w:lsdException w:name="Colorful Shading Accent 2" w:semiHidden="0" w:uiPriority="71" w:unhideWhenUsed="0"/>
+    <w:lsdException w:name="Colorful List Accent 2" w:semiHidden="0" w:uiPriority="72" w:unhideWhenUsed="0"/>
+    <w:lsdException w:name="Colorful Grid Accent 2" w:semiHidden="0" w:uiPriority="73" w:unhideWhenUsed="0"/>
+    <w:lsdException w:name="Light Shading Accent 3" w:semiHidden="0" w:uiPriority="60" w:unhideWhenUsed="0"/>
+    <w:lsdException w:name="Light List Accent 3" w:semiHidden="0" w:uiPriority="61" w:unhideWhenUsed="0"/>
+    <w:lsdException w:name="Light Grid Accent 3" w:semiHidden="0" w:uiPriority="62" w:unhideWhenUsed="0"/>
+    <w:lsdException w:name="Medium Shading 1 Accent 3" w:semiHidden="0" w:uiPriority="63" w:unhideWhenUsed="0"/>
+    <w:lsdException w:name="Medium Shading 2 Accent 3" w:semiHidden="0" w:uiPriority="64" w:unhideWhenUsed="0"/>
+    <w:lsdException w:name="Medium List 1 Accent 3" w:semiHidden="0" w:uiPriority="65" w:unhideWhenUsed="0"/>
+    <w:lsdException w:name="Medium List 2 Accent 3" w:semiHidden="0" w:uiPriority="66" w:unhideWhenUsed="0"/>
+    <w:lsdException w:name="Medium Grid 1 Accent 3" w:semiHidden="0" w:uiPriority="67" w:unhideWhenUsed="0"/>
+    <w:lsdException w:name="Medium Grid 2 Accent 3" w:semiHidden="0" w:uiPriority="68" w:unhideWhenUsed="0"/>
+    <w:lsdException w:name="Medium Grid 3 Accent 3" w:semiHidden="0" w:uiPriority="69" w:unhideWhenUsed="0"/>
+    <w:lsdException w:name="Dark List Accent 3" w:semiHidden="0" w:uiPriority="70" w:unhideWhenUsed="0"/>
+    <w:lsdException w:name="Colorful Shading Accent 3" w:semiHidden="0" w:uiPriority="71" w:unhideWhenUsed="0"/>
+    <w:lsdException w:name="Colorful List Accent 3" w:semiHidden="0" w:uiPriority="72" w:unhideWhenUsed="0"/>
+    <w:lsdException w:name="Colorful Grid Accent 3" w:semiHidden="0" w:uiPriority="73" w:unhideWhenUsed="0"/>
+    <w:lsdException w:name="Light Shading Accent 4" w:semiHidden="0" w:uiPriority="60" w:unhideWhenUsed="0"/>
+    <w:lsdException w:name="Light List Accent 4" w:semiHidden="0" w:uiPriority="61" w:unhideWhenUsed="0"/>
+    <w:lsdException w:name="Light Grid Accent 4" w:semiHidden="0" w:uiPriority="62" w:unhideWhenUsed="0"/>
+    <w:lsdException w:name="Medium Shading 1 Accent 4" w:semiHidden="0" w:uiPriority="63" w:unhideWhenUsed="0"/>
+    <w:lsdException w:name="Medium Shading 2 Accent 4" w:semiHidden="0" w:uiPriority="64" w:unhideWhenUsed="0"/>
+    <w:lsdException w:name="Medium List 1 Accent 4" w:semiHidden="0" w:uiPriority="65" w:unhideWhenUsed="0"/>
+    <w:lsdException w:name="Medium List 2 Accent 4" w:semiHidden="0" w:uiPriority="66" w:unhideWhenUsed="0"/>
+    <w:lsdException w:name="Medium Grid 1 Accent 4" w:semiHidden="0" w:uiPriority="67" w:unhideWhenUsed="0"/>
+    <w:lsdException w:name="Medium Grid 2 Accent 4" w:semiHidden="0" w:uiPriority="68" w:unhideWhenUsed="0"/>
+    <w:lsdException w:name="Medium Grid 3 Accent 4" w:semiHidden="0" w:uiPriority="69" w:unhideWhenUsed="0"/>
+    <w:lsdException w:name="Dark List Accent 4" w:semiHidden="0" w:uiPriority="70" w:unhideWhenUsed="0"/>
+    <w:lsdException w:name="Colorful Shading Accent 4" w:semiHidden="0" w:uiPriority="71" w:unhideWhenUsed="0"/>
+    <w:lsdException w:name="Colorful List Accent 4" w:semiHidden="0" w:uiPriority="72" w:unhideWhenUsed="0"/>
+    <w:lsdException w:name="Colorful Grid Accent 4" w:semiHidden="0" w:uiPriority="73" w:unhideWhenUsed="0"/>
+    <w:lsdException w:name="Light Shading Accent 5" w:semiHidden="0" w:uiPriority="60" w:unhideWhenUsed="0"/>
+    <w:lsdException w:name="Light List Accent 5" w:semiHidden="0" w:uiPriority="61" w:unhideWhenUsed="0"/>
+    <w:lsdException w:name="Light Grid Accent 5" w:semiHidden="0" w:uiPriority="62" w:unhideWhenUsed="0"/>
+    <w:lsdException w:name="Medium Shading 1 Accent 5" w:semiHidden="0" w:uiPriority="63" w:unhideWhenUsed="0"/>
+    <w:lsdException w:name="Medium Shading 2 Accent 5" w:semiHidden="0" w:uiPriority="64" w:unhideWhenUsed="0"/>
+    <w:lsdException w:name="Medium List 1 Accent 5" w:semiHidden="0" w:uiPriority="65" w:unhideWhenUsed="0"/>
+    <w:lsdException w:name="Medium List 2 Accent 5" w:semiHidden="0" w:uiPriority="66" w:unhideWhenUsed="0"/>
+    <w:lsdException w:name="Medium Grid 1 Accent 5" w:semiHidden="0" w:uiPriority="67" w:unhideWhenUsed="0"/>
+    <w:lsdException w:name="Medium Grid 2 Accent 5" w:semiHidden="0" w:uiPriority="68" w:unhideWhenUsed="0"/>
+    <w:lsdException w:name="Medium Grid 3 Accent 5" w:semiHidden="0" w:uiPriority="69" w:unhideWhenUsed="0"/>
+    <w:lsdException w:name="Dark List Accent 5" w:semiHidden="0" w:uiPriority="70" w:unhideWhenUsed="0"/>
+    <w:lsdException w:name="Colorful Shading Accent 5" w:semiHidden="0" w:uiPriority="71" w:unhideWhenUsed="0"/>
+    <w:lsdException w:name="Colorful List Accent 5" w:semiHidden="0" w:uiPriority="72" w:unhideWhenUsed="0"/>
+    <w:lsdException w:name="Colorful Grid Accent 5" w:semiHidden="0" w:uiPriority="73" w:unhideWhenUsed="0"/>
+    <w:lsdException w:name="Light Shading Accent 6" w:semiHidden="0" w:uiPriority="60" w:unhideWhenUsed="0"/>
+    <w:lsdException w:name="Light List Accent 6" w:semiHidden="0" w:uiPriority="61" w:unhideWhenUsed="0"/>
+    <w:lsdException w:name="Light Grid Accent 6" w:semiHidden="0" w:uiPriority="62" w:unhideWhenUsed="0"/>
+    <w:lsdException w:name="Medium Shading 1 Accent 6" w:semiHidden="0" w:uiPriority="63" w:unhideWhenUsed="0"/>
+    <w:lsdException w:name="Medium Shading 2 Accent 6" w:semiHidden="0" w:uiPriority="64" w:unhideWhenUsed="0"/>
+    <w:lsdException w:name="Medium List 1 Accent 6" w:semiHidden="0" w:uiPriority="65" w:unhideWhenUsed="0"/>
+    <w:lsdException w:name="Medium List 2 Accent 6" w:semiHidden="0" w:uiPriority="66" w:unhideWhenUsed="0"/>
+    <w:lsdException w:name="Medium Grid 1 Accent 6" w:semiHidden="0" w:uiPriority="67" w:unhideWhenUsed="0"/>
+    <w:lsdException w:name="Medium Grid 2 Accent 6" w:semiHidden="0" w:uiPriority="68" w:unhideWhenUsed="0"/>
+    <w:lsdException w:name="Medium Grid 3 Accent 6" w:semiHidden="0" w:uiPriority="69" w:unhideWhenUsed="0"/>
+    <w:lsdException w:name="Dark List Accent 6" w:semiHidden="0" w:uiPriority="70" w:unhideWhenUsed="0"/>
+    <w:lsdException w:name="Colorful Shading Accent 6" w:semiHidden="0" w:uiPriority="71" w:unhideWhenUsed="0"/>
+    <w:lsdException w:name="Colorful List Accent 6" w:semiHidden="0" w:uiPriority="72" w:unhideWhenUsed="0"/>
+    <w:lsdException w:name="Colorful Grid Accent 6" w:semiHidden="0" w:uiPriority="73" w:unhideWhenUsed="0"/>
+    <w:lsdException w:name="Subtle Emphasis" w:semiHidden="0" w:uiPriority="19" w:unhideWhenUsed="0" w:qFormat="1"/>
+    <w:lsdException w:name="Intense Emphasis" w:semiHidden="0" w:uiPriority="21" w:unhideWhenUsed="0" w:qFormat="1"/>
+    <w:lsdException w:name="Subtle Reference" w:semiHidden="0" w:uiPriority="31" w:unhideWhenUsed="0" w:qFormat="1"/>
+    <w:lsdException w:name="Intense Reference" w:semiHidden="0" w:uiPriority="32" w:unhideWhenUsed="0" w:qFormat="1"/>
+    <w:lsdException w:name="Book Title" w:semiHidden="0" w:uiPriority="33" w:unhideWhenUsed="0" w:qFormat="1"/>
+    <w:lsdException w:name="Bibliography" w:uiPriority="37"/>
+    <w:lsdException w:name="TOC Heading" w:uiPriority="39" w:qFormat="1"/>
   </w:latentStyles>
-  <w:style w:type="paragraph" w:default="1" w:styleId="Normal">
+  <w:style w:type="paragraph" w:default="1" w:styleId="a">
     <w:name w:val="Normal"/>
     <w:qFormat/>
   </w:style>
-  <w:style w:type="character" w:default="1" w:styleId="DefaultParagraphFont">
+  <w:style w:type="character" w:default="1" w:styleId="a0">
     <w:name w:val="Default Paragraph Font"/>
     <w:uiPriority w:val="1"/>
     <w:semiHidden/>
     <w:unhideWhenUsed/>
   </w:style>
-  <w:style w:type="table" w:default="1" w:styleId="TableNormal">
+  <w:style w:type="table" w:default="1" w:styleId="a1">
     <w:name w:val="Normal Table"/>
     <w:uiPriority w:val="99"/>
     <w:semiHidden/>
@@ -4566,19 +4322,18 @@
       </w:tblCellMar>
     </w:tblPr>
   </w:style>
-  <w:style w:type="numbering" w:default="1" w:styleId="NoList">
+  <w:style w:type="numbering" w:default="1" w:styleId="a2">
     <w:name w:val="No List"/>
     <w:uiPriority w:val="99"/>
     <w:semiHidden/>
     <w:unhideWhenUsed/>
   </w:style>
-  <w:style w:type="table" w:styleId="TableGrid">
+  <w:style w:type="table" w:styleId="a3">
     <w:name w:val="Table Grid"/>
-    <w:basedOn w:val="TableNormal"/>
+    <w:basedOn w:val="a1"/>
     <w:uiPriority w:val="39"/>
     <w:rsid w:val="00DD459B"/>
     <w:tblPr>
-      <w:tblInd w:w="0" w:type="dxa"/>
       <w:tblBorders>
         <w:top w:val="single" w:sz="4" w:space="0" w:color="auto"/>
         <w:left w:val="single" w:sz="4" w:space="0" w:color="auto"/>
@@ -4587,18 +4342,12 @@
         <w:insideH w:val="single" w:sz="4" w:space="0" w:color="auto"/>
         <w:insideV w:val="single" w:sz="4" w:space="0" w:color="auto"/>
       </w:tblBorders>
-      <w:tblCellMar>
-        <w:top w:w="0" w:type="dxa"/>
-        <w:left w:w="108" w:type="dxa"/>
-        <w:bottom w:w="0" w:type="dxa"/>
-        <w:right w:w="108" w:type="dxa"/>
-      </w:tblCellMar>
     </w:tblPr>
   </w:style>
-  <w:style w:type="paragraph" w:styleId="BalloonText">
+  <w:style w:type="paragraph" w:styleId="a4">
     <w:name w:val="Balloon Text"/>
-    <w:basedOn w:val="Normal"/>
-    <w:link w:val="BalloonTextChar"/>
+    <w:basedOn w:val="a"/>
+    <w:link w:val="a5"/>
     <w:uiPriority w:val="99"/>
     <w:semiHidden/>
     <w:unhideWhenUsed/>
@@ -4609,10 +4358,10 @@
       <w:szCs w:val="16"/>
     </w:rPr>
   </w:style>
-  <w:style w:type="character" w:customStyle="1" w:styleId="BalloonTextChar">
-    <w:name w:val="Balloon Text Char"/>
-    <w:basedOn w:val="DefaultParagraphFont"/>
-    <w:link w:val="BalloonText"/>
+  <w:style w:type="character" w:customStyle="1" w:styleId="a5">
+    <w:name w:val="Текст выноски Знак"/>
+    <w:basedOn w:val="a0"/>
+    <w:link w:val="a4"/>
     <w:uiPriority w:val="99"/>
     <w:semiHidden/>
     <w:rsid w:val="006F2A3F"/>
@@ -4622,10 +4371,10 @@
       <w:szCs w:val="16"/>
     </w:rPr>
   </w:style>
-  <w:style w:type="paragraph" w:styleId="Header">
+  <w:style w:type="paragraph" w:styleId="a6">
     <w:name w:val="header"/>
-    <w:basedOn w:val="Normal"/>
-    <w:link w:val="HeaderChar"/>
+    <w:basedOn w:val="a"/>
+    <w:link w:val="a7"/>
     <w:uiPriority w:val="99"/>
     <w:unhideWhenUsed/>
     <w:rsid w:val="00BC54B0"/>
@@ -4636,17 +4385,17 @@
       </w:tabs>
     </w:pPr>
   </w:style>
-  <w:style w:type="character" w:customStyle="1" w:styleId="HeaderChar">
-    <w:name w:val="Header Char"/>
-    <w:basedOn w:val="DefaultParagraphFont"/>
-    <w:link w:val="Header"/>
+  <w:style w:type="character" w:customStyle="1" w:styleId="a7">
+    <w:name w:val="Верхний колонтитул Знак"/>
+    <w:basedOn w:val="a0"/>
+    <w:link w:val="a6"/>
     <w:uiPriority w:val="99"/>
     <w:rsid w:val="00BC54B0"/>
   </w:style>
-  <w:style w:type="paragraph" w:styleId="Footer">
+  <w:style w:type="paragraph" w:styleId="a8">
     <w:name w:val="footer"/>
-    <w:basedOn w:val="Normal"/>
-    <w:link w:val="FooterChar"/>
+    <w:basedOn w:val="a"/>
+    <w:link w:val="a9"/>
     <w:uiPriority w:val="99"/>
     <w:unhideWhenUsed/>
     <w:rsid w:val="00BC54B0"/>
@@ -4657,16 +4406,16 @@
       </w:tabs>
     </w:pPr>
   </w:style>
-  <w:style w:type="character" w:customStyle="1" w:styleId="FooterChar">
-    <w:name w:val="Footer Char"/>
-    <w:basedOn w:val="DefaultParagraphFont"/>
-    <w:link w:val="Footer"/>
+  <w:style w:type="character" w:customStyle="1" w:styleId="a9">
+    <w:name w:val="Нижний колонтитул Знак"/>
+    <w:basedOn w:val="a0"/>
+    <w:link w:val="a8"/>
     <w:uiPriority w:val="99"/>
     <w:rsid w:val="00BC54B0"/>
   </w:style>
-  <w:style w:type="character" w:styleId="Strong">
+  <w:style w:type="character" w:styleId="aa">
     <w:name w:val="Strong"/>
-    <w:basedOn w:val="DefaultParagraphFont"/>
+    <w:basedOn w:val="a0"/>
     <w:uiPriority w:val="22"/>
     <w:qFormat/>
     <w:rsid w:val="007F3D5F"/>
@@ -4675,9 +4424,9 @@
       <w:bCs/>
     </w:rPr>
   </w:style>
-  <w:style w:type="character" w:styleId="CommentReference">
+  <w:style w:type="character" w:styleId="ab">
     <w:name w:val="annotation reference"/>
-    <w:basedOn w:val="DefaultParagraphFont"/>
+    <w:basedOn w:val="a0"/>
     <w:uiPriority w:val="99"/>
     <w:semiHidden/>
     <w:unhideWhenUsed/>
@@ -4687,10 +4436,10 @@
       <w:szCs w:val="16"/>
     </w:rPr>
   </w:style>
-  <w:style w:type="paragraph" w:styleId="CommentText">
+  <w:style w:type="paragraph" w:styleId="ac">
     <w:name w:val="annotation text"/>
-    <w:basedOn w:val="Normal"/>
-    <w:link w:val="CommentTextChar"/>
+    <w:basedOn w:val="a"/>
+    <w:link w:val="ad"/>
     <w:uiPriority w:val="99"/>
     <w:semiHidden/>
     <w:unhideWhenUsed/>
@@ -4700,10 +4449,10 @@
       <w:szCs w:val="20"/>
     </w:rPr>
   </w:style>
-  <w:style w:type="character" w:customStyle="1" w:styleId="CommentTextChar">
-    <w:name w:val="Comment Text Char"/>
-    <w:basedOn w:val="DefaultParagraphFont"/>
-    <w:link w:val="CommentText"/>
+  <w:style w:type="character" w:customStyle="1" w:styleId="ad">
+    <w:name w:val="Текст примечания Знак"/>
+    <w:basedOn w:val="a0"/>
+    <w:link w:val="ac"/>
     <w:uiPriority w:val="99"/>
     <w:semiHidden/>
     <w:rsid w:val="00B568E2"/>
@@ -4712,11 +4461,11 @@
       <w:szCs w:val="20"/>
     </w:rPr>
   </w:style>
-  <w:style w:type="paragraph" w:styleId="CommentSubject">
+  <w:style w:type="paragraph" w:styleId="ae">
     <w:name w:val="annotation subject"/>
-    <w:basedOn w:val="CommentText"/>
-    <w:next w:val="CommentText"/>
-    <w:link w:val="CommentSubjectChar"/>
+    <w:basedOn w:val="ac"/>
+    <w:next w:val="ac"/>
+    <w:link w:val="af"/>
     <w:uiPriority w:val="99"/>
     <w:semiHidden/>
     <w:unhideWhenUsed/>
@@ -4726,10 +4475,10 @@
       <w:bCs/>
     </w:rPr>
   </w:style>
-  <w:style w:type="character" w:customStyle="1" w:styleId="CommentSubjectChar">
-    <w:name w:val="Comment Subject Char"/>
-    <w:basedOn w:val="CommentTextChar"/>
-    <w:link w:val="CommentSubject"/>
+  <w:style w:type="character" w:customStyle="1" w:styleId="af">
+    <w:name w:val="Тема примечания Знак"/>
+    <w:basedOn w:val="ad"/>
+    <w:link w:val="ae"/>
     <w:uiPriority w:val="99"/>
     <w:semiHidden/>
     <w:rsid w:val="00B568E2"/>
@@ -4740,9 +4489,370 @@
       <w:szCs w:val="20"/>
     </w:rPr>
   </w:style>
-  <w:style w:type="paragraph" w:styleId="ListParagraph">
+  <w:style w:type="paragraph" w:styleId="af0">
     <w:name w:val="List Paragraph"/>
-    <w:basedOn w:val="Normal"/>
+    <w:basedOn w:val="a"/>
+    <w:uiPriority w:val="34"/>
+    <w:qFormat/>
+    <w:rsid w:val="0011092D"/>
+    <w:pPr>
+      <w:ind w:left="720"/>
+      <w:contextualSpacing/>
+    </w:pPr>
+  </w:style>
+</w:styles>
+</file>
+
+<file path=word/stylesWithEffects.xml><?xml version="1.0" encoding="utf-8"?>
+<w:styles xmlns:wpc="http://schemas.microsoft.com/office/word/2010/wordprocessingCanvas" xmlns:mc="http://schemas.openxmlformats.org/markup-compatibility/2006" xmlns:o="urn:schemas-microsoft-com:office:office" xmlns:r="http://schemas.openxmlformats.org/officeDocument/2006/relationships" xmlns:m="http://schemas.openxmlformats.org/officeDocument/2006/math" xmlns:v="urn:schemas-microsoft-com:vml" xmlns:wp14="http://schemas.microsoft.com/office/word/2010/wordprocessingDrawing" xmlns:wp="http://schemas.openxmlformats.org/drawingml/2006/wordprocessingDrawing" xmlns:w10="urn:schemas-microsoft-com:office:word" xmlns:w="http://schemas.openxmlformats.org/wordprocessingml/2006/main" xmlns:w14="http://schemas.microsoft.com/office/word/2010/wordml" xmlns:wpg="http://schemas.microsoft.com/office/word/2010/wordprocessingGroup" xmlns:wpi="http://schemas.microsoft.com/office/word/2010/wordprocessingInk" xmlns:wne="http://schemas.microsoft.com/office/word/2006/wordml" xmlns:wps="http://schemas.microsoft.com/office/word/2010/wordprocessingShape" mc:Ignorable="w14 wp14">
+  <w:docDefaults>
+    <w:rPrDefault>
+      <w:rPr>
+        <w:rFonts w:asciiTheme="minorHAnsi" w:eastAsiaTheme="minorHAnsi" w:hAnsiTheme="minorHAnsi" w:cstheme="minorBidi"/>
+        <w:sz w:val="24"/>
+        <w:szCs w:val="24"/>
+        <w:lang w:val="en-US" w:eastAsia="en-US" w:bidi="ar-SA"/>
+      </w:rPr>
+    </w:rPrDefault>
+    <w:pPrDefault/>
+  </w:docDefaults>
+  <w:latentStyles w:defLockedState="0" w:defUIPriority="99" w:defSemiHidden="1" w:defUnhideWhenUsed="1" w:defQFormat="0" w:count="267">
+    <w:lsdException w:name="Normal" w:semiHidden="0" w:uiPriority="0" w:unhideWhenUsed="0" w:qFormat="1"/>
+    <w:lsdException w:name="heading 1" w:semiHidden="0" w:uiPriority="9" w:unhideWhenUsed="0" w:qFormat="1"/>
+    <w:lsdException w:name="heading 2" w:uiPriority="9" w:qFormat="1"/>
+    <w:lsdException w:name="heading 3" w:uiPriority="9" w:qFormat="1"/>
+    <w:lsdException w:name="heading 4" w:uiPriority="9" w:qFormat="1"/>
+    <w:lsdException w:name="heading 5" w:uiPriority="9" w:qFormat="1"/>
+    <w:lsdException w:name="heading 6" w:uiPriority="9" w:qFormat="1"/>
+    <w:lsdException w:name="heading 7" w:uiPriority="9" w:qFormat="1"/>
+    <w:lsdException w:name="heading 8" w:uiPriority="9" w:qFormat="1"/>
+    <w:lsdException w:name="heading 9" w:uiPriority="9" w:qFormat="1"/>
+    <w:lsdException w:name="toc 1" w:uiPriority="39"/>
+    <w:lsdException w:name="toc 2" w:uiPriority="39"/>
+    <w:lsdException w:name="toc 3" w:uiPriority="39"/>
+    <w:lsdException w:name="toc 4" w:uiPriority="39"/>
+    <w:lsdException w:name="toc 5" w:uiPriority="39"/>
+    <w:lsdException w:name="toc 6" w:uiPriority="39"/>
+    <w:lsdException w:name="toc 7" w:uiPriority="39"/>
+    <w:lsdException w:name="toc 8" w:uiPriority="39"/>
+    <w:lsdException w:name="toc 9" w:uiPriority="39"/>
+    <w:lsdException w:name="caption" w:uiPriority="35" w:qFormat="1"/>
+    <w:lsdException w:name="Title" w:semiHidden="0" w:uiPriority="10" w:unhideWhenUsed="0" w:qFormat="1"/>
+    <w:lsdException w:name="Default Paragraph Font" w:uiPriority="1"/>
+    <w:lsdException w:name="Subtitle" w:semiHidden="0" w:uiPriority="11" w:unhideWhenUsed="0" w:qFormat="1"/>
+    <w:lsdException w:name="Strong" w:semiHidden="0" w:uiPriority="22" w:unhideWhenUsed="0" w:qFormat="1"/>
+    <w:lsdException w:name="Emphasis" w:semiHidden="0" w:uiPriority="20" w:unhideWhenUsed="0" w:qFormat="1"/>
+    <w:lsdException w:name="Normal Table" w:semiHidden="0" w:unhideWhenUsed="0"/>
+    <w:lsdException w:name="Table Web 2" w:semiHidden="0" w:unhideWhenUsed="0"/>
+    <w:lsdException w:name="Table Grid" w:semiHidden="0" w:uiPriority="39" w:unhideWhenUsed="0"/>
+    <w:lsdException w:name="Table Theme" w:semiHidden="0" w:unhideWhenUsed="0"/>
+    <w:lsdException w:name="Placeholder Text" w:unhideWhenUsed="0"/>
+    <w:lsdException w:name="No Spacing" w:semiHidden="0" w:uiPriority="1" w:unhideWhenUsed="0" w:qFormat="1"/>
+    <w:lsdException w:name="Light Shading" w:semiHidden="0" w:uiPriority="60" w:unhideWhenUsed="0"/>
+    <w:lsdException w:name="Light List" w:semiHidden="0" w:uiPriority="61" w:unhideWhenUsed="0"/>
+    <w:lsdException w:name="Light Grid" w:semiHidden="0" w:uiPriority="62" w:unhideWhenUsed="0"/>
+    <w:lsdException w:name="Medium Shading 1" w:semiHidden="0" w:uiPriority="63" w:unhideWhenUsed="0"/>
+    <w:lsdException w:name="Medium Shading 2" w:semiHidden="0" w:uiPriority="64" w:unhideWhenUsed="0"/>
+    <w:lsdException w:name="Medium List 1" w:semiHidden="0" w:uiPriority="65" w:unhideWhenUsed="0"/>
+    <w:lsdException w:name="Medium List 2" w:semiHidden="0" w:uiPriority="66" w:unhideWhenUsed="0"/>
+    <w:lsdException w:name="Medium Grid 1" w:semiHidden="0" w:uiPriority="67" w:unhideWhenUsed="0"/>
+    <w:lsdException w:name="Medium Grid 2" w:semiHidden="0" w:uiPriority="68" w:unhideWhenUsed="0"/>
+    <w:lsdException w:name="Medium Grid 3" w:semiHidden="0" w:uiPriority="69" w:unhideWhenUsed="0"/>
+    <w:lsdException w:name="Dark List" w:semiHidden="0" w:uiPriority="70" w:unhideWhenUsed="0"/>
+    <w:lsdException w:name="Colorful Shading" w:semiHidden="0" w:uiPriority="71" w:unhideWhenUsed="0"/>
+    <w:lsdException w:name="Colorful List" w:semiHidden="0" w:uiPriority="72" w:unhideWhenUsed="0"/>
+    <w:lsdException w:name="Colorful Grid" w:semiHidden="0" w:uiPriority="73" w:unhideWhenUsed="0"/>
+    <w:lsdException w:name="Light Shading Accent 1" w:semiHidden="0" w:uiPriority="60" w:unhideWhenUsed="0"/>
+    <w:lsdException w:name="Light List Accent 1" w:semiHidden="0" w:uiPriority="61" w:unhideWhenUsed="0"/>
+    <w:lsdException w:name="Light Grid Accent 1" w:semiHidden="0" w:uiPriority="62" w:unhideWhenUsed="0"/>
+    <w:lsdException w:name="Medium Shading 1 Accent 1" w:semiHidden="0" w:uiPriority="63" w:unhideWhenUsed="0"/>
+    <w:lsdException w:name="Medium Shading 2 Accent 1" w:semiHidden="0" w:uiPriority="64" w:unhideWhenUsed="0"/>
+    <w:lsdException w:name="Medium List 1 Accent 1" w:semiHidden="0" w:uiPriority="65" w:unhideWhenUsed="0"/>
+    <w:lsdException w:name="Revision" w:unhideWhenUsed="0"/>
+    <w:lsdException w:name="List Paragraph" w:semiHidden="0" w:uiPriority="34" w:unhideWhenUsed="0" w:qFormat="1"/>
+    <w:lsdException w:name="Quote" w:semiHidden="0" w:uiPriority="29" w:unhideWhenUsed="0" w:qFormat="1"/>
+    <w:lsdException w:name="Intense Quote" w:semiHidden="0" w:uiPriority="30" w:unhideWhenUsed="0" w:qFormat="1"/>
+    <w:lsdException w:name="Medium List 2 Accent 1" w:semiHidden="0" w:uiPriority="66" w:unhideWhenUsed="0"/>
+    <w:lsdException w:name="Medium Grid 1 Accent 1" w:semiHidden="0" w:uiPriority="67" w:unhideWhenUsed="0"/>
+    <w:lsdException w:name="Medium Grid 2 Accent 1" w:semiHidden="0" w:uiPriority="68" w:unhideWhenUsed="0"/>
+    <w:lsdException w:name="Medium Grid 3 Accent 1" w:semiHidden="0" w:uiPriority="69" w:unhideWhenUsed="0"/>
+    <w:lsdException w:name="Dark List Accent 1" w:semiHidden="0" w:uiPriority="70" w:unhideWhenUsed="0"/>
+    <w:lsdException w:name="Colorful Shading Accent 1" w:semiHidden="0" w:uiPriority="71" w:unhideWhenUsed="0"/>
+    <w:lsdException w:name="Colorful List Accent 1" w:semiHidden="0" w:uiPriority="72" w:unhideWhenUsed="0"/>
+    <w:lsdException w:name="Colorful Grid Accent 1" w:semiHidden="0" w:uiPriority="73" w:unhideWhenUsed="0"/>
+    <w:lsdException w:name="Light Shading Accent 2" w:semiHidden="0" w:uiPriority="60" w:unhideWhenUsed="0"/>
+    <w:lsdException w:name="Light List Accent 2" w:semiHidden="0" w:uiPriority="61" w:unhideWhenUsed="0"/>
+    <w:lsdException w:name="Light Grid Accent 2" w:semiHidden="0" w:uiPriority="62" w:unhideWhenUsed="0"/>
+    <w:lsdException w:name="Medium Shading 1 Accent 2" w:semiHidden="0" w:uiPriority="63" w:unhideWhenUsed="0"/>
+    <w:lsdException w:name="Medium Shading 2 Accent 2" w:semiHidden="0" w:uiPriority="64" w:unhideWhenUsed="0"/>
+    <w:lsdException w:name="Medium List 1 Accent 2" w:semiHidden="0" w:uiPriority="65" w:unhideWhenUsed="0"/>
+    <w:lsdException w:name="Medium List 2 Accent 2" w:semiHidden="0" w:uiPriority="66" w:unhideWhenUsed="0"/>
+    <w:lsdException w:name="Medium Grid 1 Accent 2" w:semiHidden="0" w:uiPriority="67" w:unhideWhenUsed="0"/>
+    <w:lsdException w:name="Medium Grid 2 Accent 2" w:semiHidden="0" w:uiPriority="68" w:unhideWhenUsed="0"/>
+    <w:lsdException w:name="Medium Grid 3 Accent 2" w:semiHidden="0" w:uiPriority="69" w:unhideWhenUsed="0"/>
+    <w:lsdException w:name="Dark List Accent 2" w:semiHidden="0" w:uiPriority="70" w:unhideWhenUsed="0"/>
+    <w:lsdException w:name="Colorful Shading Accent 2" w:semiHidden="0" w:uiPriority="71" w:unhideWhenUsed="0"/>
+    <w:lsdException w:name="Colorful List Accent 2" w:semiHidden="0" w:uiPriority="72" w:unhideWhenUsed="0"/>
+    <w:lsdException w:name="Colorful Grid Accent 2" w:semiHidden="0" w:uiPriority="73" w:unhideWhenUsed="0"/>
+    <w:lsdException w:name="Light Shading Accent 3" w:semiHidden="0" w:uiPriority="60" w:unhideWhenUsed="0"/>
+    <w:lsdException w:name="Light List Accent 3" w:semiHidden="0" w:uiPriority="61" w:unhideWhenUsed="0"/>
+    <w:lsdException w:name="Light Grid Accent 3" w:semiHidden="0" w:uiPriority="62" w:unhideWhenUsed="0"/>
+    <w:lsdException w:name="Medium Shading 1 Accent 3" w:semiHidden="0" w:uiPriority="63" w:unhideWhenUsed="0"/>
+    <w:lsdException w:name="Medium Shading 2 Accent 3" w:semiHidden="0" w:uiPriority="64" w:unhideWhenUsed="0"/>
+    <w:lsdException w:name="Medium List 1 Accent 3" w:semiHidden="0" w:uiPriority="65" w:unhideWhenUsed="0"/>
+    <w:lsdException w:name="Medium List 2 Accent 3" w:semiHidden="0" w:uiPriority="66" w:unhideWhenUsed="0"/>
+    <w:lsdException w:name="Medium Grid 1 Accent 3" w:semiHidden="0" w:uiPriority="67" w:unhideWhenUsed="0"/>
+    <w:lsdException w:name="Medium Grid 2 Accent 3" w:semiHidden="0" w:uiPriority="68" w:unhideWhenUsed="0"/>
+    <w:lsdException w:name="Medium Grid 3 Accent 3" w:semiHidden="0" w:uiPriority="69" w:unhideWhenUsed="0"/>
+    <w:lsdException w:name="Dark List Accent 3" w:semiHidden="0" w:uiPriority="70" w:unhideWhenUsed="0"/>
+    <w:lsdException w:name="Colorful Shading Accent 3" w:semiHidden="0" w:uiPriority="71" w:unhideWhenUsed="0"/>
+    <w:lsdException w:name="Colorful List Accent 3" w:semiHidden="0" w:uiPriority="72" w:unhideWhenUsed="0"/>
+    <w:lsdException w:name="Colorful Grid Accent 3" w:semiHidden="0" w:uiPriority="73" w:unhideWhenUsed="0"/>
+    <w:lsdException w:name="Light Shading Accent 4" w:semiHidden="0" w:uiPriority="60" w:unhideWhenUsed="0"/>
+    <w:lsdException w:name="Light List Accent 4" w:semiHidden="0" w:uiPriority="61" w:unhideWhenUsed="0"/>
+    <w:lsdException w:name="Light Grid Accent 4" w:semiHidden="0" w:uiPriority="62" w:unhideWhenUsed="0"/>
+    <w:lsdException w:name="Medium Shading 1 Accent 4" w:semiHidden="0" w:uiPriority="63" w:unhideWhenUsed="0"/>
+    <w:lsdException w:name="Medium Shading 2 Accent 4" w:semiHidden="0" w:uiPriority="64" w:unhideWhenUsed="0"/>
+    <w:lsdException w:name="Medium List 1 Accent 4" w:semiHidden="0" w:uiPriority="65" w:unhideWhenUsed="0"/>
+    <w:lsdException w:name="Medium List 2 Accent 4" w:semiHidden="0" w:uiPriority="66" w:unhideWhenUsed="0"/>
+    <w:lsdException w:name="Medium Grid 1 Accent 4" w:semiHidden="0" w:uiPriority="67" w:unhideWhenUsed="0"/>
+    <w:lsdException w:name="Medium Grid 2 Accent 4" w:semiHidden="0" w:uiPriority="68" w:unhideWhenUsed="0"/>
+    <w:lsdException w:name="Medium Grid 3 Accent 4" w:semiHidden="0" w:uiPriority="69" w:unhideWhenUsed="0"/>
+    <w:lsdException w:name="Dark List Accent 4" w:semiHidden="0" w:uiPriority="70" w:unhideWhenUsed="0"/>
+    <w:lsdException w:name="Colorful Shading Accent 4" w:semiHidden="0" w:uiPriority="71" w:unhideWhenUsed="0"/>
+    <w:lsdException w:name="Colorful List Accent 4" w:semiHidden="0" w:uiPriority="72" w:unhideWhenUsed="0"/>
+    <w:lsdException w:name="Colorful Grid Accent 4" w:semiHidden="0" w:uiPriority="73" w:unhideWhenUsed="0"/>
+    <w:lsdException w:name="Light Shading Accent 5" w:semiHidden="0" w:uiPriority="60" w:unhideWhenUsed="0"/>
+    <w:lsdException w:name="Light List Accent 5" w:semiHidden="0" w:uiPriority="61" w:unhideWhenUsed="0"/>
+    <w:lsdException w:name="Light Grid Accent 5" w:semiHidden="0" w:uiPriority="62" w:unhideWhenUsed="0"/>
+    <w:lsdException w:name="Medium Shading 1 Accent 5" w:semiHidden="0" w:uiPriority="63" w:unhideWhenUsed="0"/>
+    <w:lsdException w:name="Medium Shading 2 Accent 5" w:semiHidden="0" w:uiPriority="64" w:unhideWhenUsed="0"/>
+    <w:lsdException w:name="Medium List 1 Accent 5" w:semiHidden="0" w:uiPriority="65" w:unhideWhenUsed="0"/>
+    <w:lsdException w:name="Medium List 2 Accent 5" w:semiHidden="0" w:uiPriority="66" w:unhideWhenUsed="0"/>
+    <w:lsdException w:name="Medium Grid 1 Accent 5" w:semiHidden="0" w:uiPriority="67" w:unhideWhenUsed="0"/>
+    <w:lsdException w:name="Medium Grid 2 Accent 5" w:semiHidden="0" w:uiPriority="68" w:unhideWhenUsed="0"/>
+    <w:lsdException w:name="Medium Grid 3 Accent 5" w:semiHidden="0" w:uiPriority="69" w:unhideWhenUsed="0"/>
+    <w:lsdException w:name="Dark List Accent 5" w:semiHidden="0" w:uiPriority="70" w:unhideWhenUsed="0"/>
+    <w:lsdException w:name="Colorful Shading Accent 5" w:semiHidden="0" w:uiPriority="71" w:unhideWhenUsed="0"/>
+    <w:lsdException w:name="Colorful List Accent 5" w:semiHidden="0" w:uiPriority="72" w:unhideWhenUsed="0"/>
+    <w:lsdException w:name="Colorful Grid Accent 5" w:semiHidden="0" w:uiPriority="73" w:unhideWhenUsed="0"/>
+    <w:lsdException w:name="Light Shading Accent 6" w:semiHidden="0" w:uiPriority="60" w:unhideWhenUsed="0"/>
+    <w:lsdException w:name="Light List Accent 6" w:semiHidden="0" w:uiPriority="61" w:unhideWhenUsed="0"/>
+    <w:lsdException w:name="Light Grid Accent 6" w:semiHidden="0" w:uiPriority="62" w:unhideWhenUsed="0"/>
+    <w:lsdException w:name="Medium Shading 1 Accent 6" w:semiHidden="0" w:uiPriority="63" w:unhideWhenUsed="0"/>
+    <w:lsdException w:name="Medium Shading 2 Accent 6" w:semiHidden="0" w:uiPriority="64" w:unhideWhenUsed="0"/>
+    <w:lsdException w:name="Medium List 1 Accent 6" w:semiHidden="0" w:uiPriority="65" w:unhideWhenUsed="0"/>
+    <w:lsdException w:name="Medium List 2 Accent 6" w:semiHidden="0" w:uiPriority="66" w:unhideWhenUsed="0"/>
+    <w:lsdException w:name="Medium Grid 1 Accent 6" w:semiHidden="0" w:uiPriority="67" w:unhideWhenUsed="0"/>
+    <w:lsdException w:name="Medium Grid 2 Accent 6" w:semiHidden="0" w:uiPriority="68" w:unhideWhenUsed="0"/>
+    <w:lsdException w:name="Medium Grid 3 Accent 6" w:semiHidden="0" w:uiPriority="69" w:unhideWhenUsed="0"/>
+    <w:lsdException w:name="Dark List Accent 6" w:semiHidden="0" w:uiPriority="70" w:unhideWhenUsed="0"/>
+    <w:lsdException w:name="Colorful Shading Accent 6" w:semiHidden="0" w:uiPriority="71" w:unhideWhenUsed="0"/>
+    <w:lsdException w:name="Colorful List Accent 6" w:semiHidden="0" w:uiPriority="72" w:unhideWhenUsed="0"/>
+    <w:lsdException w:name="Colorful Grid Accent 6" w:semiHidden="0" w:uiPriority="73" w:unhideWhenUsed="0"/>
+    <w:lsdException w:name="Subtle Emphasis" w:semiHidden="0" w:uiPriority="19" w:unhideWhenUsed="0" w:qFormat="1"/>
+    <w:lsdException w:name="Intense Emphasis" w:semiHidden="0" w:uiPriority="21" w:unhideWhenUsed="0" w:qFormat="1"/>
+    <w:lsdException w:name="Subtle Reference" w:semiHidden="0" w:uiPriority="31" w:unhideWhenUsed="0" w:qFormat="1"/>
+    <w:lsdException w:name="Intense Reference" w:semiHidden="0" w:uiPriority="32" w:unhideWhenUsed="0" w:qFormat="1"/>
+    <w:lsdException w:name="Book Title" w:semiHidden="0" w:uiPriority="33" w:unhideWhenUsed="0" w:qFormat="1"/>
+    <w:lsdException w:name="Bibliography" w:uiPriority="37"/>
+    <w:lsdException w:name="TOC Heading" w:uiPriority="39" w:qFormat="1"/>
+  </w:latentStyles>
+  <w:style w:type="paragraph" w:default="1" w:styleId="a">
+    <w:name w:val="Normal"/>
+    <w:qFormat/>
+  </w:style>
+  <w:style w:type="character" w:default="1" w:styleId="a0">
+    <w:name w:val="Default Paragraph Font"/>
+    <w:uiPriority w:val="1"/>
+    <w:semiHidden/>
+    <w:unhideWhenUsed/>
+  </w:style>
+  <w:style w:type="table" w:default="1" w:styleId="a1">
+    <w:name w:val="Normal Table"/>
+    <w:uiPriority w:val="99"/>
+    <w:semiHidden/>
+    <w:unhideWhenUsed/>
+    <w:tblPr>
+      <w:tblInd w:w="0" w:type="dxa"/>
+      <w:tblCellMar>
+        <w:top w:w="0" w:type="dxa"/>
+        <w:left w:w="108" w:type="dxa"/>
+        <w:bottom w:w="0" w:type="dxa"/>
+        <w:right w:w="108" w:type="dxa"/>
+      </w:tblCellMar>
+    </w:tblPr>
+  </w:style>
+  <w:style w:type="numbering" w:default="1" w:styleId="a2">
+    <w:name w:val="No List"/>
+    <w:uiPriority w:val="99"/>
+    <w:semiHidden/>
+    <w:unhideWhenUsed/>
+  </w:style>
+  <w:style w:type="table" w:styleId="a3">
+    <w:name w:val="Table Grid"/>
+    <w:basedOn w:val="a1"/>
+    <w:uiPriority w:val="39"/>
+    <w:rsid w:val="00DD459B"/>
+    <w:tblPr>
+      <w:tblBorders>
+        <w:top w:val="single" w:sz="4" w:space="0" w:color="auto"/>
+        <w:left w:val="single" w:sz="4" w:space="0" w:color="auto"/>
+        <w:bottom w:val="single" w:sz="4" w:space="0" w:color="auto"/>
+        <w:right w:val="single" w:sz="4" w:space="0" w:color="auto"/>
+        <w:insideH w:val="single" w:sz="4" w:space="0" w:color="auto"/>
+        <w:insideV w:val="single" w:sz="4" w:space="0" w:color="auto"/>
+      </w:tblBorders>
+    </w:tblPr>
+  </w:style>
+  <w:style w:type="paragraph" w:styleId="a4">
+    <w:name w:val="Balloon Text"/>
+    <w:basedOn w:val="a"/>
+    <w:link w:val="a5"/>
+    <w:uiPriority w:val="99"/>
+    <w:semiHidden/>
+    <w:unhideWhenUsed/>
+    <w:rsid w:val="006F2A3F"/>
+    <w:rPr>
+      <w:rFonts w:ascii="Tahoma" w:hAnsi="Tahoma" w:cs="Tahoma"/>
+      <w:sz w:val="16"/>
+      <w:szCs w:val="16"/>
+    </w:rPr>
+  </w:style>
+  <w:style w:type="character" w:customStyle="1" w:styleId="a5">
+    <w:name w:val="Текст выноски Знак"/>
+    <w:basedOn w:val="a0"/>
+    <w:link w:val="a4"/>
+    <w:uiPriority w:val="99"/>
+    <w:semiHidden/>
+    <w:rsid w:val="006F2A3F"/>
+    <w:rPr>
+      <w:rFonts w:ascii="Tahoma" w:hAnsi="Tahoma" w:cs="Tahoma"/>
+      <w:sz w:val="16"/>
+      <w:szCs w:val="16"/>
+    </w:rPr>
+  </w:style>
+  <w:style w:type="paragraph" w:styleId="a6">
+    <w:name w:val="header"/>
+    <w:basedOn w:val="a"/>
+    <w:link w:val="a7"/>
+    <w:uiPriority w:val="99"/>
+    <w:unhideWhenUsed/>
+    <w:rsid w:val="00BC54B0"/>
+    <w:pPr>
+      <w:tabs>
+        <w:tab w:val="center" w:pos="4677"/>
+        <w:tab w:val="right" w:pos="9355"/>
+      </w:tabs>
+    </w:pPr>
+  </w:style>
+  <w:style w:type="character" w:customStyle="1" w:styleId="a7">
+    <w:name w:val="Верхний колонтитул Знак"/>
+    <w:basedOn w:val="a0"/>
+    <w:link w:val="a6"/>
+    <w:uiPriority w:val="99"/>
+    <w:rsid w:val="00BC54B0"/>
+  </w:style>
+  <w:style w:type="paragraph" w:styleId="a8">
+    <w:name w:val="footer"/>
+    <w:basedOn w:val="a"/>
+    <w:link w:val="a9"/>
+    <w:uiPriority w:val="99"/>
+    <w:unhideWhenUsed/>
+    <w:rsid w:val="00BC54B0"/>
+    <w:pPr>
+      <w:tabs>
+        <w:tab w:val="center" w:pos="4677"/>
+        <w:tab w:val="right" w:pos="9355"/>
+      </w:tabs>
+    </w:pPr>
+  </w:style>
+  <w:style w:type="character" w:customStyle="1" w:styleId="a9">
+    <w:name w:val="Нижний колонтитул Знак"/>
+    <w:basedOn w:val="a0"/>
+    <w:link w:val="a8"/>
+    <w:uiPriority w:val="99"/>
+    <w:rsid w:val="00BC54B0"/>
+  </w:style>
+  <w:style w:type="character" w:styleId="aa">
+    <w:name w:val="Strong"/>
+    <w:basedOn w:val="a0"/>
+    <w:uiPriority w:val="22"/>
+    <w:qFormat/>
+    <w:rsid w:val="007F3D5F"/>
+    <w:rPr>
+      <w:b/>
+      <w:bCs/>
+    </w:rPr>
+  </w:style>
+  <w:style w:type="character" w:styleId="ab">
+    <w:name w:val="annotation reference"/>
+    <w:basedOn w:val="a0"/>
+    <w:uiPriority w:val="99"/>
+    <w:semiHidden/>
+    <w:unhideWhenUsed/>
+    <w:rsid w:val="00B568E2"/>
+    <w:rPr>
+      <w:sz w:val="16"/>
+      <w:szCs w:val="16"/>
+    </w:rPr>
+  </w:style>
+  <w:style w:type="paragraph" w:styleId="ac">
+    <w:name w:val="annotation text"/>
+    <w:basedOn w:val="a"/>
+    <w:link w:val="ad"/>
+    <w:uiPriority w:val="99"/>
+    <w:semiHidden/>
+    <w:unhideWhenUsed/>
+    <w:rsid w:val="00B568E2"/>
+    <w:rPr>
+      <w:sz w:val="20"/>
+      <w:szCs w:val="20"/>
+    </w:rPr>
+  </w:style>
+  <w:style w:type="character" w:customStyle="1" w:styleId="ad">
+    <w:name w:val="Текст примечания Знак"/>
+    <w:basedOn w:val="a0"/>
+    <w:link w:val="ac"/>
+    <w:uiPriority w:val="99"/>
+    <w:semiHidden/>
+    <w:rsid w:val="00B568E2"/>
+    <w:rPr>
+      <w:sz w:val="20"/>
+      <w:szCs w:val="20"/>
+    </w:rPr>
+  </w:style>
+  <w:style w:type="paragraph" w:styleId="ae">
+    <w:name w:val="annotation subject"/>
+    <w:basedOn w:val="ac"/>
+    <w:next w:val="ac"/>
+    <w:link w:val="af"/>
+    <w:uiPriority w:val="99"/>
+    <w:semiHidden/>
+    <w:unhideWhenUsed/>
+    <w:rsid w:val="00B568E2"/>
+    <w:rPr>
+      <w:b/>
+      <w:bCs/>
+    </w:rPr>
+  </w:style>
+  <w:style w:type="character" w:customStyle="1" w:styleId="af">
+    <w:name w:val="Тема примечания Знак"/>
+    <w:basedOn w:val="ad"/>
+    <w:link w:val="ae"/>
+    <w:uiPriority w:val="99"/>
+    <w:semiHidden/>
+    <w:rsid w:val="00B568E2"/>
+    <w:rPr>
+      <w:b/>
+      <w:bCs/>
+      <w:sz w:val="20"/>
+      <w:szCs w:val="20"/>
+    </w:rPr>
+  </w:style>
+  <w:style w:type="paragraph" w:styleId="af0">
+    <w:name w:val="List Paragraph"/>
+    <w:basedOn w:val="a"/>
     <w:uiPriority w:val="34"/>
     <w:qFormat/>
     <w:rsid w:val="0011092D"/>
@@ -5009,7 +5119,7 @@
   <a:extraClrSchemeLst/>
   <a:extLst>
     <a:ext uri="{05A4C25C-085E-4340-85A3-A5531E510DB2}">
-      <thm15:themeFamily xmlns:thm15="http://schemas.microsoft.com/office/thememl/2012/main" name="Office Theme" id="{62F939B6-93AF-4DB8-9C6B-D6C7DFDC589F}" vid="{4A3C46E8-61CC-4603-A589-7422A47A8E4A}"/>
+      <thm15:themeFamily xmlns:thm15="http://schemas.microsoft.com/office/thememl/2012/main" xmlns="" name="Office Theme" id="{62F939B6-93AF-4DB8-9C6B-D6C7DFDC589F}" vid="{4A3C46E8-61CC-4603-A589-7422A47A8E4A}"/>
     </a:ext>
   </a:extLst>
 </a:theme>
@@ -5020,7 +5130,7 @@
 </file>
 
 <file path=customXml/itemProps1.xml><?xml version="1.0" encoding="utf-8"?>
-<ds:datastoreItem xmlns:ds="http://schemas.openxmlformats.org/officeDocument/2006/customXml" ds:itemID="{8CEBE69F-A675-F84B-8AFF-6CA3324F55DD}">
+<ds:datastoreItem xmlns:ds="http://schemas.openxmlformats.org/officeDocument/2006/customXml" ds:itemID="{E7172C2A-FAE0-46DE-967D-9B568904F594}">
   <ds:schemaRefs>
     <ds:schemaRef ds:uri="http://schemas.openxmlformats.org/officeDocument/2006/bibliography"/>
   </ds:schemaRefs>

</xml_diff>